<commit_message>
Added blast to the conda environment file (CLANS_python.yml)
</commit_message>
<xml_diff>
--- a/manual/Manual.docx
+++ b/manual/Manual.docx
@@ -111,7 +111,13 @@
     <w:sdt>
       <w:sdtPr>
         <w:rPr>
+          <w:rFonts w:ascii="Times New Roman" w:eastAsia="Times New Roman" w:hAnsi="Times New Roman" w:cs="Times New Roman"/>
+          <w:b w:val="0"/>
+          <w:bCs w:val="0"/>
           <w:color w:val="009193"/>
+          <w:sz w:val="24"/>
+          <w:szCs w:val="24"/>
+          <w:lang w:val="en-DE" w:eastAsia="en-GB" w:bidi="he-IL"/>
         </w:rPr>
         <w:id w:val="-113139181"/>
         <w:docPartObj>
@@ -121,12 +127,8 @@
       </w:sdtPr>
       <w:sdtEndPr>
         <w:rPr>
-          <w:rFonts w:ascii="Times New Roman" w:eastAsia="Times New Roman" w:hAnsi="Times New Roman" w:cs="Times New Roman"/>
           <w:noProof/>
           <w:color w:val="auto"/>
-          <w:sz w:val="24"/>
-          <w:szCs w:val="24"/>
-          <w:lang w:val="en-DE" w:eastAsia="en-GB" w:bidi="he-IL"/>
         </w:rPr>
       </w:sdtEndPr>
       <w:sdtContent>
@@ -161,26 +163,26 @@
           </w:pPr>
           <w:r>
             <w:rPr>
-              <w:b w:val="0"/>
-              <w:bCs w:val="0"/>
+              <w:i w:val="0"/>
+              <w:iCs w:val="0"/>
             </w:rPr>
             <w:fldChar w:fldCharType="begin"/>
           </w:r>
           <w:r>
             <w:rPr>
-              <w:b w:val="0"/>
-              <w:bCs w:val="0"/>
+              <w:i w:val="0"/>
+              <w:iCs w:val="0"/>
             </w:rPr>
             <w:instrText xml:space="preserve"> TOC \o "1-4" \h \z \u </w:instrText>
           </w:r>
           <w:r>
             <w:rPr>
-              <w:b w:val="0"/>
-              <w:bCs w:val="0"/>
+              <w:i w:val="0"/>
+              <w:iCs w:val="0"/>
             </w:rPr>
             <w:fldChar w:fldCharType="separate"/>
           </w:r>
-          <w:hyperlink w:anchor="_Toc102990370" w:history="1">
+          <w:hyperlink w:anchor="_Toc103591581" w:history="1">
             <w:r>
               <w:rPr>
                 <w:rStyle w:val="Hyperlink"/>
@@ -208,7 +210,7 @@
                 <w:noProof/>
                 <w:webHidden/>
               </w:rPr>
-              <w:instrText xml:space="preserve"> PAGEREF _Toc102990370 \h </w:instrText>
+              <w:instrText xml:space="preserve"> PAGEREF _Toc103591581 \h </w:instrText>
             </w:r>
             <w:r>
               <w:rPr>
@@ -254,7 +256,7 @@
               <w:noProof/>
             </w:rPr>
           </w:pPr>
-          <w:hyperlink w:anchor="_Toc102990371" w:history="1">
+          <w:hyperlink w:anchor="_Toc103591582" w:history="1">
             <w:r>
               <w:rPr>
                 <w:rStyle w:val="Hyperlink"/>
@@ -283,7 +285,7 @@
                 <w:noProof/>
                 <w:webHidden/>
               </w:rPr>
-              <w:instrText xml:space="preserve"> PAGEREF _Toc102990371 \h </w:instrText>
+              <w:instrText xml:space="preserve"> PAGEREF _Toc103591582 \h </w:instrText>
             </w:r>
             <w:r>
               <w:rPr>
@@ -303,7 +305,7 @@
                 <w:noProof/>
                 <w:webHidden/>
               </w:rPr>
-              <w:t>2</w:t>
+              <w:t>1</w:t>
             </w:r>
             <w:r>
               <w:rPr>
@@ -327,7 +329,7 @@
               <w:szCs w:val="24"/>
             </w:rPr>
           </w:pPr>
-          <w:hyperlink w:anchor="_Toc102990372" w:history="1">
+          <w:hyperlink w:anchor="_Toc103591583" w:history="1">
             <w:r>
               <w:rPr>
                 <w:rStyle w:val="Hyperlink"/>
@@ -356,80 +358,7 @@
                 <w:noProof/>
                 <w:webHidden/>
               </w:rPr>
-              <w:instrText xml:space="preserve"> PAGEREF _Toc102990372 \h </w:instrText>
-            </w:r>
-            <w:r>
-              <w:rPr>
-                <w:noProof/>
-                <w:webHidden/>
-              </w:rPr>
-            </w:r>
-            <w:r>
-              <w:rPr>
-                <w:noProof/>
-                <w:webHidden/>
-              </w:rPr>
-              <w:fldChar w:fldCharType="separate"/>
-            </w:r>
-            <w:r>
-              <w:rPr>
-                <w:noProof/>
-                <w:webHidden/>
-              </w:rPr>
-              <w:t>2</w:t>
-            </w:r>
-            <w:r>
-              <w:rPr>
-                <w:noProof/>
-                <w:webHidden/>
-              </w:rPr>
-              <w:fldChar w:fldCharType="end"/>
-            </w:r>
-          </w:hyperlink>
-        </w:p>
-        <w:p>
-          <w:pPr>
-            <w:pStyle w:val="TOC3"/>
-            <w:tabs>
-              <w:tab w:val="right" w:leader="dot" w:pos="10450"/>
-            </w:tabs>
-            <w:rPr>
-              <w:rFonts w:eastAsiaTheme="minorEastAsia" w:cstheme="minorBidi"/>
-              <w:noProof/>
-              <w:sz w:val="24"/>
-              <w:szCs w:val="24"/>
-            </w:rPr>
-          </w:pPr>
-          <w:hyperlink w:anchor="_Toc102990373" w:history="1">
-            <w:r>
-              <w:rPr>
-                <w:rStyle w:val="Hyperlink"/>
-                <w:rFonts w:asciiTheme="minorBidi" w:hAnsiTheme="minorBidi"/>
-                <w:noProof/>
-                <w:lang w:val="en-US"/>
-              </w:rPr>
-              <w:t>BLAST search:</w:t>
-            </w:r>
-            <w:r>
-              <w:rPr>
-                <w:noProof/>
-                <w:webHidden/>
-              </w:rPr>
-              <w:tab/>
-            </w:r>
-            <w:r>
-              <w:rPr>
-                <w:noProof/>
-                <w:webHidden/>
-              </w:rPr>
-              <w:fldChar w:fldCharType="begin"/>
-            </w:r>
-            <w:r>
-              <w:rPr>
-                <w:noProof/>
-                <w:webHidden/>
-              </w:rPr>
-              <w:instrText xml:space="preserve"> PAGEREF _Toc102990373 \h </w:instrText>
+              <w:instrText xml:space="preserve"> PAGEREF _Toc103591583 \h </w:instrText>
             </w:r>
             <w:r>
               <w:rPr>
@@ -475,7 +404,7 @@
               <w:noProof/>
             </w:rPr>
           </w:pPr>
-          <w:hyperlink w:anchor="_Toc102990374" w:history="1">
+          <w:hyperlink w:anchor="_Toc103591584" w:history="1">
             <w:r>
               <w:rPr>
                 <w:rStyle w:val="Hyperlink"/>
@@ -504,7 +433,7 @@
                 <w:noProof/>
                 <w:webHidden/>
               </w:rPr>
-              <w:instrText xml:space="preserve"> PAGEREF _Toc102990374 \h </w:instrText>
+              <w:instrText xml:space="preserve"> PAGEREF _Toc103591584 \h </w:instrText>
             </w:r>
             <w:r>
               <w:rPr>
@@ -550,7 +479,7 @@
               <w:noProof/>
             </w:rPr>
           </w:pPr>
-          <w:hyperlink w:anchor="_Toc102990375" w:history="1">
+          <w:hyperlink w:anchor="_Toc103591585" w:history="1">
             <w:r>
               <w:rPr>
                 <w:rStyle w:val="Hyperlink"/>
@@ -579,7 +508,7 @@
                 <w:noProof/>
                 <w:webHidden/>
               </w:rPr>
-              <w:instrText xml:space="preserve"> PAGEREF _Toc102990375 \h </w:instrText>
+              <w:instrText xml:space="preserve"> PAGEREF _Toc103591585 \h </w:instrText>
             </w:r>
             <w:r>
               <w:rPr>
@@ -625,7 +554,7 @@
               <w:szCs w:val="24"/>
             </w:rPr>
           </w:pPr>
-          <w:hyperlink w:anchor="_Toc102990376" w:history="1">
+          <w:hyperlink w:anchor="_Toc103591586" w:history="1">
             <w:r>
               <w:rPr>
                 <w:rStyle w:val="Hyperlink"/>
@@ -654,7 +583,7 @@
                 <w:noProof/>
                 <w:webHidden/>
               </w:rPr>
-              <w:instrText xml:space="preserve"> PAGEREF _Toc102990376 \h </w:instrText>
+              <w:instrText xml:space="preserve"> PAGEREF _Toc103591586 \h </w:instrText>
             </w:r>
             <w:r>
               <w:rPr>
@@ -700,7 +629,7 @@
               <w:szCs w:val="24"/>
             </w:rPr>
           </w:pPr>
-          <w:hyperlink w:anchor="_Toc102990377" w:history="1">
+          <w:hyperlink w:anchor="_Toc103591587" w:history="1">
             <w:r>
               <w:rPr>
                 <w:rStyle w:val="Hyperlink"/>
@@ -729,7 +658,7 @@
                 <w:noProof/>
                 <w:webHidden/>
               </w:rPr>
-              <w:instrText xml:space="preserve"> PAGEREF _Toc102990377 \h </w:instrText>
+              <w:instrText xml:space="preserve"> PAGEREF _Toc103591587 \h </w:instrText>
             </w:r>
             <w:r>
               <w:rPr>
@@ -749,7 +678,7 @@
                 <w:noProof/>
                 <w:webHidden/>
               </w:rPr>
-              <w:t>4</w:t>
+              <w:t>3</w:t>
             </w:r>
             <w:r>
               <w:rPr>
@@ -773,7 +702,7 @@
               <w:szCs w:val="24"/>
             </w:rPr>
           </w:pPr>
-          <w:hyperlink w:anchor="_Toc102990378" w:history="1">
+          <w:hyperlink w:anchor="_Toc103591588" w:history="1">
             <w:r>
               <w:rPr>
                 <w:rStyle w:val="Hyperlink"/>
@@ -802,7 +731,7 @@
                 <w:noProof/>
                 <w:webHidden/>
               </w:rPr>
-              <w:instrText xml:space="preserve"> PAGEREF _Toc102990378 \h </w:instrText>
+              <w:instrText xml:space="preserve"> PAGEREF _Toc103591588 \h </w:instrText>
             </w:r>
             <w:r>
               <w:rPr>
@@ -822,7 +751,7 @@
                 <w:noProof/>
                 <w:webHidden/>
               </w:rPr>
-              <w:t>4</w:t>
+              <w:t>3</w:t>
             </w:r>
             <w:r>
               <w:rPr>
@@ -846,7 +775,7 @@
               <w:szCs w:val="24"/>
             </w:rPr>
           </w:pPr>
-          <w:hyperlink w:anchor="_Toc102990379" w:history="1">
+          <w:hyperlink w:anchor="_Toc103591589" w:history="1">
             <w:r>
               <w:rPr>
                 <w:rStyle w:val="Hyperlink"/>
@@ -875,7 +804,7 @@
                 <w:noProof/>
                 <w:webHidden/>
               </w:rPr>
-              <w:instrText xml:space="preserve"> PAGEREF _Toc102990379 \h </w:instrText>
+              <w:instrText xml:space="preserve"> PAGEREF _Toc103591589 \h </w:instrText>
             </w:r>
             <w:r>
               <w:rPr>
@@ -921,7 +850,7 @@
               <w:szCs w:val="24"/>
             </w:rPr>
           </w:pPr>
-          <w:hyperlink w:anchor="_Toc102990380" w:history="1">
+          <w:hyperlink w:anchor="_Toc103591590" w:history="1">
             <w:r>
               <w:rPr>
                 <w:rStyle w:val="Hyperlink"/>
@@ -950,7 +879,305 @@
                 <w:noProof/>
                 <w:webHidden/>
               </w:rPr>
-              <w:instrText xml:space="preserve"> PAGEREF _Toc102990380 \h </w:instrText>
+              <w:instrText xml:space="preserve"> PAGEREF _Toc103591590 \h </w:instrText>
+            </w:r>
+            <w:r>
+              <w:rPr>
+                <w:noProof/>
+                <w:webHidden/>
+              </w:rPr>
+            </w:r>
+            <w:r>
+              <w:rPr>
+                <w:noProof/>
+                <w:webHidden/>
+              </w:rPr>
+              <w:fldChar w:fldCharType="separate"/>
+            </w:r>
+            <w:r>
+              <w:rPr>
+                <w:noProof/>
+                <w:webHidden/>
+              </w:rPr>
+              <w:t>5</w:t>
+            </w:r>
+            <w:r>
+              <w:rPr>
+                <w:noProof/>
+                <w:webHidden/>
+              </w:rPr>
+              <w:fldChar w:fldCharType="end"/>
+            </w:r>
+          </w:hyperlink>
+        </w:p>
+        <w:p>
+          <w:pPr>
+            <w:pStyle w:val="TOC3"/>
+            <w:tabs>
+              <w:tab w:val="right" w:leader="dot" w:pos="10450"/>
+            </w:tabs>
+            <w:rPr>
+              <w:rFonts w:eastAsiaTheme="minorEastAsia" w:cstheme="minorBidi"/>
+              <w:noProof/>
+              <w:sz w:val="24"/>
+              <w:szCs w:val="24"/>
+            </w:rPr>
+          </w:pPr>
+          <w:hyperlink w:anchor="_Toc103591591" w:history="1">
+            <w:r>
+              <w:rPr>
+                <w:rStyle w:val="Hyperlink"/>
+                <w:rFonts w:ascii="Arial" w:hAnsi="Arial" w:cs="Arial"/>
+                <w:noProof/>
+                <w:lang w:val="en-US"/>
+              </w:rPr>
+              <w:t>Menus</w:t>
+            </w:r>
+            <w:r>
+              <w:rPr>
+                <w:noProof/>
+                <w:webHidden/>
+              </w:rPr>
+              <w:tab/>
+            </w:r>
+            <w:r>
+              <w:rPr>
+                <w:noProof/>
+                <w:webHidden/>
+              </w:rPr>
+              <w:fldChar w:fldCharType="begin"/>
+            </w:r>
+            <w:r>
+              <w:rPr>
+                <w:noProof/>
+                <w:webHidden/>
+              </w:rPr>
+              <w:instrText xml:space="preserve"> PAGEREF _Toc103591591 \h </w:instrText>
+            </w:r>
+            <w:r>
+              <w:rPr>
+                <w:noProof/>
+                <w:webHidden/>
+              </w:rPr>
+            </w:r>
+            <w:r>
+              <w:rPr>
+                <w:noProof/>
+                <w:webHidden/>
+              </w:rPr>
+              <w:fldChar w:fldCharType="separate"/>
+            </w:r>
+            <w:r>
+              <w:rPr>
+                <w:noProof/>
+                <w:webHidden/>
+              </w:rPr>
+              <w:t>6</w:t>
+            </w:r>
+            <w:r>
+              <w:rPr>
+                <w:noProof/>
+                <w:webHidden/>
+              </w:rPr>
+              <w:fldChar w:fldCharType="end"/>
+            </w:r>
+          </w:hyperlink>
+        </w:p>
+        <w:p>
+          <w:pPr>
+            <w:pStyle w:val="TOC4"/>
+            <w:tabs>
+              <w:tab w:val="right" w:leader="dot" w:pos="10450"/>
+            </w:tabs>
+            <w:rPr>
+              <w:rFonts w:eastAsiaTheme="minorEastAsia" w:cstheme="minorBidi"/>
+              <w:noProof/>
+              <w:sz w:val="24"/>
+              <w:szCs w:val="24"/>
+            </w:rPr>
+          </w:pPr>
+          <w:hyperlink w:anchor="_Toc103591592" w:history="1">
+            <w:r>
+              <w:rPr>
+                <w:rStyle w:val="Hyperlink"/>
+                <w:rFonts w:ascii="Arial" w:hAnsi="Arial" w:cs="Arial"/>
+                <w:b/>
+                <w:bCs/>
+                <w:noProof/>
+                <w:lang w:val="en-US"/>
+              </w:rPr>
+              <w:t>File menu:</w:t>
+            </w:r>
+            <w:r>
+              <w:rPr>
+                <w:noProof/>
+                <w:webHidden/>
+              </w:rPr>
+              <w:tab/>
+            </w:r>
+            <w:r>
+              <w:rPr>
+                <w:noProof/>
+                <w:webHidden/>
+              </w:rPr>
+              <w:fldChar w:fldCharType="begin"/>
+            </w:r>
+            <w:r>
+              <w:rPr>
+                <w:noProof/>
+                <w:webHidden/>
+              </w:rPr>
+              <w:instrText xml:space="preserve"> PAGEREF _Toc103591592 \h </w:instrText>
+            </w:r>
+            <w:r>
+              <w:rPr>
+                <w:noProof/>
+                <w:webHidden/>
+              </w:rPr>
+            </w:r>
+            <w:r>
+              <w:rPr>
+                <w:noProof/>
+                <w:webHidden/>
+              </w:rPr>
+              <w:fldChar w:fldCharType="separate"/>
+            </w:r>
+            <w:r>
+              <w:rPr>
+                <w:noProof/>
+                <w:webHidden/>
+              </w:rPr>
+              <w:t>6</w:t>
+            </w:r>
+            <w:r>
+              <w:rPr>
+                <w:noProof/>
+                <w:webHidden/>
+              </w:rPr>
+              <w:fldChar w:fldCharType="end"/>
+            </w:r>
+          </w:hyperlink>
+        </w:p>
+        <w:p>
+          <w:pPr>
+            <w:pStyle w:val="TOC4"/>
+            <w:tabs>
+              <w:tab w:val="right" w:leader="dot" w:pos="10450"/>
+            </w:tabs>
+            <w:rPr>
+              <w:rFonts w:eastAsiaTheme="minorEastAsia" w:cstheme="minorBidi"/>
+              <w:noProof/>
+              <w:sz w:val="24"/>
+              <w:szCs w:val="24"/>
+            </w:rPr>
+          </w:pPr>
+          <w:hyperlink w:anchor="_Toc103591593" w:history="1">
+            <w:r>
+              <w:rPr>
+                <w:rStyle w:val="Hyperlink"/>
+                <w:rFonts w:ascii="Arial" w:hAnsi="Arial" w:cs="Arial"/>
+                <w:b/>
+                <w:bCs/>
+                <w:noProof/>
+                <w:lang w:val="en-US"/>
+              </w:rPr>
+              <w:t>Configure menu:</w:t>
+            </w:r>
+            <w:r>
+              <w:rPr>
+                <w:noProof/>
+                <w:webHidden/>
+              </w:rPr>
+              <w:tab/>
+            </w:r>
+            <w:r>
+              <w:rPr>
+                <w:noProof/>
+                <w:webHidden/>
+              </w:rPr>
+              <w:fldChar w:fldCharType="begin"/>
+            </w:r>
+            <w:r>
+              <w:rPr>
+                <w:noProof/>
+                <w:webHidden/>
+              </w:rPr>
+              <w:instrText xml:space="preserve"> PAGEREF _Toc103591593 \h </w:instrText>
+            </w:r>
+            <w:r>
+              <w:rPr>
+                <w:noProof/>
+                <w:webHidden/>
+              </w:rPr>
+            </w:r>
+            <w:r>
+              <w:rPr>
+                <w:noProof/>
+                <w:webHidden/>
+              </w:rPr>
+              <w:fldChar w:fldCharType="separate"/>
+            </w:r>
+            <w:r>
+              <w:rPr>
+                <w:noProof/>
+                <w:webHidden/>
+              </w:rPr>
+              <w:t>6</w:t>
+            </w:r>
+            <w:r>
+              <w:rPr>
+                <w:noProof/>
+                <w:webHidden/>
+              </w:rPr>
+              <w:fldChar w:fldCharType="end"/>
+            </w:r>
+          </w:hyperlink>
+        </w:p>
+        <w:p>
+          <w:pPr>
+            <w:pStyle w:val="TOC4"/>
+            <w:tabs>
+              <w:tab w:val="right" w:leader="dot" w:pos="10450"/>
+            </w:tabs>
+            <w:rPr>
+              <w:rFonts w:eastAsiaTheme="minorEastAsia" w:cstheme="minorBidi"/>
+              <w:noProof/>
+              <w:sz w:val="24"/>
+              <w:szCs w:val="24"/>
+            </w:rPr>
+          </w:pPr>
+          <w:hyperlink w:anchor="_Toc103591594" w:history="1">
+            <w:r>
+              <w:rPr>
+                <w:rStyle w:val="Hyperlink"/>
+                <w:rFonts w:ascii="Arial" w:hAnsi="Arial" w:cs="Arial"/>
+                <w:b/>
+                <w:bCs/>
+                <w:noProof/>
+                <w:lang w:val="en-US"/>
+              </w:rPr>
+              <w:t>Tools menu:</w:t>
+            </w:r>
+            <w:r>
+              <w:rPr>
+                <w:noProof/>
+                <w:webHidden/>
+              </w:rPr>
+              <w:tab/>
+            </w:r>
+            <w:r>
+              <w:rPr>
+                <w:noProof/>
+                <w:webHidden/>
+              </w:rPr>
+              <w:fldChar w:fldCharType="begin"/>
+            </w:r>
+            <w:r>
+              <w:rPr>
+                <w:noProof/>
+                <w:webHidden/>
+              </w:rPr>
+              <w:instrText xml:space="preserve"> PAGEREF _Toc103591594 \h </w:instrText>
             </w:r>
             <w:r>
               <w:rPr>
@@ -994,305 +1221,7 @@
               <w:szCs w:val="24"/>
             </w:rPr>
           </w:pPr>
-          <w:hyperlink w:anchor="_Toc102990381" w:history="1">
-            <w:r>
-              <w:rPr>
-                <w:rStyle w:val="Hyperlink"/>
-                <w:rFonts w:ascii="Arial" w:hAnsi="Arial" w:cs="Arial"/>
-                <w:noProof/>
-                <w:lang w:val="en-US"/>
-              </w:rPr>
-              <w:t>Menus</w:t>
-            </w:r>
-            <w:r>
-              <w:rPr>
-                <w:noProof/>
-                <w:webHidden/>
-              </w:rPr>
-              <w:tab/>
-            </w:r>
-            <w:r>
-              <w:rPr>
-                <w:noProof/>
-                <w:webHidden/>
-              </w:rPr>
-              <w:fldChar w:fldCharType="begin"/>
-            </w:r>
-            <w:r>
-              <w:rPr>
-                <w:noProof/>
-                <w:webHidden/>
-              </w:rPr>
-              <w:instrText xml:space="preserve"> PAGEREF _Toc102990381 \h </w:instrText>
-            </w:r>
-            <w:r>
-              <w:rPr>
-                <w:noProof/>
-                <w:webHidden/>
-              </w:rPr>
-            </w:r>
-            <w:r>
-              <w:rPr>
-                <w:noProof/>
-                <w:webHidden/>
-              </w:rPr>
-              <w:fldChar w:fldCharType="separate"/>
-            </w:r>
-            <w:r>
-              <w:rPr>
-                <w:noProof/>
-                <w:webHidden/>
-              </w:rPr>
-              <w:t>6</w:t>
-            </w:r>
-            <w:r>
-              <w:rPr>
-                <w:noProof/>
-                <w:webHidden/>
-              </w:rPr>
-              <w:fldChar w:fldCharType="end"/>
-            </w:r>
-          </w:hyperlink>
-        </w:p>
-        <w:p>
-          <w:pPr>
-            <w:pStyle w:val="TOC4"/>
-            <w:tabs>
-              <w:tab w:val="right" w:leader="dot" w:pos="10450"/>
-            </w:tabs>
-            <w:rPr>
-              <w:rFonts w:eastAsiaTheme="minorEastAsia" w:cstheme="minorBidi"/>
-              <w:noProof/>
-              <w:sz w:val="24"/>
-              <w:szCs w:val="24"/>
-            </w:rPr>
-          </w:pPr>
-          <w:hyperlink w:anchor="_Toc102990382" w:history="1">
-            <w:r>
-              <w:rPr>
-                <w:rStyle w:val="Hyperlink"/>
-                <w:rFonts w:ascii="Arial" w:hAnsi="Arial" w:cs="Arial"/>
-                <w:b/>
-                <w:bCs/>
-                <w:noProof/>
-                <w:lang w:val="en-US"/>
-              </w:rPr>
-              <w:t>File menu:</w:t>
-            </w:r>
-            <w:r>
-              <w:rPr>
-                <w:noProof/>
-                <w:webHidden/>
-              </w:rPr>
-              <w:tab/>
-            </w:r>
-            <w:r>
-              <w:rPr>
-                <w:noProof/>
-                <w:webHidden/>
-              </w:rPr>
-              <w:fldChar w:fldCharType="begin"/>
-            </w:r>
-            <w:r>
-              <w:rPr>
-                <w:noProof/>
-                <w:webHidden/>
-              </w:rPr>
-              <w:instrText xml:space="preserve"> PAGEREF _Toc102990382 \h </w:instrText>
-            </w:r>
-            <w:r>
-              <w:rPr>
-                <w:noProof/>
-                <w:webHidden/>
-              </w:rPr>
-            </w:r>
-            <w:r>
-              <w:rPr>
-                <w:noProof/>
-                <w:webHidden/>
-              </w:rPr>
-              <w:fldChar w:fldCharType="separate"/>
-            </w:r>
-            <w:r>
-              <w:rPr>
-                <w:noProof/>
-                <w:webHidden/>
-              </w:rPr>
-              <w:t>6</w:t>
-            </w:r>
-            <w:r>
-              <w:rPr>
-                <w:noProof/>
-                <w:webHidden/>
-              </w:rPr>
-              <w:fldChar w:fldCharType="end"/>
-            </w:r>
-          </w:hyperlink>
-        </w:p>
-        <w:p>
-          <w:pPr>
-            <w:pStyle w:val="TOC4"/>
-            <w:tabs>
-              <w:tab w:val="right" w:leader="dot" w:pos="10450"/>
-            </w:tabs>
-            <w:rPr>
-              <w:rFonts w:eastAsiaTheme="minorEastAsia" w:cstheme="minorBidi"/>
-              <w:noProof/>
-              <w:sz w:val="24"/>
-              <w:szCs w:val="24"/>
-            </w:rPr>
-          </w:pPr>
-          <w:hyperlink w:anchor="_Toc102990383" w:history="1">
-            <w:r>
-              <w:rPr>
-                <w:rStyle w:val="Hyperlink"/>
-                <w:rFonts w:ascii="Arial" w:hAnsi="Arial" w:cs="Arial"/>
-                <w:b/>
-                <w:bCs/>
-                <w:noProof/>
-                <w:lang w:val="en-US"/>
-              </w:rPr>
-              <w:t>Configure menu:</w:t>
-            </w:r>
-            <w:r>
-              <w:rPr>
-                <w:noProof/>
-                <w:webHidden/>
-              </w:rPr>
-              <w:tab/>
-            </w:r>
-            <w:r>
-              <w:rPr>
-                <w:noProof/>
-                <w:webHidden/>
-              </w:rPr>
-              <w:fldChar w:fldCharType="begin"/>
-            </w:r>
-            <w:r>
-              <w:rPr>
-                <w:noProof/>
-                <w:webHidden/>
-              </w:rPr>
-              <w:instrText xml:space="preserve"> PAGEREF _Toc102990383 \h </w:instrText>
-            </w:r>
-            <w:r>
-              <w:rPr>
-                <w:noProof/>
-                <w:webHidden/>
-              </w:rPr>
-            </w:r>
-            <w:r>
-              <w:rPr>
-                <w:noProof/>
-                <w:webHidden/>
-              </w:rPr>
-              <w:fldChar w:fldCharType="separate"/>
-            </w:r>
-            <w:r>
-              <w:rPr>
-                <w:noProof/>
-                <w:webHidden/>
-              </w:rPr>
-              <w:t>6</w:t>
-            </w:r>
-            <w:r>
-              <w:rPr>
-                <w:noProof/>
-                <w:webHidden/>
-              </w:rPr>
-              <w:fldChar w:fldCharType="end"/>
-            </w:r>
-          </w:hyperlink>
-        </w:p>
-        <w:p>
-          <w:pPr>
-            <w:pStyle w:val="TOC4"/>
-            <w:tabs>
-              <w:tab w:val="right" w:leader="dot" w:pos="10450"/>
-            </w:tabs>
-            <w:rPr>
-              <w:rFonts w:eastAsiaTheme="minorEastAsia" w:cstheme="minorBidi"/>
-              <w:noProof/>
-              <w:sz w:val="24"/>
-              <w:szCs w:val="24"/>
-            </w:rPr>
-          </w:pPr>
-          <w:hyperlink w:anchor="_Toc102990384" w:history="1">
-            <w:r>
-              <w:rPr>
-                <w:rStyle w:val="Hyperlink"/>
-                <w:rFonts w:ascii="Arial" w:hAnsi="Arial" w:cs="Arial"/>
-                <w:b/>
-                <w:bCs/>
-                <w:noProof/>
-                <w:lang w:val="en-US"/>
-              </w:rPr>
-              <w:t>Tools menu:</w:t>
-            </w:r>
-            <w:r>
-              <w:rPr>
-                <w:noProof/>
-                <w:webHidden/>
-              </w:rPr>
-              <w:tab/>
-            </w:r>
-            <w:r>
-              <w:rPr>
-                <w:noProof/>
-                <w:webHidden/>
-              </w:rPr>
-              <w:fldChar w:fldCharType="begin"/>
-            </w:r>
-            <w:r>
-              <w:rPr>
-                <w:noProof/>
-                <w:webHidden/>
-              </w:rPr>
-              <w:instrText xml:space="preserve"> PAGEREF _Toc102990384 \h </w:instrText>
-            </w:r>
-            <w:r>
-              <w:rPr>
-                <w:noProof/>
-                <w:webHidden/>
-              </w:rPr>
-            </w:r>
-            <w:r>
-              <w:rPr>
-                <w:noProof/>
-                <w:webHidden/>
-              </w:rPr>
-              <w:fldChar w:fldCharType="separate"/>
-            </w:r>
-            <w:r>
-              <w:rPr>
-                <w:noProof/>
-                <w:webHidden/>
-              </w:rPr>
-              <w:t>6</w:t>
-            </w:r>
-            <w:r>
-              <w:rPr>
-                <w:noProof/>
-                <w:webHidden/>
-              </w:rPr>
-              <w:fldChar w:fldCharType="end"/>
-            </w:r>
-          </w:hyperlink>
-        </w:p>
-        <w:p>
-          <w:pPr>
-            <w:pStyle w:val="TOC3"/>
-            <w:tabs>
-              <w:tab w:val="right" w:leader="dot" w:pos="10450"/>
-            </w:tabs>
-            <w:rPr>
-              <w:rFonts w:eastAsiaTheme="minorEastAsia" w:cstheme="minorBidi"/>
-              <w:noProof/>
-              <w:sz w:val="24"/>
-              <w:szCs w:val="24"/>
-            </w:rPr>
-          </w:pPr>
-          <w:hyperlink w:anchor="_Toc102990385" w:history="1">
+          <w:hyperlink w:anchor="_Toc103591595" w:history="1">
             <w:r>
               <w:rPr>
                 <w:rStyle w:val="Hyperlink"/>
@@ -1321,7 +1250,7 @@
                 <w:noProof/>
                 <w:webHidden/>
               </w:rPr>
-              <w:instrText xml:space="preserve"> PAGEREF _Toc102990385 \h </w:instrText>
+              <w:instrText xml:space="preserve"> PAGEREF _Toc103591595 \h </w:instrText>
             </w:r>
             <w:r>
               <w:rPr>
@@ -1365,7 +1294,7 @@
               <w:szCs w:val="24"/>
             </w:rPr>
           </w:pPr>
-          <w:hyperlink w:anchor="_Toc102990386" w:history="1">
+          <w:hyperlink w:anchor="_Toc103591596" w:history="1">
             <w:r>
               <w:rPr>
                 <w:rStyle w:val="Hyperlink"/>
@@ -1396,7 +1325,7 @@
                 <w:noProof/>
                 <w:webHidden/>
               </w:rPr>
-              <w:instrText xml:space="preserve"> PAGEREF _Toc102990386 \h </w:instrText>
+              <w:instrText xml:space="preserve"> PAGEREF _Toc103591596 \h </w:instrText>
             </w:r>
             <w:r>
               <w:rPr>
@@ -1440,7 +1369,7 @@
               <w:szCs w:val="24"/>
             </w:rPr>
           </w:pPr>
-          <w:hyperlink w:anchor="_Toc102990387" w:history="1">
+          <w:hyperlink w:anchor="_Toc103591597" w:history="1">
             <w:r>
               <w:rPr>
                 <w:rStyle w:val="Hyperlink"/>
@@ -1471,7 +1400,7 @@
                 <w:noProof/>
                 <w:webHidden/>
               </w:rPr>
-              <w:instrText xml:space="preserve"> PAGEREF _Toc102990387 \h </w:instrText>
+              <w:instrText xml:space="preserve"> PAGEREF _Toc103591597 \h </w:instrText>
             </w:r>
             <w:r>
               <w:rPr>
@@ -1515,7 +1444,7 @@
               <w:szCs w:val="24"/>
             </w:rPr>
           </w:pPr>
-          <w:hyperlink w:anchor="_Toc102990388" w:history="1">
+          <w:hyperlink w:anchor="_Toc103591598" w:history="1">
             <w:r>
               <w:rPr>
                 <w:rStyle w:val="Hyperlink"/>
@@ -1546,7 +1475,7 @@
                 <w:noProof/>
                 <w:webHidden/>
               </w:rPr>
-              <w:instrText xml:space="preserve"> PAGEREF _Toc102990388 \h </w:instrText>
+              <w:instrText xml:space="preserve"> PAGEREF _Toc103591598 \h </w:instrText>
             </w:r>
             <w:r>
               <w:rPr>
@@ -1590,7 +1519,7 @@
               <w:szCs w:val="24"/>
             </w:rPr>
           </w:pPr>
-          <w:hyperlink w:anchor="_Toc102990389" w:history="1">
+          <w:hyperlink w:anchor="_Toc103591599" w:history="1">
             <w:r>
               <w:rPr>
                 <w:rStyle w:val="Hyperlink"/>
@@ -1619,7 +1548,7 @@
                 <w:noProof/>
                 <w:webHidden/>
               </w:rPr>
-              <w:instrText xml:space="preserve"> PAGEREF _Toc102990389 \h </w:instrText>
+              <w:instrText xml:space="preserve"> PAGEREF _Toc103591599 \h </w:instrText>
             </w:r>
             <w:r>
               <w:rPr>
@@ -1663,7 +1592,7 @@
               <w:szCs w:val="24"/>
             </w:rPr>
           </w:pPr>
-          <w:hyperlink w:anchor="_Toc102990390" w:history="1">
+          <w:hyperlink w:anchor="_Toc103591600" w:history="1">
             <w:r>
               <w:rPr>
                 <w:rStyle w:val="Hyperlink"/>
@@ -1694,7 +1623,7 @@
                 <w:noProof/>
                 <w:webHidden/>
               </w:rPr>
-              <w:instrText xml:space="preserve"> PAGEREF _Toc102990390 \h </w:instrText>
+              <w:instrText xml:space="preserve"> PAGEREF _Toc103591600 \h </w:instrText>
             </w:r>
             <w:r>
               <w:rPr>
@@ -1738,7 +1667,7 @@
               <w:szCs w:val="24"/>
             </w:rPr>
           </w:pPr>
-          <w:hyperlink w:anchor="_Toc102990391" w:history="1">
+          <w:hyperlink w:anchor="_Toc103591601" w:history="1">
             <w:r>
               <w:rPr>
                 <w:rStyle w:val="Hyperlink"/>
@@ -1769,7 +1698,7 @@
                 <w:noProof/>
                 <w:webHidden/>
               </w:rPr>
-              <w:instrText xml:space="preserve"> PAGEREF _Toc102990391 \h </w:instrText>
+              <w:instrText xml:space="preserve"> PAGEREF _Toc103591601 \h </w:instrText>
             </w:r>
             <w:r>
               <w:rPr>
@@ -1813,7 +1742,7 @@
               <w:szCs w:val="24"/>
             </w:rPr>
           </w:pPr>
-          <w:hyperlink w:anchor="_Toc102990392" w:history="1">
+          <w:hyperlink w:anchor="_Toc103591602" w:history="1">
             <w:r>
               <w:rPr>
                 <w:rStyle w:val="Hyperlink"/>
@@ -1844,7 +1773,7 @@
                 <w:noProof/>
                 <w:webHidden/>
               </w:rPr>
-              <w:instrText xml:space="preserve"> PAGEREF _Toc102990392 \h </w:instrText>
+              <w:instrText xml:space="preserve"> PAGEREF _Toc103591602 \h </w:instrText>
             </w:r>
             <w:r>
               <w:rPr>
@@ -1888,7 +1817,7 @@
               <w:szCs w:val="24"/>
             </w:rPr>
           </w:pPr>
-          <w:hyperlink w:anchor="_Toc102990393" w:history="1">
+          <w:hyperlink w:anchor="_Toc103591603" w:history="1">
             <w:r>
               <w:rPr>
                 <w:rStyle w:val="Hyperlink"/>
@@ -1919,7 +1848,7 @@
                 <w:noProof/>
                 <w:webHidden/>
               </w:rPr>
-              <w:instrText xml:space="preserve"> PAGEREF _Toc102990393 \h </w:instrText>
+              <w:instrText xml:space="preserve"> PAGEREF _Toc103591603 \h </w:instrText>
             </w:r>
             <w:r>
               <w:rPr>
@@ -1963,7 +1892,7 @@
               <w:szCs w:val="24"/>
             </w:rPr>
           </w:pPr>
-          <w:hyperlink w:anchor="_Toc102990394" w:history="1">
+          <w:hyperlink w:anchor="_Toc103591604" w:history="1">
             <w:r>
               <w:rPr>
                 <w:rStyle w:val="Hyperlink"/>
@@ -1994,7 +1923,82 @@
                 <w:noProof/>
                 <w:webHidden/>
               </w:rPr>
-              <w:instrText xml:space="preserve"> PAGEREF _Toc102990394 \h </w:instrText>
+              <w:instrText xml:space="preserve"> PAGEREF _Toc103591604 \h </w:instrText>
+            </w:r>
+            <w:r>
+              <w:rPr>
+                <w:noProof/>
+                <w:webHidden/>
+              </w:rPr>
+            </w:r>
+            <w:r>
+              <w:rPr>
+                <w:noProof/>
+                <w:webHidden/>
+              </w:rPr>
+              <w:fldChar w:fldCharType="separate"/>
+            </w:r>
+            <w:r>
+              <w:rPr>
+                <w:noProof/>
+                <w:webHidden/>
+              </w:rPr>
+              <w:t>9</w:t>
+            </w:r>
+            <w:r>
+              <w:rPr>
+                <w:noProof/>
+                <w:webHidden/>
+              </w:rPr>
+              <w:fldChar w:fldCharType="end"/>
+            </w:r>
+          </w:hyperlink>
+        </w:p>
+        <w:p>
+          <w:pPr>
+            <w:pStyle w:val="TOC4"/>
+            <w:tabs>
+              <w:tab w:val="right" w:leader="dot" w:pos="10450"/>
+            </w:tabs>
+            <w:rPr>
+              <w:rFonts w:eastAsiaTheme="minorEastAsia" w:cstheme="minorBidi"/>
+              <w:noProof/>
+              <w:sz w:val="24"/>
+              <w:szCs w:val="24"/>
+            </w:rPr>
+          </w:pPr>
+          <w:hyperlink w:anchor="_Toc103591605" w:history="1">
+            <w:r>
+              <w:rPr>
+                <w:rStyle w:val="Hyperlink"/>
+                <w:rFonts w:ascii="Arial" w:hAnsi="Arial" w:cs="Arial"/>
+                <w:b/>
+                <w:bCs/>
+                <w:noProof/>
+                <w:lang w:val="en-US"/>
+              </w:rPr>
+              <w:t>Display options:</w:t>
+            </w:r>
+            <w:r>
+              <w:rPr>
+                <w:noProof/>
+                <w:webHidden/>
+              </w:rPr>
+              <w:tab/>
+            </w:r>
+            <w:r>
+              <w:rPr>
+                <w:noProof/>
+                <w:webHidden/>
+              </w:rPr>
+              <w:fldChar w:fldCharType="begin"/>
+            </w:r>
+            <w:r>
+              <w:rPr>
+                <w:noProof/>
+                <w:webHidden/>
+              </w:rPr>
+              <w:instrText xml:space="preserve"> PAGEREF _Toc103591605 \h </w:instrText>
             </w:r>
             <w:r>
               <w:rPr>
@@ -2038,82 +2042,7 @@
               <w:szCs w:val="24"/>
             </w:rPr>
           </w:pPr>
-          <w:hyperlink w:anchor="_Toc102990395" w:history="1">
-            <w:r>
-              <w:rPr>
-                <w:rStyle w:val="Hyperlink"/>
-                <w:rFonts w:ascii="Arial" w:hAnsi="Arial" w:cs="Arial"/>
-                <w:b/>
-                <w:bCs/>
-                <w:noProof/>
-                <w:lang w:val="en-US"/>
-              </w:rPr>
-              <w:t>Display options:</w:t>
-            </w:r>
-            <w:r>
-              <w:rPr>
-                <w:noProof/>
-                <w:webHidden/>
-              </w:rPr>
-              <w:tab/>
-            </w:r>
-            <w:r>
-              <w:rPr>
-                <w:noProof/>
-                <w:webHidden/>
-              </w:rPr>
-              <w:fldChar w:fldCharType="begin"/>
-            </w:r>
-            <w:r>
-              <w:rPr>
-                <w:noProof/>
-                <w:webHidden/>
-              </w:rPr>
-              <w:instrText xml:space="preserve"> PAGEREF _Toc102990395 \h </w:instrText>
-            </w:r>
-            <w:r>
-              <w:rPr>
-                <w:noProof/>
-                <w:webHidden/>
-              </w:rPr>
-            </w:r>
-            <w:r>
-              <w:rPr>
-                <w:noProof/>
-                <w:webHidden/>
-              </w:rPr>
-              <w:fldChar w:fldCharType="separate"/>
-            </w:r>
-            <w:r>
-              <w:rPr>
-                <w:noProof/>
-                <w:webHidden/>
-              </w:rPr>
-              <w:t>10</w:t>
-            </w:r>
-            <w:r>
-              <w:rPr>
-                <w:noProof/>
-                <w:webHidden/>
-              </w:rPr>
-              <w:fldChar w:fldCharType="end"/>
-            </w:r>
-          </w:hyperlink>
-        </w:p>
-        <w:p>
-          <w:pPr>
-            <w:pStyle w:val="TOC4"/>
-            <w:tabs>
-              <w:tab w:val="right" w:leader="dot" w:pos="10450"/>
-            </w:tabs>
-            <w:rPr>
-              <w:rFonts w:eastAsiaTheme="minorEastAsia" w:cstheme="minorBidi"/>
-              <w:noProof/>
-              <w:sz w:val="24"/>
-              <w:szCs w:val="24"/>
-            </w:rPr>
-          </w:pPr>
-          <w:hyperlink w:anchor="_Toc102990396" w:history="1">
+          <w:hyperlink w:anchor="_Toc103591606" w:history="1">
             <w:r>
               <w:rPr>
                 <w:rStyle w:val="Hyperlink"/>
@@ -2144,7 +2073,7 @@
                 <w:noProof/>
                 <w:webHidden/>
               </w:rPr>
-              <w:instrText xml:space="preserve"> PAGEREF _Toc102990396 \h </w:instrText>
+              <w:instrText xml:space="preserve"> PAGEREF _Toc103591606 \h </w:instrText>
             </w:r>
             <w:r>
               <w:rPr>
@@ -2188,7 +2117,7 @@
               <w:szCs w:val="24"/>
             </w:rPr>
           </w:pPr>
-          <w:hyperlink w:anchor="_Toc102990397" w:history="1">
+          <w:hyperlink w:anchor="_Toc103591607" w:history="1">
             <w:r>
               <w:rPr>
                 <w:rStyle w:val="Hyperlink"/>
@@ -2217,7 +2146,7 @@
                 <w:noProof/>
                 <w:webHidden/>
               </w:rPr>
-              <w:instrText xml:space="preserve"> PAGEREF _Toc102990397 \h </w:instrText>
+              <w:instrText xml:space="preserve"> PAGEREF _Toc103591607 \h </w:instrText>
             </w:r>
             <w:r>
               <w:rPr>
@@ -2261,7 +2190,7 @@
               <w:szCs w:val="24"/>
             </w:rPr>
           </w:pPr>
-          <w:hyperlink w:anchor="_Toc102990398" w:history="1">
+          <w:hyperlink w:anchor="_Toc103591608" w:history="1">
             <w:r>
               <w:rPr>
                 <w:rStyle w:val="Hyperlink"/>
@@ -2292,7 +2221,7 @@
                 <w:noProof/>
                 <w:webHidden/>
               </w:rPr>
-              <w:instrText xml:space="preserve"> PAGEREF _Toc102990398 \h </w:instrText>
+              <w:instrText xml:space="preserve"> PAGEREF _Toc103591608 \h </w:instrText>
             </w:r>
             <w:r>
               <w:rPr>
@@ -2336,7 +2265,7 @@
               <w:szCs w:val="24"/>
             </w:rPr>
           </w:pPr>
-          <w:hyperlink w:anchor="_Toc102990399" w:history="1">
+          <w:hyperlink w:anchor="_Toc103591609" w:history="1">
             <w:r>
               <w:rPr>
                 <w:rStyle w:val="Hyperlink"/>
@@ -2367,7 +2296,7 @@
                 <w:noProof/>
                 <w:webHidden/>
               </w:rPr>
-              <w:instrText xml:space="preserve"> PAGEREF _Toc102990399 \h </w:instrText>
+              <w:instrText xml:space="preserve"> PAGEREF _Toc103591609 \h </w:instrText>
             </w:r>
             <w:r>
               <w:rPr>
@@ -2402,8 +2331,8 @@
           <w:r>
             <w:rPr>
               <w:rFonts w:asciiTheme="minorHAnsi" w:hAnsiTheme="minorHAnsi" w:cstheme="minorHAnsi"/>
-              <w:b/>
-              <w:bCs/>
+              <w:i/>
+              <w:iCs/>
             </w:rPr>
             <w:fldChar w:fldCharType="end"/>
           </w:r>
@@ -2418,7 +2347,7 @@
           <w:u w:val="single"/>
         </w:rPr>
       </w:pPr>
-      <w:bookmarkStart w:id="0" w:name="_Toc102990370"/>
+      <w:bookmarkStart w:id="0" w:name="_Toc103591581"/>
       <w:r>
         <w:rPr>
           <w:rFonts w:ascii="Arial" w:hAnsi="Arial" w:cs="Arial"/>
@@ -2762,7 +2691,6 @@
           <w:sz w:val="22"/>
           <w:szCs w:val="22"/>
         </w:rPr>
-        <w:lastRenderedPageBreak/>
         <w:t xml:space="preserve">In addition, each sequence repulses every other sequence with a certain force (inversely proportional to their distance in space). Clustering is achieved by iteratively moving sequences according to the force vector resulting from all pairwise interactions (attraction and repulsion). </w:t>
       </w:r>
     </w:p>
@@ -2775,7 +2703,7 @@
           <w:lang w:val="en-US"/>
         </w:rPr>
       </w:pPr>
-      <w:bookmarkStart w:id="1" w:name="_Toc102990371"/>
+      <w:bookmarkStart w:id="1" w:name="_Toc103591582"/>
       <w:r>
         <w:rPr>
           <w:rFonts w:ascii="Arial" w:hAnsi="Arial" w:cs="Arial"/>
@@ -2785,6 +2713,7 @@
           <w:u w:val="single"/>
           <w:lang w:val="en-US"/>
         </w:rPr>
+        <w:lastRenderedPageBreak/>
         <w:t>Installation</w:t>
       </w:r>
       <w:bookmarkEnd w:id="1"/>
@@ -2802,7 +2731,7 @@
           <w:lang w:val="en-US"/>
         </w:rPr>
       </w:pPr>
-      <w:bookmarkStart w:id="2" w:name="_Toc102990372"/>
+      <w:bookmarkStart w:id="2" w:name="_Toc103591583"/>
       <w:r>
         <w:rPr>
           <w:rFonts w:asciiTheme="minorBidi" w:hAnsiTheme="minorBidi" w:cstheme="minorBidi"/>
@@ -2900,35 +2829,18 @@
         </w:rPr>
         <w:t xml:space="preserve"> / Anaconda installed on the target computer. An OS-specific version of Anaconda can be downloaded from: </w:t>
       </w:r>
-      <w:r>
-        <w:fldChar w:fldCharType="begin"/>
-      </w:r>
-      <w:r>
-        <w:instrText xml:space="preserve"> HYPERLINK "https://www.anaconda.com/products/individual-d" </w:instrText>
-      </w:r>
-      <w:r>
-        <w:fldChar w:fldCharType="separate"/>
-      </w:r>
-      <w:r>
-        <w:rPr>
-          <w:rStyle w:val="Hyperlink"/>
-          <w:rFonts w:asciiTheme="minorBidi" w:hAnsiTheme="minorBidi" w:cstheme="minorBidi"/>
-          <w:sz w:val="22"/>
-          <w:szCs w:val="22"/>
-          <w:lang w:val="en-US"/>
-        </w:rPr>
-        <w:t>https://www.anaconda.com/products/individual-d</w:t>
-      </w:r>
-      <w:r>
-        <w:rPr>
-          <w:rStyle w:val="Hyperlink"/>
-          <w:rFonts w:asciiTheme="minorBidi" w:hAnsiTheme="minorBidi" w:cstheme="minorBidi"/>
-          <w:sz w:val="22"/>
-          <w:szCs w:val="22"/>
-          <w:lang w:val="en-US"/>
-        </w:rPr>
-        <w:fldChar w:fldCharType="end"/>
-      </w:r>
+      <w:hyperlink r:id="rId6" w:history="1">
+        <w:r>
+          <w:rPr>
+            <w:rStyle w:val="Hyperlink"/>
+            <w:rFonts w:asciiTheme="minorBidi" w:hAnsiTheme="minorBidi" w:cstheme="minorBidi"/>
+            <w:sz w:val="22"/>
+            <w:szCs w:val="22"/>
+            <w:lang w:val="en-US"/>
+          </w:rPr>
+          <w:t>https://www.anaconda.com/products/individual-d</w:t>
+        </w:r>
+      </w:hyperlink>
       <w:r>
         <w:rPr>
           <w:rFonts w:asciiTheme="minorBidi" w:hAnsiTheme="minorBidi" w:cstheme="minorBidi"/>
@@ -3211,71 +3123,6 @@
     <w:p>
       <w:pPr>
         <w:pStyle w:val="NormalWeb"/>
-        <w:spacing w:after="120" w:afterAutospacing="0"/>
-        <w:outlineLvl w:val="2"/>
-        <w:rPr>
-          <w:rFonts w:asciiTheme="minorBidi" w:hAnsiTheme="minorBidi" w:cstheme="minorBidi"/>
-          <w:sz w:val="22"/>
-          <w:szCs w:val="22"/>
-          <w:u w:val="single"/>
-          <w:lang w:val="en-US"/>
-        </w:rPr>
-      </w:pPr>
-      <w:bookmarkStart w:id="3" w:name="_Toc102990373"/>
-      <w:r>
-        <w:rPr>
-          <w:rFonts w:asciiTheme="minorBidi" w:hAnsiTheme="minorBidi" w:cstheme="minorBidi"/>
-          <w:sz w:val="22"/>
-          <w:szCs w:val="22"/>
-          <w:u w:val="single"/>
-          <w:lang w:val="en-US"/>
-        </w:rPr>
-        <w:t>BLAST search:</w:t>
-      </w:r>
-      <w:bookmarkEnd w:id="3"/>
-    </w:p>
-    <w:p>
-      <w:pPr>
-        <w:pStyle w:val="NormalWeb"/>
-        <w:spacing w:before="0" w:beforeAutospacing="0"/>
-        <w:rPr>
-          <w:rFonts w:asciiTheme="minorBidi" w:hAnsiTheme="minorBidi" w:cstheme="minorBidi"/>
-          <w:sz w:val="22"/>
-          <w:szCs w:val="22"/>
-          <w:lang w:val="en-US"/>
-        </w:rPr>
-      </w:pPr>
-      <w:r>
-        <w:rPr>
-          <w:rFonts w:asciiTheme="minorBidi" w:hAnsiTheme="minorBidi" w:cstheme="minorBidi"/>
-          <w:sz w:val="22"/>
-          <w:szCs w:val="22"/>
-          <w:lang w:val="en-US"/>
-        </w:rPr>
-        <w:t>In order to run a BLAST search using clans_cmd.py, BLAST+ (version 2.6.0. or newer) must be installed</w:t>
-      </w:r>
-      <w:r>
-        <w:rPr>
-          <w:rFonts w:asciiTheme="minorBidi" w:hAnsiTheme="minorBidi" w:cstheme="minorBidi"/>
-          <w:sz w:val="22"/>
-          <w:szCs w:val="22"/>
-          <w:lang w:val="en-US"/>
-        </w:rPr>
-        <w:t xml:space="preserve"> on the computer</w:t>
-      </w:r>
-      <w:r>
-        <w:rPr>
-          <w:rFonts w:asciiTheme="minorBidi" w:hAnsiTheme="minorBidi" w:cstheme="minorBidi"/>
-          <w:sz w:val="22"/>
-          <w:szCs w:val="22"/>
-          <w:lang w:val="en-US"/>
-        </w:rPr>
-        <w:t>.</w:t>
-      </w:r>
-    </w:p>
-    <w:p>
-      <w:pPr>
-        <w:pStyle w:val="NormalWeb"/>
         <w:outlineLvl w:val="0"/>
         <w:rPr>
           <w:rFonts w:ascii="Arial" w:hAnsi="Arial" w:cs="Arial"/>
@@ -3286,7 +3133,7 @@
           <w:lang w:val="en-US"/>
         </w:rPr>
       </w:pPr>
-      <w:bookmarkStart w:id="4" w:name="_Toc102990374"/>
+      <w:bookmarkStart w:id="3" w:name="_Toc103591584"/>
       <w:r>
         <w:rPr>
           <w:rFonts w:ascii="Arial" w:hAnsi="Arial" w:cs="Arial"/>
@@ -3298,7 +3145,7 @@
         </w:rPr>
         <w:t>Using the command-line tool</w:t>
       </w:r>
-      <w:bookmarkEnd w:id="4"/>
+      <w:bookmarkEnd w:id="3"/>
     </w:p>
     <w:p>
       <w:pPr>
@@ -5837,6 +5684,7 @@
           <w:szCs w:val="22"/>
           <w:lang w:val="en-GB"/>
         </w:rPr>
+        <w:lastRenderedPageBreak/>
         <w:t xml:space="preserve"> </w:t>
       </w:r>
       <w:r>
@@ -7589,7 +7437,7 @@
           <w:lang w:val="en-US"/>
         </w:rPr>
       </w:pPr>
-      <w:bookmarkStart w:id="5" w:name="_Toc102990375"/>
+      <w:bookmarkStart w:id="4" w:name="_Toc103591585"/>
       <w:r>
         <w:rPr>
           <w:rFonts w:ascii="Arial" w:hAnsi="Arial" w:cs="Arial"/>
@@ -7601,7 +7449,7 @@
         </w:rPr>
         <w:t>Using the GUI-based visualization tool</w:t>
       </w:r>
-      <w:bookmarkEnd w:id="5"/>
+      <w:bookmarkEnd w:id="4"/>
     </w:p>
     <w:p>
       <w:pPr>
@@ -7614,7 +7462,7 @@
           <w:lang w:val="en-US"/>
         </w:rPr>
       </w:pPr>
-      <w:bookmarkStart w:id="6" w:name="_Toc102990376"/>
+      <w:bookmarkStart w:id="5" w:name="_Toc103591586"/>
       <w:r>
         <w:rPr>
           <w:rFonts w:ascii="Arial" w:hAnsi="Arial" w:cs="Arial"/>
@@ -7633,7 +7481,7 @@
         </w:rPr>
         <w:t xml:space="preserve"> GUI from the command-line</w:t>
       </w:r>
-      <w:bookmarkEnd w:id="6"/>
+      <w:bookmarkEnd w:id="5"/>
     </w:p>
     <w:p>
       <w:pPr>
@@ -8744,7 +8592,6 @@
           <w:szCs w:val="22"/>
           <w:lang w:val="en-GB"/>
         </w:rPr>
-        <w:lastRenderedPageBreak/>
         <w:t xml:space="preserve"> In case the similarity scores type is ‘</w:t>
       </w:r>
       <w:proofErr w:type="spellStart"/>
@@ -8851,7 +8698,7 @@
           <w:lang w:val="en-US"/>
         </w:rPr>
       </w:pPr>
-      <w:bookmarkStart w:id="7" w:name="_Toc102990377"/>
+      <w:bookmarkStart w:id="6" w:name="_Toc103591587"/>
       <w:r>
         <w:rPr>
           <w:rFonts w:ascii="Arial" w:hAnsi="Arial" w:cs="Arial"/>
@@ -8879,7 +8726,7 @@
         </w:rPr>
         <w:t>:</w:t>
       </w:r>
-      <w:bookmarkEnd w:id="7"/>
+      <w:bookmarkEnd w:id="6"/>
     </w:p>
     <w:p>
       <w:pPr>
@@ -8900,6 +8747,7 @@
           <w:szCs w:val="22"/>
           <w:lang w:val="en-US"/>
         </w:rPr>
+        <w:lastRenderedPageBreak/>
         <w:t>The visualization tool</w:t>
       </w:r>
       <w:r>
@@ -8966,7 +8814,7 @@
           <w:lang w:val="en-US"/>
         </w:rPr>
       </w:pPr>
-      <w:bookmarkStart w:id="8" w:name="_Toc102990378"/>
+      <w:bookmarkStart w:id="7" w:name="_Toc103591588"/>
       <w:r>
         <w:rPr>
           <w:rFonts w:ascii="Arial" w:hAnsi="Arial" w:cs="Arial"/>
@@ -8978,7 +8826,7 @@
         </w:rPr>
         <w:t>CLANS format</w:t>
       </w:r>
-      <w:bookmarkEnd w:id="8"/>
+      <w:bookmarkEnd w:id="7"/>
     </w:p>
     <w:p>
       <w:pPr>
@@ -9123,7 +8971,7 @@
         </w:rPr>
         <w:t xml:space="preserve"> (</w:t>
       </w:r>
-      <w:hyperlink r:id="rId6" w:history="1">
+      <w:hyperlink r:id="rId7" w:history="1">
         <w:r>
           <w:rPr>
             <w:rStyle w:val="Hyperlink"/>
@@ -10215,175 +10063,175 @@
           <w:sz w:val="22"/>
           <w:szCs w:val="22"/>
         </w:rPr>
+        <w:t>repfactor=10.0</w:t>
+      </w:r>
+    </w:p>
+    <w:p>
+      <w:pPr>
+        <w:ind w:left="360" w:firstLine="360"/>
+        <w:rPr>
+          <w:rFonts w:ascii="ArialMT" w:hAnsi="ArialMT"/>
+          <w:i/>
+          <w:iCs/>
+          <w:color w:val="000000" w:themeColor="text1"/>
+          <w:sz w:val="22"/>
+          <w:szCs w:val="22"/>
+        </w:rPr>
+      </w:pPr>
+      <w:r>
+        <w:rPr>
+          <w:rFonts w:ascii="ArialMT" w:hAnsi="ArialMT"/>
+          <w:i/>
+          <w:iCs/>
+          <w:color w:val="000000" w:themeColor="text1"/>
+          <w:sz w:val="22"/>
+          <w:szCs w:val="22"/>
+        </w:rPr>
+        <w:t>repvalpow=1</w:t>
+      </w:r>
+    </w:p>
+    <w:p>
+      <w:pPr>
+        <w:ind w:left="360" w:firstLine="360"/>
+        <w:rPr>
+          <w:rFonts w:ascii="ArialMT" w:hAnsi="ArialMT"/>
+          <w:i/>
+          <w:iCs/>
+          <w:color w:val="000000" w:themeColor="text1"/>
+          <w:sz w:val="22"/>
+          <w:szCs w:val="22"/>
+        </w:rPr>
+      </w:pPr>
+      <w:r>
+        <w:rPr>
+          <w:rFonts w:ascii="ArialMT" w:hAnsi="ArialMT"/>
+          <w:i/>
+          <w:iCs/>
+          <w:color w:val="000000" w:themeColor="text1"/>
+          <w:sz w:val="22"/>
+          <w:szCs w:val="22"/>
+        </w:rPr>
+        <w:t>cooling=1.0</w:t>
+      </w:r>
+    </w:p>
+    <w:p>
+      <w:pPr>
+        <w:ind w:left="360" w:firstLine="360"/>
+        <w:rPr>
+          <w:rFonts w:ascii="ArialMT" w:hAnsi="ArialMT"/>
+          <w:i/>
+          <w:iCs/>
+          <w:color w:val="000000" w:themeColor="text1"/>
+          <w:sz w:val="22"/>
+          <w:szCs w:val="22"/>
+        </w:rPr>
+      </w:pPr>
+      <w:r>
+        <w:rPr>
+          <w:rFonts w:ascii="ArialMT" w:hAnsi="ArialMT"/>
+          <w:i/>
+          <w:iCs/>
+          <w:color w:val="000000" w:themeColor="text1"/>
+          <w:sz w:val="22"/>
+          <w:szCs w:val="22"/>
+        </w:rPr>
+        <w:t>dampening=0.2</w:t>
+      </w:r>
+    </w:p>
+    <w:p>
+      <w:pPr>
+        <w:ind w:left="360" w:firstLine="360"/>
+        <w:rPr>
+          <w:rFonts w:ascii="ArialMT" w:hAnsi="ArialMT"/>
+          <w:i/>
+          <w:iCs/>
+          <w:color w:val="000000" w:themeColor="text1"/>
+          <w:sz w:val="22"/>
+          <w:szCs w:val="22"/>
+        </w:rPr>
+      </w:pPr>
+      <w:r>
+        <w:rPr>
+          <w:rFonts w:ascii="ArialMT" w:hAnsi="ArialMT"/>
+          <w:i/>
+          <w:iCs/>
+          <w:color w:val="000000" w:themeColor="text1"/>
+          <w:sz w:val="22"/>
+          <w:szCs w:val="22"/>
+        </w:rPr>
+        <w:t>maxmove=0.1</w:t>
+      </w:r>
+    </w:p>
+    <w:p>
+      <w:pPr>
+        <w:ind w:left="360" w:firstLine="360"/>
+        <w:rPr>
+          <w:rFonts w:ascii="ArialMT" w:hAnsi="ArialMT"/>
+          <w:i/>
+          <w:iCs/>
+          <w:color w:val="000000" w:themeColor="text1"/>
+          <w:sz w:val="22"/>
+          <w:szCs w:val="22"/>
+        </w:rPr>
+      </w:pPr>
+      <w:r>
+        <w:rPr>
+          <w:rFonts w:ascii="ArialMT" w:hAnsi="ArialMT"/>
+          <w:i/>
+          <w:iCs/>
+          <w:color w:val="000000" w:themeColor="text1"/>
+          <w:sz w:val="22"/>
+          <w:szCs w:val="22"/>
+        </w:rPr>
+        <w:t>minattract=1.0</w:t>
+      </w:r>
+    </w:p>
+    <w:p>
+      <w:pPr>
+        <w:ind w:left="360" w:firstLine="360"/>
+        <w:rPr>
+          <w:rFonts w:ascii="ArialMT" w:hAnsi="ArialMT"/>
+          <w:i/>
+          <w:iCs/>
+          <w:color w:val="000000" w:themeColor="text1"/>
+          <w:sz w:val="22"/>
+          <w:szCs w:val="22"/>
+        </w:rPr>
+      </w:pPr>
+      <w:r>
+        <w:rPr>
+          <w:rFonts w:ascii="ArialMT" w:hAnsi="ArialMT"/>
+          <w:i/>
+          <w:iCs/>
+          <w:color w:val="000000" w:themeColor="text1"/>
+          <w:sz w:val="22"/>
+          <w:szCs w:val="22"/>
+        </w:rPr>
+        <w:t>nodes_size=8</w:t>
+      </w:r>
+    </w:p>
+    <w:p>
+      <w:pPr>
+        <w:ind w:left="360" w:firstLine="360"/>
+        <w:rPr>
+          <w:rFonts w:ascii="ArialMT" w:hAnsi="ArialMT"/>
+          <w:i/>
+          <w:iCs/>
+          <w:color w:val="000000" w:themeColor="text1"/>
+          <w:sz w:val="22"/>
+          <w:szCs w:val="22"/>
+        </w:rPr>
+      </w:pPr>
+      <w:r>
+        <w:rPr>
+          <w:rFonts w:ascii="ArialMT" w:hAnsi="ArialMT"/>
+          <w:i/>
+          <w:iCs/>
+          <w:color w:val="000000" w:themeColor="text1"/>
+          <w:sz w:val="22"/>
+          <w:szCs w:val="22"/>
+        </w:rPr>
         <w:lastRenderedPageBreak/>
-        <w:t>repfactor=10.0</w:t>
-      </w:r>
-    </w:p>
-    <w:p>
-      <w:pPr>
-        <w:ind w:left="360" w:firstLine="360"/>
-        <w:rPr>
-          <w:rFonts w:ascii="ArialMT" w:hAnsi="ArialMT"/>
-          <w:i/>
-          <w:iCs/>
-          <w:color w:val="000000" w:themeColor="text1"/>
-          <w:sz w:val="22"/>
-          <w:szCs w:val="22"/>
-        </w:rPr>
-      </w:pPr>
-      <w:r>
-        <w:rPr>
-          <w:rFonts w:ascii="ArialMT" w:hAnsi="ArialMT"/>
-          <w:i/>
-          <w:iCs/>
-          <w:color w:val="000000" w:themeColor="text1"/>
-          <w:sz w:val="22"/>
-          <w:szCs w:val="22"/>
-        </w:rPr>
-        <w:t>repvalpow=1</w:t>
-      </w:r>
-    </w:p>
-    <w:p>
-      <w:pPr>
-        <w:ind w:left="360" w:firstLine="360"/>
-        <w:rPr>
-          <w:rFonts w:ascii="ArialMT" w:hAnsi="ArialMT"/>
-          <w:i/>
-          <w:iCs/>
-          <w:color w:val="000000" w:themeColor="text1"/>
-          <w:sz w:val="22"/>
-          <w:szCs w:val="22"/>
-        </w:rPr>
-      </w:pPr>
-      <w:r>
-        <w:rPr>
-          <w:rFonts w:ascii="ArialMT" w:hAnsi="ArialMT"/>
-          <w:i/>
-          <w:iCs/>
-          <w:color w:val="000000" w:themeColor="text1"/>
-          <w:sz w:val="22"/>
-          <w:szCs w:val="22"/>
-        </w:rPr>
-        <w:t>cooling=1.0</w:t>
-      </w:r>
-    </w:p>
-    <w:p>
-      <w:pPr>
-        <w:ind w:left="360" w:firstLine="360"/>
-        <w:rPr>
-          <w:rFonts w:ascii="ArialMT" w:hAnsi="ArialMT"/>
-          <w:i/>
-          <w:iCs/>
-          <w:color w:val="000000" w:themeColor="text1"/>
-          <w:sz w:val="22"/>
-          <w:szCs w:val="22"/>
-        </w:rPr>
-      </w:pPr>
-      <w:r>
-        <w:rPr>
-          <w:rFonts w:ascii="ArialMT" w:hAnsi="ArialMT"/>
-          <w:i/>
-          <w:iCs/>
-          <w:color w:val="000000" w:themeColor="text1"/>
-          <w:sz w:val="22"/>
-          <w:szCs w:val="22"/>
-        </w:rPr>
-        <w:t>dampening=0.2</w:t>
-      </w:r>
-    </w:p>
-    <w:p>
-      <w:pPr>
-        <w:ind w:left="360" w:firstLine="360"/>
-        <w:rPr>
-          <w:rFonts w:ascii="ArialMT" w:hAnsi="ArialMT"/>
-          <w:i/>
-          <w:iCs/>
-          <w:color w:val="000000" w:themeColor="text1"/>
-          <w:sz w:val="22"/>
-          <w:szCs w:val="22"/>
-        </w:rPr>
-      </w:pPr>
-      <w:r>
-        <w:rPr>
-          <w:rFonts w:ascii="ArialMT" w:hAnsi="ArialMT"/>
-          <w:i/>
-          <w:iCs/>
-          <w:color w:val="000000" w:themeColor="text1"/>
-          <w:sz w:val="22"/>
-          <w:szCs w:val="22"/>
-        </w:rPr>
-        <w:t>maxmove=0.1</w:t>
-      </w:r>
-    </w:p>
-    <w:p>
-      <w:pPr>
-        <w:ind w:left="360" w:firstLine="360"/>
-        <w:rPr>
-          <w:rFonts w:ascii="ArialMT" w:hAnsi="ArialMT"/>
-          <w:i/>
-          <w:iCs/>
-          <w:color w:val="000000" w:themeColor="text1"/>
-          <w:sz w:val="22"/>
-          <w:szCs w:val="22"/>
-        </w:rPr>
-      </w:pPr>
-      <w:r>
-        <w:rPr>
-          <w:rFonts w:ascii="ArialMT" w:hAnsi="ArialMT"/>
-          <w:i/>
-          <w:iCs/>
-          <w:color w:val="000000" w:themeColor="text1"/>
-          <w:sz w:val="22"/>
-          <w:szCs w:val="22"/>
-        </w:rPr>
-        <w:t>minattract=1.0</w:t>
-      </w:r>
-    </w:p>
-    <w:p>
-      <w:pPr>
-        <w:ind w:left="360" w:firstLine="360"/>
-        <w:rPr>
-          <w:rFonts w:ascii="ArialMT" w:hAnsi="ArialMT"/>
-          <w:i/>
-          <w:iCs/>
-          <w:color w:val="000000" w:themeColor="text1"/>
-          <w:sz w:val="22"/>
-          <w:szCs w:val="22"/>
-        </w:rPr>
-      </w:pPr>
-      <w:r>
-        <w:rPr>
-          <w:rFonts w:ascii="ArialMT" w:hAnsi="ArialMT"/>
-          <w:i/>
-          <w:iCs/>
-          <w:color w:val="000000" w:themeColor="text1"/>
-          <w:sz w:val="22"/>
-          <w:szCs w:val="22"/>
-        </w:rPr>
-        <w:t>nodes_size=8</w:t>
-      </w:r>
-    </w:p>
-    <w:p>
-      <w:pPr>
-        <w:ind w:left="360" w:firstLine="360"/>
-        <w:rPr>
-          <w:rFonts w:ascii="ArialMT" w:hAnsi="ArialMT"/>
-          <w:i/>
-          <w:iCs/>
-          <w:color w:val="000000" w:themeColor="text1"/>
-          <w:sz w:val="22"/>
-          <w:szCs w:val="22"/>
-        </w:rPr>
-      </w:pPr>
-      <w:r>
-        <w:rPr>
-          <w:rFonts w:ascii="ArialMT" w:hAnsi="ArialMT"/>
-          <w:i/>
-          <w:iCs/>
-          <w:color w:val="000000" w:themeColor="text1"/>
-          <w:sz w:val="22"/>
-          <w:szCs w:val="22"/>
-        </w:rPr>
         <w:t>nodes_color=0;0;0;255</w:t>
       </w:r>
     </w:p>
@@ -11755,7 +11603,7 @@
           <w:lang w:val="en-US"/>
         </w:rPr>
       </w:pPr>
-      <w:bookmarkStart w:id="9" w:name="_Toc102990379"/>
+      <w:bookmarkStart w:id="8" w:name="_Toc103591589"/>
       <w:r>
         <w:rPr>
           <w:rFonts w:ascii="Arial" w:hAnsi="Arial" w:cs="Arial"/>
@@ -11767,7 +11615,7 @@
         </w:rPr>
         <w:t>Tab-delimited format</w:t>
       </w:r>
-      <w:bookmarkEnd w:id="9"/>
+      <w:bookmarkEnd w:id="8"/>
     </w:p>
     <w:p>
       <w:pPr>
@@ -11841,7 +11689,6 @@
           <w:szCs w:val="22"/>
           <w:lang w:val="en-US"/>
         </w:rPr>
-        <w:lastRenderedPageBreak/>
         <w:t>Sequence1 ID / unique name</w:t>
       </w:r>
     </w:p>
@@ -11949,6 +11796,7 @@
           <w:szCs w:val="22"/>
           <w:lang w:val="en-US"/>
         </w:rPr>
+        <w:lastRenderedPageBreak/>
         <w:t>Type of score (‘</w:t>
       </w:r>
       <w:proofErr w:type="spellStart"/>
@@ -12008,7 +11856,7 @@
           <w:lang w:val="en-US"/>
         </w:rPr>
       </w:pPr>
-      <w:bookmarkStart w:id="10" w:name="_Toc102990380"/>
+      <w:bookmarkStart w:id="9" w:name="_Toc103591590"/>
       <w:r>
         <w:rPr>
           <w:rFonts w:ascii="Arial" w:hAnsi="Arial" w:cs="Arial"/>
@@ -12081,7 +11929,7 @@
         </w:rPr>
         <w:t xml:space="preserve"> controls</w:t>
       </w:r>
-      <w:bookmarkEnd w:id="10"/>
+      <w:bookmarkEnd w:id="9"/>
     </w:p>
     <w:p>
       <w:pPr>
@@ -12178,7 +12026,7 @@
           <w:lang w:val="en-US"/>
         </w:rPr>
       </w:pPr>
-      <w:bookmarkStart w:id="11" w:name="_Toc102990381"/>
+      <w:bookmarkStart w:id="10" w:name="_Toc103591591"/>
       <w:r>
         <w:rPr>
           <w:rFonts w:ascii="Arial" w:hAnsi="Arial" w:cs="Arial"/>
@@ -12188,7 +12036,7 @@
         </w:rPr>
         <w:t>Menus</w:t>
       </w:r>
-      <w:bookmarkEnd w:id="11"/>
+      <w:bookmarkEnd w:id="10"/>
     </w:p>
     <w:p>
       <w:pPr>
@@ -12205,7 +12053,7 @@
           <w:lang w:val="en-US"/>
         </w:rPr>
       </w:pPr>
-      <w:bookmarkStart w:id="12" w:name="_Toc102990382"/>
+      <w:bookmarkStart w:id="11" w:name="_Toc103591592"/>
       <w:r>
         <w:rPr>
           <w:rFonts w:ascii="Arial" w:hAnsi="Arial" w:cs="Arial"/>
@@ -12218,7 +12066,7 @@
         </w:rPr>
         <w:t>File menu:</w:t>
       </w:r>
-      <w:bookmarkEnd w:id="12"/>
+      <w:bookmarkEnd w:id="11"/>
     </w:p>
     <w:p>
       <w:pPr>
@@ -13015,7 +12863,6 @@
         </w:rPr>
         <w:t xml:space="preserve">s: </w:t>
       </w:r>
-      <w:proofErr w:type="spellStart"/>
       <w:r>
         <w:rPr>
           <w:rFonts w:ascii="Arial" w:hAnsi="Arial" w:cs="Arial"/>
@@ -13026,7 +12873,6 @@
         </w:rPr>
         <w:t>PNG</w:t>
       </w:r>
-      <w:proofErr w:type="spellEnd"/>
       <w:r>
         <w:rPr>
           <w:rFonts w:ascii="Arial" w:hAnsi="Arial" w:cs="Arial"/>
@@ -13213,7 +13059,7 @@
           <w:lang w:val="en-US"/>
         </w:rPr>
       </w:pPr>
-      <w:bookmarkStart w:id="13" w:name="_Toc102990383"/>
+      <w:bookmarkStart w:id="12" w:name="_Toc103591593"/>
       <w:r>
         <w:rPr>
           <w:rFonts w:ascii="Arial" w:hAnsi="Arial" w:cs="Arial"/>
@@ -13226,7 +13072,7 @@
         </w:rPr>
         <w:t>Configure menu:</w:t>
       </w:r>
-      <w:bookmarkEnd w:id="13"/>
+      <w:bookmarkEnd w:id="12"/>
     </w:p>
     <w:p>
       <w:pPr>
@@ -13587,7 +13433,7 @@
           <w:lang w:val="en-US"/>
         </w:rPr>
       </w:pPr>
-      <w:bookmarkStart w:id="14" w:name="_Toc102990384"/>
+      <w:bookmarkStart w:id="13" w:name="_Toc103591594"/>
       <w:r>
         <w:rPr>
           <w:rFonts w:ascii="Arial" w:hAnsi="Arial" w:cs="Arial"/>
@@ -13600,7 +13446,7 @@
         </w:rPr>
         <w:t>Tools menu:</w:t>
       </w:r>
-      <w:bookmarkEnd w:id="14"/>
+      <w:bookmarkEnd w:id="13"/>
     </w:p>
     <w:p>
       <w:pPr>
@@ -13678,18 +13524,7 @@
           <w:szCs w:val="22"/>
           <w:lang w:val="en-US"/>
         </w:rPr>
-        <w:t xml:space="preserve">This feature automatically divides the data into groups according to a taxonomic level of the user’s choice. It can be applied when the input is a CLANS/FASTA </w:t>
-      </w:r>
-      <w:r>
-        <w:rPr>
-          <w:rFonts w:ascii="Arial" w:hAnsi="Arial" w:cs="Arial"/>
-          <w:color w:val="000000" w:themeColor="text1"/>
-          <w:sz w:val="22"/>
-          <w:szCs w:val="22"/>
-          <w:lang w:val="en-US"/>
-        </w:rPr>
-        <w:lastRenderedPageBreak/>
-        <w:t>formatted file and the sequences headers contain the organism names</w:t>
+        <w:t>This feature automatically divides the data into groups according to a taxonomic level of the user’s choice. It can be applied when the input is a CLANS/FASTA formatted file and the sequences headers contain the organism names</w:t>
       </w:r>
       <w:r>
         <w:rPr>
@@ -13916,6 +13751,7 @@
           <w:szCs w:val="22"/>
           <w:lang w:val="en-US"/>
         </w:rPr>
+        <w:lastRenderedPageBreak/>
         <w:t xml:space="preserve">Prerequisites: </w:t>
       </w:r>
       <w:r>
@@ -14058,7 +13894,7 @@
         </w:rPr>
         <w:t xml:space="preserve">     </w:t>
       </w:r>
-      <w:hyperlink r:id="rId7" w:history="1">
+      <w:hyperlink r:id="rId8" w:history="1">
         <w:r>
           <w:rPr>
             <w:rStyle w:val="Hyperlink"/>
@@ -15541,7 +15377,6 @@
           <w:u w:val="single"/>
           <w:lang w:val="en-US"/>
         </w:rPr>
-        <w:lastRenderedPageBreak/>
         <w:t>Metadata file format</w:t>
       </w:r>
       <w:r>
@@ -15928,6 +15763,7 @@
           <w:szCs w:val="22"/>
           <w:lang w:val="en-US"/>
         </w:rPr>
+        <w:lastRenderedPageBreak/>
         <w:t>Sequence</w:t>
       </w:r>
       <w:r>
@@ -16314,7 +16150,7 @@
           <w:lang w:val="en-US"/>
         </w:rPr>
       </w:pPr>
-      <w:bookmarkStart w:id="15" w:name="_Toc102990385"/>
+      <w:bookmarkStart w:id="14" w:name="_Toc103591595"/>
       <w:r>
         <w:rPr>
           <w:rFonts w:ascii="Arial" w:hAnsi="Arial" w:cs="Arial"/>
@@ -16324,7 +16160,7 @@
         </w:rPr>
         <w:t>Interaction with the graph area</w:t>
       </w:r>
-      <w:bookmarkEnd w:id="15"/>
+      <w:bookmarkEnd w:id="14"/>
     </w:p>
     <w:p>
       <w:pPr>
@@ -16424,7 +16260,7 @@
           <w:lang w:val="en-US"/>
         </w:rPr>
       </w:pPr>
-      <w:bookmarkStart w:id="16" w:name="_Toc102990386"/>
+      <w:bookmarkStart w:id="15" w:name="_Toc103591596"/>
       <w:r>
         <w:rPr>
           <w:rFonts w:ascii="Arial" w:hAnsi="Arial" w:cs="Arial"/>
@@ -16461,7 +16297,7 @@
         </w:rPr>
         <w:t xml:space="preserve"> mode:</w:t>
       </w:r>
-      <w:bookmarkEnd w:id="16"/>
+      <w:bookmarkEnd w:id="15"/>
     </w:p>
     <w:p>
       <w:pPr>
@@ -16689,7 +16525,7 @@
           <w:lang w:val="en-US"/>
         </w:rPr>
       </w:pPr>
-      <w:bookmarkStart w:id="17" w:name="_Toc102990387"/>
+      <w:bookmarkStart w:id="16" w:name="_Toc103591597"/>
       <w:r>
         <w:rPr>
           <w:rFonts w:ascii="Arial" w:hAnsi="Arial" w:cs="Arial"/>
@@ -16714,7 +16550,7 @@
         </w:rPr>
         <w:t xml:space="preserve"> mode:</w:t>
       </w:r>
-      <w:bookmarkEnd w:id="17"/>
+      <w:bookmarkEnd w:id="16"/>
     </w:p>
     <w:p>
       <w:pPr>
@@ -16999,7 +16835,7 @@
           <w:lang w:val="en-US"/>
         </w:rPr>
       </w:pPr>
-      <w:bookmarkStart w:id="18" w:name="_Toc102990388"/>
+      <w:bookmarkStart w:id="17" w:name="_Toc103591598"/>
       <w:r>
         <w:rPr>
           <w:rFonts w:ascii="Arial" w:hAnsi="Arial" w:cs="Arial"/>
@@ -17012,7 +16848,7 @@
         </w:rPr>
         <w:t>Move/Edit text mode:</w:t>
       </w:r>
-      <w:bookmarkEnd w:id="18"/>
+      <w:bookmarkEnd w:id="17"/>
     </w:p>
     <w:p>
       <w:pPr>
@@ -17384,7 +17220,7 @@
           <w:lang w:val="en-US"/>
         </w:rPr>
       </w:pPr>
-      <w:bookmarkStart w:id="19" w:name="_Toc102990389"/>
+      <w:bookmarkStart w:id="18" w:name="_Toc103591599"/>
       <w:r>
         <w:rPr>
           <w:rFonts w:ascii="Arial" w:hAnsi="Arial" w:cs="Arial"/>
@@ -17392,10 +17228,9 @@
           <w:u w:val="single"/>
           <w:lang w:val="en-US"/>
         </w:rPr>
-        <w:lastRenderedPageBreak/>
         <w:t>GUI Controls</w:t>
       </w:r>
-      <w:bookmarkEnd w:id="19"/>
+      <w:bookmarkEnd w:id="18"/>
     </w:p>
     <w:p>
       <w:pPr>
@@ -17412,7 +17247,7 @@
           <w:lang w:val="en-US"/>
         </w:rPr>
       </w:pPr>
-      <w:bookmarkStart w:id="20" w:name="_Toc102990390"/>
+      <w:bookmarkStart w:id="19" w:name="_Toc103591600"/>
       <w:r>
         <w:rPr>
           <w:rFonts w:ascii="Arial" w:hAnsi="Arial" w:cs="Arial"/>
@@ -17425,7 +17260,7 @@
         </w:rPr>
         <w:t>Clustering options:</w:t>
       </w:r>
-      <w:bookmarkEnd w:id="20"/>
+      <w:bookmarkEnd w:id="19"/>
     </w:p>
     <w:p>
       <w:pPr>
@@ -17488,6 +17323,7 @@
           <w:szCs w:val="22"/>
           <w:lang w:val="en-US"/>
         </w:rPr>
+        <w:lastRenderedPageBreak/>
         <w:t>Start</w:t>
       </w:r>
       <w:r>
@@ -17797,7 +17633,7 @@
           <w:lang w:val="en-US"/>
         </w:rPr>
       </w:pPr>
-      <w:bookmarkStart w:id="21" w:name="_Toc102990391"/>
+      <w:bookmarkStart w:id="20" w:name="_Toc103591601"/>
       <w:r>
         <w:rPr>
           <w:rFonts w:ascii="Arial" w:hAnsi="Arial" w:cs="Arial"/>
@@ -17810,7 +17646,7 @@
         </w:rPr>
         <w:t>Interaction mode:</w:t>
       </w:r>
-      <w:bookmarkEnd w:id="21"/>
+      <w:bookmarkEnd w:id="20"/>
       <w:r>
         <w:rPr>
           <w:rFonts w:ascii="Arial" w:hAnsi="Arial" w:cs="Arial"/>
@@ -17932,7 +17768,7 @@
           <w:lang w:val="en-US"/>
         </w:rPr>
       </w:pPr>
-      <w:bookmarkStart w:id="22" w:name="_Toc102990392"/>
+      <w:bookmarkStart w:id="21" w:name="_Toc103591602"/>
       <w:r>
         <w:rPr>
           <w:rFonts w:ascii="Arial" w:hAnsi="Arial" w:cs="Arial"/>
@@ -17945,7 +17781,7 @@
         </w:rPr>
         <w:t>View options:</w:t>
       </w:r>
-      <w:bookmarkEnd w:id="22"/>
+      <w:bookmarkEnd w:id="21"/>
     </w:p>
     <w:p>
       <w:pPr>
@@ -18408,7 +18244,7 @@
           <w:lang w:val="en-US"/>
         </w:rPr>
       </w:pPr>
-      <w:bookmarkStart w:id="23" w:name="_Toc102990393"/>
+      <w:bookmarkStart w:id="22" w:name="_Toc103591603"/>
       <w:r>
         <w:rPr>
           <w:rFonts w:ascii="Arial" w:hAnsi="Arial" w:cs="Arial"/>
@@ -18421,7 +18257,7 @@
         </w:rPr>
         <w:t>Selection options:</w:t>
       </w:r>
-      <w:bookmarkEnd w:id="23"/>
+      <w:bookmarkEnd w:id="22"/>
     </w:p>
     <w:p>
       <w:pPr>
@@ -18666,18 +18502,7 @@
           <w:szCs w:val="22"/>
           <w:lang w:val="en-US"/>
         </w:rPr>
-        <w:t xml:space="preserve">: this option enables to enter a search term and select data-points according to their sequence name or header. Clicking on this button opens a find dialog, in which a search term can </w:t>
-      </w:r>
-      <w:r>
-        <w:rPr>
-          <w:rFonts w:ascii="Arial" w:hAnsi="Arial" w:cs="Arial"/>
-          <w:color w:val="000000" w:themeColor="text1"/>
-          <w:sz w:val="22"/>
-          <w:szCs w:val="22"/>
-          <w:lang w:val="en-US"/>
-        </w:rPr>
-        <w:lastRenderedPageBreak/>
-        <w:t>be entered. The results are displayed in the ‘</w:t>
+        <w:t>: this option enables to enter a search term and select data-points according to their sequence name or header. Clicking on this button opens a find dialog, in which a search term can be entered. The results are displayed in the ‘</w:t>
       </w:r>
       <w:r>
         <w:rPr>
@@ -18744,7 +18569,18 @@
           <w:szCs w:val="22"/>
           <w:lang w:val="en-US"/>
         </w:rPr>
-        <w:t>: This button is enabled only in case there is at least one selected data-point. Clicking on it opens a window, presenting the selected sequences IDs and headers. The ‘</w:t>
+        <w:t xml:space="preserve">: This button is enabled only in case there is at least one selected data-point. Clicking on it opens a window, presenting the selected sequences IDs and headers. The </w:t>
+      </w:r>
+      <w:r>
+        <w:rPr>
+          <w:rFonts w:ascii="Arial" w:hAnsi="Arial" w:cs="Arial"/>
+          <w:color w:val="000000" w:themeColor="text1"/>
+          <w:sz w:val="22"/>
+          <w:szCs w:val="22"/>
+          <w:lang w:val="en-US"/>
+        </w:rPr>
+        <w:lastRenderedPageBreak/>
+        <w:t>‘</w:t>
       </w:r>
       <w:r>
         <w:rPr>
@@ -18813,7 +18649,7 @@
           <w:lang w:val="en-US"/>
         </w:rPr>
       </w:pPr>
-      <w:bookmarkStart w:id="24" w:name="_Toc102990394"/>
+      <w:bookmarkStart w:id="23" w:name="_Toc103591604"/>
       <w:r>
         <w:rPr>
           <w:rFonts w:ascii="Arial" w:hAnsi="Arial" w:cs="Arial"/>
@@ -18850,7 +18686,7 @@
         </w:rPr>
         <w:t>:</w:t>
       </w:r>
-      <w:bookmarkEnd w:id="24"/>
+      <w:bookmarkEnd w:id="23"/>
       <w:r>
         <w:rPr>
           <w:rFonts w:ascii="Arial" w:hAnsi="Arial" w:cs="Arial"/>
@@ -19077,7 +18913,7 @@
           <w:lang w:val="en-US"/>
         </w:rPr>
       </w:pPr>
-      <w:bookmarkStart w:id="25" w:name="_Toc102990395"/>
+      <w:bookmarkStart w:id="24" w:name="_Toc103591605"/>
       <w:r>
         <w:rPr>
           <w:rFonts w:ascii="Arial" w:hAnsi="Arial" w:cs="Arial"/>
@@ -19102,7 +18938,7 @@
         </w:rPr>
         <w:t xml:space="preserve"> options:</w:t>
       </w:r>
-      <w:bookmarkEnd w:id="25"/>
+      <w:bookmarkEnd w:id="24"/>
     </w:p>
     <w:p>
       <w:pPr>
@@ -19462,7 +19298,7 @@
           <w:lang w:val="en-US"/>
         </w:rPr>
       </w:pPr>
-      <w:bookmarkStart w:id="26" w:name="_Toc102990396"/>
+      <w:bookmarkStart w:id="25" w:name="_Toc103591606"/>
       <w:r>
         <w:rPr>
           <w:rFonts w:ascii="Arial" w:hAnsi="Arial" w:cs="Arial"/>
@@ -19475,7 +19311,7 @@
         </w:rPr>
         <w:t>Groups options:</w:t>
       </w:r>
-      <w:bookmarkEnd w:id="26"/>
+      <w:bookmarkEnd w:id="25"/>
     </w:p>
     <w:p>
       <w:pPr>
@@ -20139,7 +19975,6 @@
           <w:szCs w:val="22"/>
           <w:lang w:val="en-US"/>
         </w:rPr>
-        <w:lastRenderedPageBreak/>
         <w:t>Edit categories</w:t>
       </w:r>
       <w:r>
@@ -20160,47 +19995,7 @@
           <w:szCs w:val="22"/>
           <w:lang w:val="en-US"/>
         </w:rPr>
-        <w:t>O</w:t>
-      </w:r>
-      <w:r>
-        <w:rPr>
-          <w:rFonts w:ascii="Arial" w:hAnsi="Arial" w:cs="Arial"/>
-          <w:color w:val="000000" w:themeColor="text1"/>
-          <w:sz w:val="22"/>
-          <w:szCs w:val="22"/>
-          <w:lang w:val="en-US"/>
-        </w:rPr>
-        <w:t xml:space="preserve">pens a dialog presenting a list of all the </w:t>
-      </w:r>
-      <w:r>
-        <w:rPr>
-          <w:rFonts w:ascii="Arial" w:hAnsi="Arial" w:cs="Arial"/>
-          <w:color w:val="000000" w:themeColor="text1"/>
-          <w:sz w:val="22"/>
-          <w:szCs w:val="22"/>
-          <w:lang w:val="en-US"/>
-        </w:rPr>
-        <w:t>added</w:t>
-      </w:r>
-      <w:r>
-        <w:rPr>
-          <w:rFonts w:ascii="Arial" w:hAnsi="Arial" w:cs="Arial"/>
-          <w:color w:val="000000" w:themeColor="text1"/>
-          <w:sz w:val="22"/>
-          <w:szCs w:val="22"/>
-          <w:lang w:val="en-US"/>
-        </w:rPr>
-        <w:t xml:space="preserve"> group</w:t>
-      </w:r>
-      <w:r>
-        <w:rPr>
-          <w:rFonts w:ascii="Arial" w:hAnsi="Arial" w:cs="Arial"/>
-          <w:color w:val="000000" w:themeColor="text1"/>
-          <w:sz w:val="22"/>
-          <w:szCs w:val="22"/>
-          <w:lang w:val="en-US"/>
-        </w:rPr>
-        <w:t>ing-categories</w:t>
+        <w:t>Opens a dialog presenting a list of all the added grouping-categories</w:t>
       </w:r>
       <w:r>
         <w:rPr>
@@ -20220,37 +20015,7 @@
           <w:szCs w:val="22"/>
           <w:lang w:val="en-US"/>
         </w:rPr>
-        <w:t xml:space="preserve"> </w:t>
-      </w:r>
-      <w:r>
-        <w:rPr>
-          <w:rFonts w:ascii="Arial" w:hAnsi="Arial" w:cs="Arial"/>
-          <w:color w:val="000000" w:themeColor="text1"/>
-          <w:sz w:val="22"/>
-          <w:szCs w:val="22"/>
-          <w:lang w:val="en-US"/>
-        </w:rPr>
-        <w:t xml:space="preserve">When selecting a </w:t>
-      </w:r>
-      <w:r>
-        <w:rPr>
-          <w:rFonts w:ascii="Arial" w:hAnsi="Arial" w:cs="Arial"/>
-          <w:color w:val="000000" w:themeColor="text1"/>
-          <w:sz w:val="22"/>
-          <w:szCs w:val="22"/>
-          <w:lang w:val="en-US"/>
-        </w:rPr>
-        <w:t>category</w:t>
-      </w:r>
-      <w:r>
-        <w:rPr>
-          <w:rFonts w:ascii="Arial" w:hAnsi="Arial" w:cs="Arial"/>
-          <w:color w:val="000000" w:themeColor="text1"/>
-          <w:sz w:val="22"/>
-          <w:szCs w:val="22"/>
-          <w:lang w:val="en-US"/>
-        </w:rPr>
-        <w:t>, the following options are possible:</w:t>
+        <w:t xml:space="preserve"> When selecting a category, the following options are possible:</w:t>
       </w:r>
     </w:p>
     <w:p>
@@ -20276,17 +20041,7 @@
           <w:szCs w:val="22"/>
           <w:lang w:val="en-US"/>
         </w:rPr>
-        <w:t xml:space="preserve">Edit </w:t>
-      </w:r>
-      <w:r>
-        <w:rPr>
-          <w:rFonts w:ascii="Arial" w:hAnsi="Arial" w:cs="Arial"/>
-          <w:color w:val="942093"/>
-          <w:sz w:val="22"/>
-          <w:szCs w:val="22"/>
-          <w:lang w:val="en-US"/>
-        </w:rPr>
-        <w:t>category</w:t>
+        <w:t>Edit category</w:t>
       </w:r>
       <w:r>
         <w:rPr>
@@ -20365,6 +20120,7 @@
           <w:szCs w:val="22"/>
           <w:lang w:val="en-US"/>
         </w:rPr>
+        <w:lastRenderedPageBreak/>
         <w:t>Move up</w:t>
       </w:r>
       <w:r>
@@ -20413,47 +20169,7 @@
           <w:szCs w:val="22"/>
           <w:lang w:val="en-US"/>
         </w:rPr>
-        <w:t xml:space="preserve"> this </w:t>
-      </w:r>
-      <w:r>
-        <w:rPr>
-          <w:rFonts w:ascii="Arial" w:hAnsi="Arial" w:cs="Arial"/>
-          <w:color w:val="000000" w:themeColor="text1"/>
-          <w:sz w:val="22"/>
-          <w:szCs w:val="22"/>
-          <w:lang w:val="en-US"/>
-        </w:rPr>
-        <w:t>category</w:t>
-      </w:r>
-      <w:r>
-        <w:rPr>
-          <w:rFonts w:ascii="Arial" w:hAnsi="Arial" w:cs="Arial"/>
-          <w:color w:val="000000" w:themeColor="text1"/>
-          <w:sz w:val="22"/>
-          <w:szCs w:val="22"/>
-          <w:lang w:val="en-US"/>
-        </w:rPr>
-        <w:t xml:space="preserve"> one step up in the order of the </w:t>
-      </w:r>
-      <w:r>
-        <w:rPr>
-          <w:rFonts w:ascii="Arial" w:hAnsi="Arial" w:cs="Arial"/>
-          <w:color w:val="000000" w:themeColor="text1"/>
-          <w:sz w:val="22"/>
-          <w:szCs w:val="22"/>
-          <w:lang w:val="en-US"/>
-        </w:rPr>
-        <w:t>categories</w:t>
-      </w:r>
-      <w:r>
-        <w:rPr>
-          <w:rFonts w:ascii="Arial" w:hAnsi="Arial" w:cs="Arial"/>
-          <w:color w:val="000000" w:themeColor="text1"/>
-          <w:sz w:val="22"/>
-          <w:szCs w:val="22"/>
-          <w:lang w:val="en-US"/>
-        </w:rPr>
-        <w:t xml:space="preserve"> list.</w:t>
+        <w:t xml:space="preserve"> this category one step up in the order of the categories list.</w:t>
       </w:r>
     </w:p>
     <w:p>
@@ -20483,17 +20199,7 @@
           <w:szCs w:val="22"/>
           <w:lang w:val="en-US"/>
         </w:rPr>
-        <w:t xml:space="preserve">Move </w:t>
-      </w:r>
-      <w:r>
-        <w:rPr>
-          <w:rFonts w:ascii="Arial" w:hAnsi="Arial" w:cs="Arial"/>
-          <w:color w:val="942093"/>
-          <w:sz w:val="22"/>
-          <w:szCs w:val="22"/>
-          <w:lang w:val="en-US"/>
-        </w:rPr>
-        <w:t>down</w:t>
+        <w:t>Move down</w:t>
       </w:r>
       <w:r>
         <w:rPr>
@@ -20541,27 +20247,7 @@
           <w:szCs w:val="22"/>
           <w:lang w:val="en-US"/>
         </w:rPr>
-        <w:t xml:space="preserve"> this category one step </w:t>
-      </w:r>
-      <w:r>
-        <w:rPr>
-          <w:rFonts w:ascii="Arial" w:hAnsi="Arial" w:cs="Arial"/>
-          <w:color w:val="000000" w:themeColor="text1"/>
-          <w:sz w:val="22"/>
-          <w:szCs w:val="22"/>
-          <w:lang w:val="en-US"/>
-        </w:rPr>
-        <w:t>down</w:t>
-      </w:r>
-      <w:r>
-        <w:rPr>
-          <w:rFonts w:ascii="Arial" w:hAnsi="Arial" w:cs="Arial"/>
-          <w:color w:val="000000" w:themeColor="text1"/>
-          <w:sz w:val="22"/>
-          <w:szCs w:val="22"/>
-          <w:lang w:val="en-US"/>
-        </w:rPr>
-        <w:t xml:space="preserve"> in the order of the categories list.</w:t>
+        <w:t xml:space="preserve"> this category one step down in the order of the categories list.</w:t>
       </w:r>
     </w:p>
     <w:p>
@@ -20615,47 +20301,7 @@
           <w:szCs w:val="22"/>
           <w:lang w:val="en-US"/>
         </w:rPr>
-        <w:t>Deletes</w:t>
-      </w:r>
-      <w:r>
-        <w:rPr>
-          <w:rFonts w:ascii="Arial" w:hAnsi="Arial" w:cs="Arial"/>
-          <w:color w:val="000000" w:themeColor="text1"/>
-          <w:sz w:val="22"/>
-          <w:szCs w:val="22"/>
-          <w:lang w:val="en-US"/>
-        </w:rPr>
-        <w:t xml:space="preserve"> this </w:t>
-      </w:r>
-      <w:r>
-        <w:rPr>
-          <w:rFonts w:ascii="Arial" w:hAnsi="Arial" w:cs="Arial"/>
-          <w:color w:val="000000" w:themeColor="text1"/>
-          <w:sz w:val="22"/>
-          <w:szCs w:val="22"/>
-          <w:lang w:val="en-US"/>
-        </w:rPr>
-        <w:t>grouping-</w:t>
-      </w:r>
-      <w:r>
-        <w:rPr>
-          <w:rFonts w:ascii="Arial" w:hAnsi="Arial" w:cs="Arial"/>
-          <w:color w:val="000000" w:themeColor="text1"/>
-          <w:sz w:val="22"/>
-          <w:szCs w:val="22"/>
-          <w:lang w:val="en-US"/>
-        </w:rPr>
-        <w:t>category</w:t>
-      </w:r>
-      <w:r>
-        <w:rPr>
-          <w:rFonts w:ascii="Arial" w:hAnsi="Arial" w:cs="Arial"/>
-          <w:color w:val="000000" w:themeColor="text1"/>
-          <w:sz w:val="22"/>
-          <w:szCs w:val="22"/>
-          <w:lang w:val="en-US"/>
-        </w:rPr>
-        <w:t>.</w:t>
+        <w:t>Deletes this grouping-category.</w:t>
       </w:r>
     </w:p>
     <w:p>
@@ -21275,7 +20921,7 @@
           <w:lang w:val="en-US"/>
         </w:rPr>
       </w:pPr>
-      <w:bookmarkStart w:id="27" w:name="_Toc102990397"/>
+      <w:bookmarkStart w:id="26" w:name="_Toc103591607"/>
       <w:r>
         <w:rPr>
           <w:rFonts w:ascii="Arial" w:hAnsi="Arial" w:cs="Arial"/>
@@ -21285,7 +20931,7 @@
         </w:rPr>
         <w:t>Windows</w:t>
       </w:r>
-      <w:bookmarkEnd w:id="27"/>
+      <w:bookmarkEnd w:id="26"/>
     </w:p>
     <w:p>
       <w:pPr>
@@ -21302,7 +20948,7 @@
           <w:lang w:val="en-US"/>
         </w:rPr>
       </w:pPr>
-      <w:bookmarkStart w:id="28" w:name="_Toc102990398"/>
+      <w:bookmarkStart w:id="27" w:name="_Toc103591608"/>
       <w:r>
         <w:rPr>
           <w:rFonts w:ascii="Arial" w:hAnsi="Arial" w:cs="Arial"/>
@@ -21315,7 +20961,7 @@
         </w:rPr>
         <w:t>Selected subset window</w:t>
       </w:r>
-      <w:bookmarkEnd w:id="28"/>
+      <w:bookmarkEnd w:id="27"/>
     </w:p>
     <w:p>
       <w:pPr>
@@ -21909,7 +21555,7 @@
           <w:lang w:val="en-US"/>
         </w:rPr>
       </w:pPr>
-      <w:bookmarkStart w:id="29" w:name="_Toc102990399"/>
+      <w:bookmarkStart w:id="28" w:name="_Toc103591609"/>
       <w:r>
         <w:rPr>
           <w:rFonts w:ascii="Arial" w:hAnsi="Arial" w:cs="Arial"/>
@@ -21920,7 +21566,6 @@
           <w:szCs w:val="22"/>
           <w:lang w:val="en-US"/>
         </w:rPr>
-        <w:lastRenderedPageBreak/>
         <w:t>Search results window</w:t>
       </w:r>
       <w:r>
@@ -21935,7 +21580,7 @@
         </w:rPr>
         <w:t>:</w:t>
       </w:r>
-      <w:bookmarkEnd w:id="29"/>
+      <w:bookmarkEnd w:id="28"/>
     </w:p>
     <w:p>
       <w:pPr>
@@ -22050,6 +21695,7 @@
           <w:szCs w:val="22"/>
           <w:lang w:val="en-US"/>
         </w:rPr>
+        <w:lastRenderedPageBreak/>
         <w:t>Add to selected subset</w:t>
       </w:r>
       <w:r>

</xml_diff>

<commit_message>
Change names from CLANS-Python to CLANS and update manual
</commit_message>
<xml_diff>
--- a/manual/Manual.docx
+++ b/manual/Manual.docx
@@ -33,7 +33,7 @@
           <w:szCs w:val="32"/>
           <w:lang w:val="en-US"/>
         </w:rPr>
-        <w:t>-Python</w:t>
+        <w:t xml:space="preserve"> </w:t>
       </w:r>
       <w:r>
         <w:rPr>
@@ -42,9 +42,8 @@
           <w:bCs/>
           <w:sz w:val="32"/>
           <w:szCs w:val="32"/>
-          <w:lang w:val="en-US"/>
-        </w:rPr>
-        <w:t xml:space="preserve"> </w:t>
+        </w:rPr>
+        <w:t>Tutorial</w:t>
       </w:r>
       <w:r>
         <w:rPr>
@@ -53,16 +52,6 @@
           <w:bCs/>
           <w:sz w:val="32"/>
           <w:szCs w:val="32"/>
-        </w:rPr>
-        <w:t>Tutorial</w:t>
-      </w:r>
-      <w:r>
-        <w:rPr>
-          <w:rFonts w:ascii="Arial" w:hAnsi="Arial" w:cs="Arial"/>
-          <w:b/>
-          <w:bCs/>
-          <w:sz w:val="32"/>
-          <w:szCs w:val="32"/>
           <w:lang w:val="en-US"/>
         </w:rPr>
         <w:t xml:space="preserve"> </w:t>
@@ -96,7 +85,7 @@
           <w:szCs w:val="28"/>
           <w:lang w:val="en-US"/>
         </w:rPr>
-        <w:t>0.1</w:t>
+        <w:t>2.0.1</w:t>
       </w:r>
       <w:r>
         <w:rPr>
@@ -1249,25 +1238,7 @@
                 <w:noProof/>
                 <w:lang w:val="en-US"/>
               </w:rPr>
-              <w:t>Group data</w:t>
-            </w:r>
-            <w:r>
-              <w:rPr>
-                <w:rStyle w:val="Hyperlink"/>
-                <w:rFonts w:ascii="Arial" w:hAnsi="Arial" w:cs="Arial"/>
-                <w:noProof/>
-                <w:lang w:val="en-US"/>
-              </w:rPr>
-              <w:t xml:space="preserve"> </w:t>
-            </w:r>
-            <w:r>
-              <w:rPr>
-                <w:rStyle w:val="Hyperlink"/>
-                <w:rFonts w:ascii="Arial" w:hAnsi="Arial" w:cs="Arial"/>
-                <w:noProof/>
-                <w:lang w:val="en-US"/>
-              </w:rPr>
-              <w:t>by:</w:t>
+              <w:t>Group data by:</w:t>
             </w:r>
             <w:r>
               <w:rPr>
@@ -1731,25 +1702,7 @@
                 <w:noProof/>
                 <w:lang w:val="en-US"/>
               </w:rPr>
-              <w:t>GUI C</w:t>
-            </w:r>
-            <w:r>
-              <w:rPr>
-                <w:rStyle w:val="Hyperlink"/>
-                <w:rFonts w:ascii="Arial" w:hAnsi="Arial" w:cs="Arial"/>
-                <w:noProof/>
-                <w:lang w:val="en-US"/>
-              </w:rPr>
-              <w:t>o</w:t>
-            </w:r>
-            <w:r>
-              <w:rPr>
-                <w:rStyle w:val="Hyperlink"/>
-                <w:rFonts w:ascii="Arial" w:hAnsi="Arial" w:cs="Arial"/>
-                <w:noProof/>
-                <w:lang w:val="en-US"/>
-              </w:rPr>
-              <w:t>ntrols</w:t>
+              <w:t>GUI Controls</w:t>
             </w:r>
             <w:r>
               <w:rPr>
@@ -2602,24 +2555,7 @@
           <w:sz w:val="22"/>
           <w:szCs w:val="22"/>
         </w:rPr>
-        <w:t>CLANS</w:t>
-      </w:r>
-      <w:r>
-        <w:rPr>
-          <w:rFonts w:ascii="ArialMT" w:hAnsi="ArialMT"/>
-          <w:sz w:val="22"/>
-          <w:szCs w:val="22"/>
-          <w:lang w:val="en-US"/>
-        </w:rPr>
-        <w:t>-Python</w:t>
-      </w:r>
-      <w:r>
-        <w:rPr>
-          <w:rFonts w:ascii="ArialMT" w:hAnsi="ArialMT"/>
-          <w:sz w:val="22"/>
-          <w:szCs w:val="22"/>
-        </w:rPr>
-        <w:t xml:space="preserve"> is a program for visualizing the relationship between proteins based on their all- against-all pairwise sequence similarities. The program implements a version of the Fruchterman-Reingold force directed graph layout algorithm to present the sequence similarities in a 2D or 3D graph. </w:t>
+        <w:t xml:space="preserve">CLANS is a program for visualizing the relationship between proteins based on their all- against-all pairwise sequence similarities. The program implements a version of the Fruchterman-Reingold force directed graph layout algorithm to present the sequence similarities in a 2D or 3D graph. </w:t>
       </w:r>
     </w:p>
     <w:p>
@@ -2647,14 +2583,6 @@
           <w:sz w:val="22"/>
           <w:szCs w:val="22"/>
           <w:lang w:val="en-US"/>
-        </w:rPr>
-        <w:t>-Python</w:t>
-      </w:r>
-      <w:r>
-        <w:rPr>
-          <w:rFonts w:ascii="ArialMT" w:hAnsi="ArialMT"/>
-          <w:sz w:val="22"/>
-          <w:szCs w:val="22"/>
         </w:rPr>
         <w:t xml:space="preserve"> </w:t>
       </w:r>
@@ -3095,7 +3023,7 @@
           <w:szCs w:val="22"/>
           <w:lang w:val="en-US"/>
         </w:rPr>
-        <w:t>Download the CLANS-Python package code.</w:t>
+        <w:t>Download the CLANS package code.</w:t>
       </w:r>
     </w:p>
     <w:p>
@@ -3161,7 +3089,17 @@
           <w:szCs w:val="22"/>
           <w:lang w:val="en-GB"/>
         </w:rPr>
-        <w:t>CLANS_python.yml</w:t>
+        <w:t>clans</w:t>
+      </w:r>
+      <w:r>
+        <w:rPr>
+          <w:rFonts w:asciiTheme="minorBidi" w:hAnsiTheme="minorBidi" w:cstheme="minorBidi"/>
+          <w:color w:val="000000"/>
+          <w:sz w:val="22"/>
+          <w:szCs w:val="22"/>
+          <w:lang w:val="en-GB"/>
+        </w:rPr>
+        <w:t>.yml</w:t>
       </w:r>
       <w:proofErr w:type="spellEnd"/>
       <w:r>
@@ -3216,7 +3154,42 @@
           <w:sz w:val="22"/>
           <w:szCs w:val="22"/>
         </w:rPr>
-        <w:t>conda env create --file CLANS-Python/CLANS_python.yml</w:t>
+        <w:t>conda env create --file CLANS-Python/</w:t>
+      </w:r>
+      <w:r>
+        <w:rPr>
+          <w:rFonts w:asciiTheme="minorBidi" w:hAnsiTheme="minorBidi" w:cstheme="minorBidi"/>
+          <w:i/>
+          <w:iCs/>
+          <w:color w:val="000000" w:themeColor="text1"/>
+          <w:sz w:val="22"/>
+          <w:szCs w:val="22"/>
+          <w:lang w:val="en-US"/>
+        </w:rPr>
+        <w:t>clans</w:t>
+      </w:r>
+      <w:r>
+        <w:rPr>
+          <w:rFonts w:asciiTheme="minorBidi" w:hAnsiTheme="minorBidi" w:cstheme="minorBidi"/>
+          <w:i/>
+          <w:iCs/>
+          <w:color w:val="000000" w:themeColor="text1"/>
+          <w:sz w:val="22"/>
+          <w:szCs w:val="22"/>
+          <w:lang w:val="en-US"/>
+        </w:rPr>
+        <w:t>_2_0</w:t>
+      </w:r>
+      <w:r>
+        <w:rPr>
+          <w:rFonts w:asciiTheme="minorBidi" w:hAnsiTheme="minorBidi" w:cstheme="minorBidi"/>
+          <w:i/>
+          <w:iCs/>
+          <w:color w:val="000000" w:themeColor="text1"/>
+          <w:sz w:val="22"/>
+          <w:szCs w:val="22"/>
+        </w:rPr>
+        <w:t>.yml</w:t>
       </w:r>
     </w:p>
     <w:p>
@@ -3273,7 +3246,7 @@
           <w:szCs w:val="22"/>
           <w:lang w:val="en-GB"/>
         </w:rPr>
-        <w:t xml:space="preserve"> when running the CLANS-Python program</w:t>
+        <w:t xml:space="preserve"> when running the CLANS program</w:t>
       </w:r>
       <w:r>
         <w:rPr>
@@ -3292,13 +3265,14 @@
         <w:spacing w:before="120" w:beforeAutospacing="0" w:after="120" w:afterAutospacing="0"/>
         <w:ind w:firstLine="720"/>
         <w:rPr>
-          <w:rFonts w:asciiTheme="minorBidi" w:hAnsiTheme="minorBidi" w:cstheme="minorBidi"/>
-          <w:i/>
-          <w:iCs/>
-          <w:color w:val="000000"/>
-          <w:sz w:val="22"/>
-          <w:szCs w:val="22"/>
-          <w:lang w:val="en-GB"/>
+          <w:rFonts w:asciiTheme="minorBidi" w:hAnsiTheme="minorBidi" w:cstheme="minorBidi" w:hint="cs"/>
+          <w:i/>
+          <w:iCs/>
+          <w:color w:val="000000"/>
+          <w:sz w:val="22"/>
+          <w:szCs w:val="22"/>
+          <w:rtl/>
+          <w:lang w:val="en-US"/>
         </w:rPr>
       </w:pPr>
       <w:proofErr w:type="spellStart"/>
@@ -3327,20 +3301,18 @@
         </w:rPr>
         <w:t xml:space="preserve"> activate </w:t>
       </w:r>
-      <w:proofErr w:type="spellStart"/>
-      <w:r>
-        <w:rPr>
-          <w:rFonts w:asciiTheme="minorBidi" w:hAnsiTheme="minorBidi" w:cstheme="minorBidi"/>
-          <w:i/>
-          <w:iCs/>
-          <w:color w:val="000000"/>
-          <w:sz w:val="22"/>
-          <w:szCs w:val="22"/>
-          <w:lang w:val="en-GB"/>
-        </w:rPr>
-        <w:t>CLANS_python</w:t>
-      </w:r>
-      <w:proofErr w:type="spellEnd"/>
+      <w:r>
+        <w:rPr>
+          <w:rFonts w:asciiTheme="minorBidi" w:hAnsiTheme="minorBidi" w:cstheme="minorBidi"/>
+          <w:i/>
+          <w:iCs/>
+          <w:color w:val="000000"/>
+          <w:sz w:val="22"/>
+          <w:szCs w:val="22"/>
+          <w:lang w:val="en-GB"/>
+        </w:rPr>
+        <w:t>clans_2_0</w:t>
+      </w:r>
     </w:p>
     <w:p>
       <w:pPr>
@@ -11115,7 +11087,37 @@
           <w:szCs w:val="22"/>
           <w:lang w:val="en-US"/>
         </w:rPr>
-        <w:t xml:space="preserve"> CLANS-Python </w:t>
+        <w:t xml:space="preserve"> </w:t>
+      </w:r>
+      <w:r>
+        <w:rPr>
+          <w:rFonts w:asciiTheme="minorBidi" w:hAnsiTheme="minorBidi" w:cstheme="minorBidi"/>
+          <w:color w:val="000000" w:themeColor="text1"/>
+          <w:sz w:val="22"/>
+          <w:szCs w:val="22"/>
+          <w:lang w:val="en-US"/>
+        </w:rPr>
+        <w:t xml:space="preserve">the </w:t>
+      </w:r>
+      <w:r>
+        <w:rPr>
+          <w:rFonts w:asciiTheme="minorBidi" w:hAnsiTheme="minorBidi" w:cstheme="minorBidi"/>
+          <w:color w:val="000000" w:themeColor="text1"/>
+          <w:sz w:val="22"/>
+          <w:szCs w:val="22"/>
+          <w:lang w:val="en-US"/>
+        </w:rPr>
+        <w:t xml:space="preserve">CLANS </w:t>
+      </w:r>
+      <w:r>
+        <w:rPr>
+          <w:rFonts w:asciiTheme="minorBidi" w:hAnsiTheme="minorBidi" w:cstheme="minorBidi"/>
+          <w:color w:val="000000" w:themeColor="text1"/>
+          <w:sz w:val="22"/>
+          <w:szCs w:val="22"/>
+          <w:lang w:val="en-US"/>
+        </w:rPr>
+        <w:t xml:space="preserve">software </w:t>
       </w:r>
       <w:r>
         <w:rPr>
@@ -11477,7 +11479,37 @@
           <w:szCs w:val="22"/>
           <w:lang w:val="en-US"/>
         </w:rPr>
-        <w:t xml:space="preserve"> CLANS-Python</w:t>
+        <w:t xml:space="preserve"> </w:t>
+      </w:r>
+      <w:r>
+        <w:rPr>
+          <w:rFonts w:asciiTheme="minorBidi" w:hAnsiTheme="minorBidi" w:cstheme="minorBidi"/>
+          <w:color w:val="000000" w:themeColor="text1"/>
+          <w:sz w:val="22"/>
+          <w:szCs w:val="22"/>
+          <w:lang w:val="en-US"/>
+        </w:rPr>
+        <w:t xml:space="preserve">the </w:t>
+      </w:r>
+      <w:r>
+        <w:rPr>
+          <w:rFonts w:asciiTheme="minorBidi" w:hAnsiTheme="minorBidi" w:cstheme="minorBidi"/>
+          <w:color w:val="000000" w:themeColor="text1"/>
+          <w:sz w:val="22"/>
+          <w:szCs w:val="22"/>
+          <w:lang w:val="en-US"/>
+        </w:rPr>
+        <w:t>CLANS</w:t>
+      </w:r>
+      <w:r>
+        <w:rPr>
+          <w:rFonts w:asciiTheme="minorBidi" w:hAnsiTheme="minorBidi" w:cstheme="minorBidi"/>
+          <w:color w:val="000000" w:themeColor="text1"/>
+          <w:sz w:val="22"/>
+          <w:szCs w:val="22"/>
+          <w:lang w:val="en-US"/>
+        </w:rPr>
+        <w:t xml:space="preserve"> software</w:t>
       </w:r>
       <w:r>
         <w:rPr>
@@ -12396,154 +12428,6 @@
           <w:szCs w:val="22"/>
           <w:lang w:val="en-US"/>
         </w:rPr>
-        <w:t xml:space="preserve">, in one of the following </w:t>
-      </w:r>
-      <w:r>
-        <w:rPr>
-          <w:rFonts w:ascii="Arial" w:hAnsi="Arial" w:cs="Arial"/>
-          <w:color w:val="000000" w:themeColor="text1"/>
-          <w:sz w:val="22"/>
-          <w:szCs w:val="22"/>
-          <w:lang w:val="en-US"/>
-        </w:rPr>
-        <w:t>two</w:t>
-      </w:r>
-      <w:r>
-        <w:rPr>
-          <w:rFonts w:ascii="Arial" w:hAnsi="Arial" w:cs="Arial"/>
-          <w:color w:val="000000" w:themeColor="text1"/>
-          <w:sz w:val="22"/>
-          <w:szCs w:val="22"/>
-          <w:lang w:val="en-US"/>
-        </w:rPr>
-        <w:t xml:space="preserve"> forms:</w:t>
-      </w:r>
-    </w:p>
-    <w:p>
-      <w:pPr>
-        <w:pStyle w:val="NormalWeb"/>
-        <w:numPr>
-          <w:ilvl w:val="2"/>
-          <w:numId w:val="7"/>
-        </w:numPr>
-        <w:spacing w:before="0" w:beforeAutospacing="0"/>
-        <w:rPr>
-          <w:rFonts w:ascii="Arial" w:hAnsi="Arial" w:cs="Arial"/>
-          <w:b/>
-          <w:bCs/>
-          <w:color w:val="000000" w:themeColor="text1"/>
-          <w:sz w:val="22"/>
-          <w:szCs w:val="22"/>
-          <w:lang w:val="en-US"/>
-        </w:rPr>
-      </w:pPr>
-      <w:r>
-        <w:rPr>
-          <w:rFonts w:ascii="Arial" w:hAnsi="Arial" w:cs="Arial"/>
-          <w:color w:val="000000" w:themeColor="text1"/>
-          <w:sz w:val="22"/>
-          <w:szCs w:val="22"/>
-          <w:lang w:val="en-US"/>
-        </w:rPr>
-        <w:t>Full CLANS:</w:t>
-      </w:r>
-      <w:r>
-        <w:rPr>
-          <w:rFonts w:ascii="Arial" w:hAnsi="Arial" w:cs="Arial"/>
-          <w:color w:val="000000" w:themeColor="text1"/>
-          <w:sz w:val="22"/>
-          <w:szCs w:val="22"/>
-          <w:lang w:val="en-US"/>
-        </w:rPr>
-        <w:t xml:space="preserve"> </w:t>
-      </w:r>
-      <w:r>
-        <w:rPr>
-          <w:rFonts w:ascii="Arial" w:hAnsi="Arial" w:cs="Arial"/>
-          <w:color w:val="000000" w:themeColor="text1"/>
-          <w:sz w:val="22"/>
-          <w:szCs w:val="22"/>
-          <w:lang w:val="en-US"/>
-        </w:rPr>
-        <w:t xml:space="preserve">format: </w:t>
-      </w:r>
-      <w:r>
-        <w:rPr>
-          <w:rFonts w:ascii="Arial" w:hAnsi="Arial" w:cs="Arial"/>
-          <w:color w:val="000000" w:themeColor="text1"/>
-          <w:sz w:val="22"/>
-          <w:szCs w:val="22"/>
-          <w:lang w:val="en-US"/>
-        </w:rPr>
-        <w:t xml:space="preserve">A file that was saved in a previous session of CLANS-Python. </w:t>
-      </w:r>
-      <w:r>
-        <w:rPr>
-          <w:rFonts w:ascii="Arial" w:hAnsi="Arial" w:cs="Arial"/>
-          <w:color w:val="000000" w:themeColor="text1"/>
-          <w:sz w:val="22"/>
-          <w:szCs w:val="22"/>
-          <w:lang w:val="en-US"/>
-        </w:rPr>
-        <w:t>Includes the sequences, groups, metadata and all other session-saved parameters.</w:t>
-      </w:r>
-    </w:p>
-    <w:p>
-      <w:pPr>
-        <w:pStyle w:val="NormalWeb"/>
-        <w:numPr>
-          <w:ilvl w:val="2"/>
-          <w:numId w:val="7"/>
-        </w:numPr>
-        <w:spacing w:before="0" w:beforeAutospacing="0"/>
-        <w:rPr>
-          <w:rFonts w:ascii="Arial" w:hAnsi="Arial" w:cs="Arial"/>
-          <w:b/>
-          <w:bCs/>
-          <w:color w:val="000000" w:themeColor="text1"/>
-          <w:sz w:val="22"/>
-          <w:szCs w:val="22"/>
-          <w:lang w:val="en-US"/>
-        </w:rPr>
-      </w:pPr>
-      <w:r>
-        <w:rPr>
-          <w:rFonts w:ascii="Arial" w:hAnsi="Arial" w:cs="Arial"/>
-          <w:color w:val="000000" w:themeColor="text1"/>
-          <w:sz w:val="22"/>
-          <w:szCs w:val="22"/>
-          <w:lang w:val="en-US"/>
-        </w:rPr>
-        <w:t>Standard (</w:t>
-      </w:r>
-      <w:r>
-        <w:rPr>
-          <w:rFonts w:ascii="Arial" w:hAnsi="Arial" w:cs="Arial"/>
-          <w:color w:val="000000" w:themeColor="text1"/>
-          <w:sz w:val="22"/>
-          <w:szCs w:val="22"/>
-          <w:lang w:val="en-US"/>
-        </w:rPr>
-        <w:t>compatible</w:t>
-      </w:r>
-      <w:r>
-        <w:rPr>
-          <w:rFonts w:ascii="Arial" w:hAnsi="Arial" w:cs="Arial"/>
-          <w:color w:val="000000" w:themeColor="text1"/>
-          <w:sz w:val="22"/>
-          <w:szCs w:val="22"/>
-          <w:lang w:val="en-US"/>
-        </w:rPr>
-        <w:t>) CLANS format</w:t>
-      </w:r>
-      <w:r>
-        <w:rPr>
-          <w:rFonts w:ascii="Arial" w:hAnsi="Arial" w:cs="Arial"/>
-          <w:color w:val="000000" w:themeColor="text1"/>
-          <w:sz w:val="22"/>
-          <w:szCs w:val="22"/>
-          <w:lang w:val="en-US"/>
-        </w:rPr>
         <w:t>:</w:t>
       </w:r>
       <w:r>
@@ -12554,7 +12438,49 @@
           <w:szCs w:val="22"/>
           <w:lang w:val="en-US"/>
         </w:rPr>
-        <w:t xml:space="preserve"> includes the sequences block and is compatible with older versions of the CLANS program.</w:t>
+        <w:t xml:space="preserve"> A file that was generated by any version of the CLANS program or by the </w:t>
+      </w:r>
+      <w:hyperlink r:id="rId8" w:history="1">
+        <w:r>
+          <w:rPr>
+            <w:rStyle w:val="Hyperlink"/>
+            <w:rFonts w:ascii="Arial" w:hAnsi="Arial" w:cs="Arial"/>
+            <w:sz w:val="22"/>
+            <w:szCs w:val="22"/>
+            <w:lang w:val="en-US"/>
+          </w:rPr>
+          <w:t>MPI</w:t>
+        </w:r>
+        <w:r>
+          <w:rPr>
+            <w:rStyle w:val="Hyperlink"/>
+            <w:rFonts w:ascii="Arial" w:hAnsi="Arial" w:cs="Arial"/>
+            <w:sz w:val="22"/>
+            <w:szCs w:val="22"/>
+            <w:lang w:val="en-US"/>
+          </w:rPr>
+          <w:t xml:space="preserve"> Bioinformatics </w:t>
+        </w:r>
+        <w:r>
+          <w:rPr>
+            <w:rStyle w:val="Hyperlink"/>
+            <w:rFonts w:ascii="Arial" w:hAnsi="Arial" w:cs="Arial"/>
+            <w:sz w:val="22"/>
+            <w:szCs w:val="22"/>
+            <w:lang w:val="en-US"/>
+          </w:rPr>
+          <w:t>Toolkit</w:t>
+        </w:r>
+      </w:hyperlink>
+      <w:r>
+        <w:rPr>
+          <w:rFonts w:ascii="Arial" w:hAnsi="Arial" w:cs="Arial"/>
+          <w:color w:val="000000" w:themeColor="text1"/>
+          <w:sz w:val="22"/>
+          <w:szCs w:val="22"/>
+          <w:lang w:val="en-US"/>
+        </w:rPr>
+        <w:t>.</w:t>
       </w:r>
     </w:p>
     <w:p>
@@ -12712,7 +12638,7 @@
           <w:szCs w:val="22"/>
           <w:lang w:val="en-US"/>
         </w:rPr>
-        <w:t>Full CLANS: format: Saves all the information required to restore the current session</w:t>
+        <w:t>CLANS</w:t>
       </w:r>
       <w:r>
         <w:rPr>
@@ -12732,7 +12658,57 @@
           <w:szCs w:val="22"/>
           <w:lang w:val="en-US"/>
         </w:rPr>
-        <w:t xml:space="preserve">of CLANS-Python </w:t>
+        <w:t>(</w:t>
+      </w:r>
+      <w:r>
+        <w:rPr>
+          <w:rFonts w:ascii="Arial" w:hAnsi="Arial" w:cs="Arial"/>
+          <w:color w:val="000000" w:themeColor="text1"/>
+          <w:sz w:val="22"/>
+          <w:szCs w:val="22"/>
+          <w:lang w:val="en-US"/>
+        </w:rPr>
+        <w:t>version</w:t>
+      </w:r>
+      <w:r>
+        <w:rPr>
+          <w:rFonts w:ascii="Arial" w:hAnsi="Arial" w:cs="Arial"/>
+          <w:color w:val="000000" w:themeColor="text1"/>
+          <w:sz w:val="22"/>
+          <w:szCs w:val="22"/>
+          <w:lang w:val="en-US"/>
+        </w:rPr>
+        <w:t xml:space="preserve"> 2.x</w:t>
+      </w:r>
+      <w:r>
+        <w:rPr>
+          <w:rFonts w:ascii="Arial" w:hAnsi="Arial" w:cs="Arial"/>
+          <w:color w:val="000000" w:themeColor="text1"/>
+          <w:sz w:val="22"/>
+          <w:szCs w:val="22"/>
+          <w:lang w:val="en-US"/>
+        </w:rPr>
+        <w:t>)</w:t>
+      </w:r>
+      <w:r>
+        <w:rPr>
+          <w:rFonts w:ascii="Arial" w:hAnsi="Arial" w:cs="Arial"/>
+          <w:color w:val="000000" w:themeColor="text1"/>
+          <w:sz w:val="22"/>
+          <w:szCs w:val="22"/>
+          <w:lang w:val="en-US"/>
+        </w:rPr>
+        <w:t>: Saves all the information required to restore the current session</w:t>
+      </w:r>
+      <w:r>
+        <w:rPr>
+          <w:rFonts w:ascii="Arial" w:hAnsi="Arial" w:cs="Arial"/>
+          <w:color w:val="000000" w:themeColor="text1"/>
+          <w:sz w:val="22"/>
+          <w:szCs w:val="22"/>
+          <w:lang w:val="en-US"/>
+        </w:rPr>
+        <w:t xml:space="preserve"> </w:t>
       </w:r>
       <w:r>
         <w:rPr>
@@ -12781,37 +12757,17 @@
           <w:szCs w:val="22"/>
           <w:lang w:val="en-US"/>
         </w:rPr>
-        <w:t>Compatible</w:t>
-      </w:r>
-      <w:r>
-        <w:rPr>
-          <w:rFonts w:ascii="Arial" w:hAnsi="Arial" w:cs="Arial"/>
-          <w:color w:val="000000" w:themeColor="text1"/>
-          <w:sz w:val="22"/>
-          <w:szCs w:val="22"/>
-          <w:lang w:val="en-US"/>
-        </w:rPr>
-        <w:t xml:space="preserve"> CLANS</w:t>
-      </w:r>
-      <w:r>
-        <w:rPr>
-          <w:rFonts w:ascii="Arial" w:hAnsi="Arial" w:cs="Arial"/>
-          <w:color w:val="000000" w:themeColor="text1"/>
-          <w:sz w:val="22"/>
-          <w:szCs w:val="22"/>
-          <w:lang w:val="en-US"/>
-        </w:rPr>
-        <w:t xml:space="preserve"> format</w:t>
-      </w:r>
-      <w:r>
-        <w:rPr>
-          <w:rFonts w:ascii="Arial" w:hAnsi="Arial" w:cs="Arial"/>
-          <w:color w:val="000000" w:themeColor="text1"/>
-          <w:sz w:val="22"/>
-          <w:szCs w:val="22"/>
-          <w:lang w:val="en-US"/>
-        </w:rPr>
-        <w:t>:</w:t>
+        <w:t>Legacy</w:t>
+      </w:r>
+      <w:r>
+        <w:rPr>
+          <w:rFonts w:ascii="Arial" w:hAnsi="Arial" w:cs="Arial"/>
+          <w:color w:val="000000" w:themeColor="text1"/>
+          <w:sz w:val="22"/>
+          <w:szCs w:val="22"/>
+          <w:lang w:val="en-US"/>
+        </w:rPr>
+        <w:t xml:space="preserve"> CLANS:</w:t>
       </w:r>
       <w:r>
         <w:rPr>
@@ -12831,7 +12787,67 @@
           <w:szCs w:val="22"/>
           <w:lang w:val="en-US"/>
         </w:rPr>
-        <w:t>compatible with older versions of CLANS.</w:t>
+        <w:t xml:space="preserve">compatible with older versions of </w:t>
+      </w:r>
+      <w:r>
+        <w:rPr>
+          <w:rFonts w:ascii="Arial" w:hAnsi="Arial" w:cs="Arial"/>
+          <w:color w:val="000000" w:themeColor="text1"/>
+          <w:sz w:val="22"/>
+          <w:szCs w:val="22"/>
+          <w:lang w:val="en-US"/>
+        </w:rPr>
+        <w:t>the Java</w:t>
+      </w:r>
+      <w:r>
+        <w:rPr>
+          <w:rFonts w:ascii="Arial" w:hAnsi="Arial" w:cs="Arial"/>
+          <w:color w:val="000000" w:themeColor="text1"/>
+          <w:sz w:val="22"/>
+          <w:szCs w:val="22"/>
+          <w:lang w:val="en-US"/>
+        </w:rPr>
+        <w:t>-</w:t>
+      </w:r>
+      <w:r>
+        <w:rPr>
+          <w:rFonts w:ascii="Arial" w:hAnsi="Arial" w:cs="Arial"/>
+          <w:color w:val="000000" w:themeColor="text1"/>
+          <w:sz w:val="22"/>
+          <w:szCs w:val="22"/>
+          <w:lang w:val="en-US"/>
+        </w:rPr>
+        <w:t>CLANS</w:t>
+      </w:r>
+      <w:r>
+        <w:rPr>
+          <w:rFonts w:ascii="Arial" w:hAnsi="Arial" w:cs="Arial"/>
+          <w:color w:val="000000" w:themeColor="text1"/>
+          <w:sz w:val="22"/>
+          <w:szCs w:val="22"/>
+          <w:lang w:val="en-US"/>
+        </w:rPr>
+        <w:t xml:space="preserve"> </w:t>
+      </w:r>
+      <w:r>
+        <w:rPr>
+          <w:rFonts w:ascii="Arial" w:hAnsi="Arial" w:cs="Arial"/>
+          <w:color w:val="000000" w:themeColor="text1"/>
+          <w:sz w:val="22"/>
+          <w:szCs w:val="22"/>
+          <w:lang w:val="en-US"/>
+        </w:rPr>
+        <w:t>software</w:t>
+      </w:r>
+      <w:r>
+        <w:rPr>
+          <w:rFonts w:ascii="Arial" w:hAnsi="Arial" w:cs="Arial"/>
+          <w:color w:val="000000" w:themeColor="text1"/>
+          <w:sz w:val="22"/>
+          <w:szCs w:val="22"/>
+          <w:lang w:val="en-US"/>
+        </w:rPr>
+        <w:t>.</w:t>
       </w:r>
     </w:p>
     <w:p>
@@ -13920,7 +13936,6 @@
           <w:szCs w:val="22"/>
           <w:lang w:val="en-US"/>
         </w:rPr>
-        <w:lastRenderedPageBreak/>
         <w:t xml:space="preserve">The taxonomic </w:t>
       </w:r>
       <w:r>
@@ -14109,6 +14124,7 @@
           <w:sz w:val="20"/>
           <w:szCs w:val="20"/>
         </w:rPr>
+        <w:lastRenderedPageBreak/>
         <w:tab/>
       </w:r>
       <w:r>
@@ -14129,7 +14145,7 @@
         </w:rPr>
         <w:t xml:space="preserve">     </w:t>
       </w:r>
-      <w:hyperlink r:id="rId8" w:history="1">
+      <w:hyperlink r:id="rId9" w:history="1">
         <w:r>
           <w:rPr>
             <w:rStyle w:val="Hyperlink"/>
@@ -15898,7 +15914,6 @@
           <w:szCs w:val="22"/>
           <w:lang w:val="en-US"/>
         </w:rPr>
-        <w:lastRenderedPageBreak/>
         <w:tab/>
       </w:r>
       <w:r>
@@ -16093,6 +16108,7 @@
           <w:szCs w:val="22"/>
           <w:lang w:val="en-US"/>
         </w:rPr>
+        <w:lastRenderedPageBreak/>
         <w:t>The sequence name as it is given in the input file. When the input was provided in CLANS/FASTA format, the sequence ID is the sequence header until the first space character.</w:t>
       </w:r>
     </w:p>
@@ -16430,7 +16446,7 @@
           <w:szCs w:val="22"/>
           <w:lang w:val="en-US"/>
         </w:rPr>
-        <w:t xml:space="preserve">CLANS-Python </w:t>
+        <w:t xml:space="preserve">CLANS </w:t>
       </w:r>
       <w:r>
         <w:rPr>
@@ -17642,7 +17658,6 @@
           <w:szCs w:val="22"/>
           <w:lang w:val="en-US"/>
         </w:rPr>
-        <w:lastRenderedPageBreak/>
         <w:t>Stop</w:t>
       </w:r>
       <w:r>
@@ -17710,6 +17725,7 @@
           <w:szCs w:val="22"/>
           <w:lang w:val="en-US"/>
         </w:rPr>
+        <w:lastRenderedPageBreak/>
         <w:t>Cluster in 3D / 2D</w:t>
       </w:r>
       <w:r>
@@ -18501,7 +18517,7 @@
           <w:szCs w:val="22"/>
           <w:lang w:val="en-US"/>
         </w:rPr>
-        <w:t xml:space="preserve">CLANS-Python enables to select a subset of data-points and perform all kind of operations on this subset. The selected data-points are marked in the graph by having a bigger size and a magenta outline color. </w:t>
+        <w:t xml:space="preserve">CLANS enables to select a subset of data-points and perform all kind of operations on this subset. The selected data-points are marked in the graph by having a bigger size and a magenta outline color. </w:t>
       </w:r>
     </w:p>
     <w:p>
@@ -19575,7 +19591,7 @@
           <w:szCs w:val="22"/>
           <w:lang w:val="en-US"/>
         </w:rPr>
-        <w:t xml:space="preserve">CLANS-Python allows </w:t>
+        <w:t xml:space="preserve">CLANS allows </w:t>
       </w:r>
       <w:r>
         <w:rPr>

</xml_diff>

<commit_message>
Fixed some issues and update manual
</commit_message>
<xml_diff>
--- a/manual/Manual.docx
+++ b/manual/Manual.docx
@@ -1554,7 +1554,29 @@
                 <w:noProof/>
                 <w:lang w:val="en-US"/>
               </w:rPr>
-              <w:t>Select data-points mode:</w:t>
+              <w:t>Select data-points</w:t>
+            </w:r>
+            <w:r>
+              <w:rPr>
+                <w:rStyle w:val="Hyperlink"/>
+                <w:rFonts w:ascii="Arial" w:hAnsi="Arial" w:cs="Arial"/>
+                <w:b/>
+                <w:bCs/>
+                <w:noProof/>
+                <w:lang w:val="en-US"/>
+              </w:rPr>
+              <w:t xml:space="preserve"> </w:t>
+            </w:r>
+            <w:r>
+              <w:rPr>
+                <w:rStyle w:val="Hyperlink"/>
+                <w:rFonts w:ascii="Arial" w:hAnsi="Arial" w:cs="Arial"/>
+                <w:b/>
+                <w:bCs/>
+                <w:noProof/>
+                <w:lang w:val="en-US"/>
+              </w:rPr>
+              <w:t>mode:</w:t>
             </w:r>
             <w:r>
               <w:rPr>
@@ -2555,7 +2577,67 @@
           <w:sz w:val="22"/>
           <w:szCs w:val="22"/>
         </w:rPr>
-        <w:t xml:space="preserve">CLANS is a program for visualizing the relationship between proteins based on their all- against-all pairwise sequence similarities. The program implements a version of the Fruchterman-Reingold force directed graph layout algorithm to present the sequence similarities in a 2D or 3D graph. </w:t>
+        <w:t xml:space="preserve">CLANS is a </w:t>
+      </w:r>
+      <w:r>
+        <w:rPr>
+          <w:rFonts w:ascii="ArialMT" w:hAnsi="ArialMT"/>
+          <w:sz w:val="22"/>
+          <w:szCs w:val="22"/>
+          <w:lang w:val="en-US"/>
+        </w:rPr>
+        <w:t>P</w:t>
+      </w:r>
+      <w:r>
+        <w:rPr>
+          <w:rFonts w:ascii="ArialMT" w:hAnsi="ArialMT"/>
+          <w:sz w:val="22"/>
+          <w:szCs w:val="22"/>
+          <w:lang w:val="en-US"/>
+        </w:rPr>
+        <w:t xml:space="preserve">ython-based </w:t>
+      </w:r>
+      <w:r>
+        <w:rPr>
+          <w:rFonts w:ascii="ArialMT" w:hAnsi="ArialMT"/>
+          <w:sz w:val="22"/>
+          <w:szCs w:val="22"/>
+        </w:rPr>
+        <w:t xml:space="preserve">program for visualizing the relationship between proteins based on their pairwise sequence similarities. The program implements a version of the Fruchterman-Reingold force directed graph layout algorithm to </w:t>
+      </w:r>
+      <w:r>
+        <w:rPr>
+          <w:rFonts w:ascii="ArialMT" w:hAnsi="ArialMT"/>
+          <w:sz w:val="22"/>
+          <w:szCs w:val="22"/>
+          <w:lang w:val="en-US"/>
+        </w:rPr>
+        <w:t>visualize</w:t>
+      </w:r>
+      <w:r>
+        <w:rPr>
+          <w:rFonts w:ascii="ArialMT" w:hAnsi="ArialMT"/>
+          <w:sz w:val="22"/>
+          <w:szCs w:val="22"/>
+        </w:rPr>
+        <w:t xml:space="preserve"> the sequence similarities in a 2D or 3D </w:t>
+      </w:r>
+      <w:r>
+        <w:rPr>
+          <w:rFonts w:ascii="ArialMT" w:hAnsi="ArialMT"/>
+          <w:sz w:val="22"/>
+          <w:szCs w:val="22"/>
+          <w:lang w:val="en-US"/>
+        </w:rPr>
+        <w:t>space</w:t>
+      </w:r>
+      <w:r>
+        <w:rPr>
+          <w:rFonts w:ascii="ArialMT" w:hAnsi="ArialMT"/>
+          <w:sz w:val="22"/>
+          <w:szCs w:val="22"/>
+        </w:rPr>
+        <w:t xml:space="preserve">. </w:t>
       </w:r>
     </w:p>
     <w:p>
@@ -17052,7 +17134,37 @@
           <w:szCs w:val="22"/>
           <w:lang w:val="en-US"/>
         </w:rPr>
-        <w:t>Data-points mode</w:t>
+        <w:t>Sequences</w:t>
+      </w:r>
+      <w:r>
+        <w:rPr>
+          <w:rFonts w:ascii="Arial" w:hAnsi="Arial" w:cs="Arial"/>
+          <w:color w:val="000000" w:themeColor="text1"/>
+          <w:sz w:val="22"/>
+          <w:szCs w:val="22"/>
+          <w:lang w:val="en-US"/>
+        </w:rPr>
+        <w:t xml:space="preserve"> mode</w:t>
+      </w:r>
+      <w:r>
+        <w:rPr>
+          <w:rFonts w:ascii="Arial" w:hAnsi="Arial" w:cs="Arial"/>
+          <w:color w:val="000000" w:themeColor="text1"/>
+          <w:sz w:val="22"/>
+          <w:szCs w:val="22"/>
+          <w:lang w:val="en-US"/>
+        </w:rPr>
+        <w:t xml:space="preserve">: Clicking on a data-point selects </w:t>
+      </w:r>
+      <w:r>
+        <w:rPr>
+          <w:rFonts w:ascii="Arial" w:hAnsi="Arial" w:cs="Arial"/>
+          <w:color w:val="000000" w:themeColor="text1"/>
+          <w:sz w:val="22"/>
+          <w:szCs w:val="22"/>
+          <w:lang w:val="en-US"/>
+        </w:rPr>
+        <w:t>the specific sequence(s) within a small radius around the clicked point. (Since points may overlap each other, several sequences may be selected).</w:t>
       </w:r>
     </w:p>
     <w:p>
@@ -17081,7 +17193,47 @@
           <w:szCs w:val="22"/>
           <w:lang w:val="en-US"/>
         </w:rPr>
-        <w:t>Groups mode: available when there is at least one defined group. Clicking on a point selects all the data-points that belong to the same group. When selecting an area by mouse-dragging, all the data-points that belong to groups within that area will be selected.</w:t>
+        <w:t>Groups mode: Clicking on a point selects all the data-points that belong to the same group</w:t>
+      </w:r>
+      <w:r>
+        <w:rPr>
+          <w:rFonts w:ascii="Arial" w:hAnsi="Arial" w:cs="Arial"/>
+          <w:color w:val="000000" w:themeColor="text1"/>
+          <w:sz w:val="22"/>
+          <w:szCs w:val="22"/>
+          <w:lang w:val="en-US"/>
+        </w:rPr>
+        <w:t xml:space="preserve"> as the clicked point</w:t>
+      </w:r>
+      <w:r>
+        <w:rPr>
+          <w:rFonts w:ascii="Arial" w:hAnsi="Arial" w:cs="Arial"/>
+          <w:color w:val="000000" w:themeColor="text1"/>
+          <w:sz w:val="22"/>
+          <w:szCs w:val="22"/>
+          <w:lang w:val="en-US"/>
+        </w:rPr>
+        <w:t>. When selecting an area by mouse-dragging, all the data-points that belong to groups within that area will be selected.</w:t>
+      </w:r>
+      <w:r>
+        <w:rPr>
+          <w:rFonts w:ascii="Arial" w:hAnsi="Arial" w:cs="Arial"/>
+          <w:color w:val="000000" w:themeColor="text1"/>
+          <w:sz w:val="22"/>
+          <w:szCs w:val="22"/>
+          <w:lang w:val="en-US"/>
+        </w:rPr>
+        <w:t xml:space="preserve"> This mode is </w:t>
+      </w:r>
+      <w:r>
+        <w:rPr>
+          <w:rFonts w:ascii="Arial" w:hAnsi="Arial" w:cs="Arial"/>
+          <w:color w:val="000000" w:themeColor="text1"/>
+          <w:sz w:val="22"/>
+          <w:szCs w:val="22"/>
+          <w:lang w:val="en-US"/>
+        </w:rPr>
+        <w:t>available when there is at least one defined group.</w:t>
       </w:r>
     </w:p>
     <w:p>
@@ -17658,6 +17810,7 @@
           <w:szCs w:val="22"/>
           <w:lang w:val="en-US"/>
         </w:rPr>
+        <w:lastRenderedPageBreak/>
         <w:t>Stop</w:t>
       </w:r>
       <w:r>
@@ -17725,7 +17878,6 @@
           <w:szCs w:val="22"/>
           <w:lang w:val="en-US"/>
         </w:rPr>
-        <w:lastRenderedPageBreak/>
         <w:t>Cluster in 3D / 2D</w:t>
       </w:r>
       <w:r>
@@ -18877,7 +19029,12 @@
         </w:rPr>
       </w:pPr>
       <w:bookmarkStart w:id="25" w:name="_Toc104884861"/>
-      <w:r>
+    </w:p>
+    <w:p>
+      <w:pPr>
+        <w:pStyle w:val="NormalWeb"/>
+        <w:spacing w:before="120" w:beforeAutospacing="0" w:after="0" w:afterAutospacing="0"/>
+        <w:outlineLvl w:val="3"/>
         <w:rPr>
           <w:rFonts w:ascii="Arial" w:hAnsi="Arial" w:cs="Arial"/>
           <w:b/>
@@ -18887,8 +19044,7 @@
           <w:szCs w:val="22"/>
           <w:lang w:val="en-US"/>
         </w:rPr>
-        <w:t>Color by</w:t>
-      </w:r>
+      </w:pPr>
       <w:r>
         <w:rPr>
           <w:rFonts w:ascii="Arial" w:hAnsi="Arial" w:cs="Arial"/>
@@ -18899,7 +19055,8 @@
           <w:szCs w:val="22"/>
           <w:lang w:val="en-US"/>
         </w:rPr>
-        <w:t xml:space="preserve"> option</w:t>
+        <w:lastRenderedPageBreak/>
+        <w:t>Color by</w:t>
       </w:r>
       <w:r>
         <w:rPr>
@@ -18911,9 +19068,8 @@
           <w:szCs w:val="22"/>
           <w:lang w:val="en-US"/>
         </w:rPr>
-        <w:t>:</w:t>
-      </w:r>
-      <w:bookmarkEnd w:id="25"/>
+        <w:t xml:space="preserve"> option</w:t>
+      </w:r>
       <w:r>
         <w:rPr>
           <w:rFonts w:ascii="Arial" w:hAnsi="Arial" w:cs="Arial"/>
@@ -18924,6 +19080,19 @@
           <w:szCs w:val="22"/>
           <w:lang w:val="en-US"/>
         </w:rPr>
+        <w:t>:</w:t>
+      </w:r>
+      <w:bookmarkEnd w:id="25"/>
+      <w:r>
+        <w:rPr>
+          <w:rFonts w:ascii="Arial" w:hAnsi="Arial" w:cs="Arial"/>
+          <w:b/>
+          <w:bCs/>
+          <w:color w:val="000000" w:themeColor="text1"/>
+          <w:sz w:val="22"/>
+          <w:szCs w:val="22"/>
+          <w:lang w:val="en-US"/>
+        </w:rPr>
         <w:t xml:space="preserve"> </w:t>
       </w:r>
     </w:p>
@@ -18947,7 +19116,6 @@
           <w:szCs w:val="22"/>
           <w:lang w:val="en-US"/>
         </w:rPr>
-        <w:lastRenderedPageBreak/>
         <w:t xml:space="preserve">Determines by which </w:t>
       </w:r>
       <w:r>
@@ -20500,6 +20668,7 @@
           <w:szCs w:val="22"/>
           <w:lang w:val="en-US"/>
         </w:rPr>
+        <w:lastRenderedPageBreak/>
         <w:t>Delete category</w:t>
       </w:r>
       <w:r>
@@ -20557,7 +20726,6 @@
           <w:szCs w:val="22"/>
           <w:lang w:val="en-US"/>
         </w:rPr>
-        <w:lastRenderedPageBreak/>
         <w:t>Edit groups</w:t>
       </w:r>
       <w:r>
@@ -22017,6 +22185,7 @@
           <w:szCs w:val="22"/>
           <w:lang w:val="en-US"/>
         </w:rPr>
+        <w:lastRenderedPageBreak/>
         <w:t>New search</w:t>
       </w:r>
       <w:r>
@@ -22061,7 +22230,6 @@
           <w:szCs w:val="22"/>
           <w:lang w:val="en-US"/>
         </w:rPr>
-        <w:lastRenderedPageBreak/>
         <w:t>All the changes to the selected subset are updated in the graph as well.</w:t>
       </w:r>
     </w:p>

</xml_diff>

<commit_message>
- Added 'Help' -> 'About CLANS'. - Updated manual
</commit_message>
<xml_diff>
--- a/manual/Manual.docx
+++ b/manual/Manual.docx
@@ -1404,7 +1404,25 @@
                 <w:noProof/>
                 <w:lang w:val="en-US"/>
               </w:rPr>
-              <w:t>Interaction with the graph area</w:t>
+              <w:t>Interact</w:t>
+            </w:r>
+            <w:r>
+              <w:rPr>
+                <w:rStyle w:val="Hyperlink"/>
+                <w:rFonts w:ascii="Arial" w:hAnsi="Arial" w:cs="Arial"/>
+                <w:noProof/>
+                <w:lang w:val="en-US"/>
+              </w:rPr>
+              <w:t>i</w:t>
+            </w:r>
+            <w:r>
+              <w:rPr>
+                <w:rStyle w:val="Hyperlink"/>
+                <w:rFonts w:ascii="Arial" w:hAnsi="Arial" w:cs="Arial"/>
+                <w:noProof/>
+                <w:lang w:val="en-US"/>
+              </w:rPr>
+              <w:t>on with the graph area</w:t>
             </w:r>
             <w:r>
               <w:rPr>
@@ -2570,13 +2588,19 @@
     <w:p>
       <w:pPr>
         <w:pStyle w:val="NormalWeb"/>
-      </w:pPr>
-      <w:r>
+        <w:spacing w:after="0" w:afterAutospacing="0"/>
         <w:rPr>
           <w:rFonts w:ascii="ArialMT" w:hAnsi="ArialMT"/>
           <w:sz w:val="22"/>
           <w:szCs w:val="22"/>
         </w:rPr>
+      </w:pPr>
+      <w:r>
+        <w:rPr>
+          <w:rFonts w:ascii="ArialMT" w:hAnsi="ArialMT"/>
+          <w:sz w:val="22"/>
+          <w:szCs w:val="22"/>
+        </w:rPr>
         <w:t xml:space="preserve">CLANS is a </w:t>
       </w:r>
       <w:r>
@@ -2603,7 +2627,7 @@
           <w:sz w:val="22"/>
           <w:szCs w:val="22"/>
         </w:rPr>
-        <w:t xml:space="preserve">program for visualizing the relationship between proteins based on their pairwise sequence similarities. The program implements a version of the Fruchterman-Reingold force directed graph layout algorithm to </w:t>
+        <w:t>program for visualizing the relationship between protein</w:t>
       </w:r>
       <w:r>
         <w:rPr>
@@ -2612,6 +2636,23 @@
           <w:szCs w:val="22"/>
           <w:lang w:val="en-US"/>
         </w:rPr>
+        <w:t xml:space="preserve"> sequences</w:t>
+      </w:r>
+      <w:r>
+        <w:rPr>
+          <w:rFonts w:ascii="ArialMT" w:hAnsi="ArialMT"/>
+          <w:sz w:val="22"/>
+          <w:szCs w:val="22"/>
+        </w:rPr>
+        <w:t xml:space="preserve"> based on their pairwise sequence similarities. The program implements a version of the Fruchterman-Reingold force directed graph layout algorithm to </w:t>
+      </w:r>
+      <w:r>
+        <w:rPr>
+          <w:rFonts w:ascii="ArialMT" w:hAnsi="ArialMT"/>
+          <w:sz w:val="22"/>
+          <w:szCs w:val="22"/>
+          <w:lang w:val="en-US"/>
+        </w:rPr>
         <w:t>visualize</w:t>
       </w:r>
       <w:r>
@@ -2638,6 +2679,77 @@
           <w:szCs w:val="22"/>
         </w:rPr>
         <w:t xml:space="preserve">. </w:t>
+      </w:r>
+    </w:p>
+    <w:p>
+      <w:pPr>
+        <w:pStyle w:val="NormalWeb"/>
+        <w:contextualSpacing/>
+        <w:rPr>
+          <w:rFonts w:ascii="ArialMT" w:hAnsi="ArialMT"/>
+          <w:sz w:val="22"/>
+          <w:szCs w:val="22"/>
+        </w:rPr>
+      </w:pPr>
+      <w:r>
+        <w:rPr>
+          <w:rFonts w:ascii="ArialMT" w:hAnsi="ArialMT"/>
+          <w:sz w:val="22"/>
+          <w:szCs w:val="22"/>
+        </w:rPr>
+        <w:t xml:space="preserve">The </w:t>
+      </w:r>
+      <w:r>
+        <w:rPr>
+          <w:rFonts w:ascii="ArialMT" w:hAnsi="ArialMT"/>
+          <w:sz w:val="22"/>
+          <w:szCs w:val="22"/>
+          <w:lang w:val="en-US"/>
+        </w:rPr>
+        <w:t xml:space="preserve">pairwise similarity scores (E-values in case of BLAST search) </w:t>
+      </w:r>
+      <w:r>
+        <w:rPr>
+          <w:rFonts w:ascii="ArialMT" w:hAnsi="ArialMT"/>
+          <w:sz w:val="22"/>
+          <w:szCs w:val="22"/>
+        </w:rPr>
+        <w:t xml:space="preserve">are used to calculate the attractive forces between each sequence pair. The </w:t>
+      </w:r>
+      <w:r>
+        <w:rPr>
+          <w:rFonts w:ascii="ArialMT" w:hAnsi="ArialMT"/>
+          <w:sz w:val="22"/>
+          <w:szCs w:val="22"/>
+          <w:lang w:val="en-US"/>
+        </w:rPr>
+        <w:t>better the score (lower E-value)</w:t>
+      </w:r>
+      <w:r>
+        <w:rPr>
+          <w:rFonts w:ascii="ArialMT" w:hAnsi="ArialMT"/>
+          <w:sz w:val="22"/>
+          <w:szCs w:val="22"/>
+        </w:rPr>
+        <w:t xml:space="preserve">, the higher the attractive force. </w:t>
+      </w:r>
+    </w:p>
+    <w:p>
+      <w:pPr>
+        <w:pStyle w:val="NormalWeb"/>
+        <w:rPr>
+          <w:rFonts w:ascii="ArialMT" w:hAnsi="ArialMT"/>
+          <w:sz w:val="22"/>
+          <w:szCs w:val="22"/>
+        </w:rPr>
+      </w:pPr>
+      <w:r>
+        <w:rPr>
+          <w:rFonts w:ascii="ArialMT" w:hAnsi="ArialMT"/>
+          <w:sz w:val="22"/>
+          <w:szCs w:val="22"/>
+        </w:rPr>
+        <w:t xml:space="preserve">In addition, each sequence repulses every other sequence with a certain force (inversely proportional to their distance in space). Clustering is achieved by iteratively moving sequences according to the force vector resulting from all pairwise interactions (attraction and repulsion). </w:t>
       </w:r>
     </w:p>
     <w:p>
@@ -2697,6 +2809,8 @@
       <w:r>
         <w:rPr>
           <w:rFonts w:ascii="ArialMT" w:hAnsi="ArialMT"/>
+          <w:b/>
+          <w:bCs/>
           <w:sz w:val="22"/>
           <w:szCs w:val="22"/>
           <w:lang w:val="en-US"/>
@@ -2706,19 +2820,22 @@
       <w:r>
         <w:rPr>
           <w:rFonts w:ascii="ArialMT" w:hAnsi="ArialMT"/>
-          <w:sz w:val="22"/>
-          <w:szCs w:val="22"/>
-          <w:lang w:val="en-US"/>
-        </w:rPr>
-        <w:t xml:space="preserve"> command-line tool (clans_cmd.py), which </w:t>
+          <w:b/>
+          <w:bCs/>
+          <w:sz w:val="22"/>
+          <w:szCs w:val="22"/>
+          <w:lang w:val="en-US"/>
+        </w:rPr>
+        <w:t xml:space="preserve"> command-line tool (clans_cmd.py)</w:t>
       </w:r>
       <w:r>
         <w:rPr>
           <w:rFonts w:ascii="ArialMT" w:hAnsi="ArialMT"/>
           <w:sz w:val="22"/>
           <w:szCs w:val="22"/>
-        </w:rPr>
-        <w:t>get</w:t>
+          <w:lang w:val="en-US"/>
+        </w:rPr>
+        <w:t>, which</w:t>
       </w:r>
       <w:r>
         <w:rPr>
@@ -2727,7 +2844,7 @@
           <w:szCs w:val="22"/>
           <w:lang w:val="en-US"/>
         </w:rPr>
-        <w:t>s</w:t>
+        <w:t xml:space="preserve"> can be used </w:t>
       </w:r>
       <w:r>
         <w:rPr>
@@ -2735,7 +2852,7 @@
           <w:sz w:val="22"/>
           <w:szCs w:val="22"/>
         </w:rPr>
-        <w:t xml:space="preserve"> as an input a set of sequences in FASTA format, perform</w:t>
+        <w:t>to obtain a matrix of sequence similarities</w:t>
       </w:r>
       <w:r>
         <w:rPr>
@@ -2744,7 +2861,7 @@
           <w:szCs w:val="22"/>
           <w:lang w:val="en-US"/>
         </w:rPr>
-        <w:t>s</w:t>
+        <w:t xml:space="preserve"> by running </w:t>
       </w:r>
       <w:r>
         <w:rPr>
@@ -2752,7 +2869,177 @@
           <w:sz w:val="22"/>
           <w:szCs w:val="22"/>
         </w:rPr>
-        <w:t xml:space="preserve"> all-against-all BLAST search to obtain a matrix of sequence similarities</w:t>
+        <w:t>all-against-all BLAST search</w:t>
+      </w:r>
+      <w:r>
+        <w:rPr>
+          <w:rFonts w:ascii="ArialMT" w:hAnsi="ArialMT"/>
+          <w:sz w:val="22"/>
+          <w:szCs w:val="22"/>
+          <w:lang w:val="en-US"/>
+        </w:rPr>
+        <w:t>.</w:t>
+      </w:r>
+      <w:r>
+        <w:rPr>
+          <w:rFonts w:ascii="ArialMT" w:hAnsi="ArialMT"/>
+          <w:sz w:val="22"/>
+          <w:szCs w:val="22"/>
+          <w:lang w:val="en-US"/>
+        </w:rPr>
+        <w:t xml:space="preserve"> In addition, it can run</w:t>
+      </w:r>
+      <w:r>
+        <w:rPr>
+          <w:rFonts w:ascii="ArialMT" w:hAnsi="ArialMT"/>
+          <w:sz w:val="22"/>
+          <w:szCs w:val="22"/>
+          <w:lang w:val="en-US"/>
+        </w:rPr>
+        <w:t xml:space="preserve"> </w:t>
+      </w:r>
+      <w:r>
+        <w:rPr>
+          <w:rFonts w:ascii="ArialMT" w:hAnsi="ArialMT"/>
+          <w:sz w:val="22"/>
+          <w:szCs w:val="22"/>
+          <w:lang w:val="en-US"/>
+        </w:rPr>
+        <w:t xml:space="preserve">the </w:t>
+      </w:r>
+      <w:r>
+        <w:rPr>
+          <w:rFonts w:ascii="ArialMT" w:hAnsi="ArialMT"/>
+          <w:sz w:val="22"/>
+          <w:szCs w:val="22"/>
+        </w:rPr>
+        <w:t xml:space="preserve">Fruchterman-Reingold </w:t>
+      </w:r>
+      <w:r>
+        <w:rPr>
+          <w:rFonts w:ascii="ArialMT" w:hAnsi="ArialMT"/>
+          <w:sz w:val="22"/>
+          <w:szCs w:val="22"/>
+          <w:lang w:val="en-US"/>
+        </w:rPr>
+        <w:t>force-directed</w:t>
+      </w:r>
+      <w:r>
+        <w:rPr>
+          <w:rFonts w:ascii="ArialMT" w:hAnsi="ArialMT"/>
+          <w:sz w:val="22"/>
+          <w:szCs w:val="22"/>
+          <w:lang w:val="en-US"/>
+        </w:rPr>
+        <w:t xml:space="preserve"> graph</w:t>
+      </w:r>
+      <w:r>
+        <w:rPr>
+          <w:rFonts w:ascii="ArialMT" w:hAnsi="ArialMT"/>
+          <w:sz w:val="22"/>
+          <w:szCs w:val="22"/>
+          <w:lang w:val="en-US"/>
+        </w:rPr>
+        <w:t xml:space="preserve"> </w:t>
+      </w:r>
+      <w:r>
+        <w:rPr>
+          <w:rFonts w:ascii="ArialMT" w:hAnsi="ArialMT"/>
+          <w:sz w:val="22"/>
+          <w:szCs w:val="22"/>
+        </w:rPr>
+        <w:t>layout</w:t>
+      </w:r>
+      <w:r>
+        <w:rPr>
+          <w:rFonts w:ascii="ArialMT" w:hAnsi="ArialMT"/>
+          <w:sz w:val="22"/>
+          <w:szCs w:val="22"/>
+          <w:lang w:val="en-US"/>
+        </w:rPr>
+        <w:t xml:space="preserve"> for a defined number of iterations</w:t>
+      </w:r>
+      <w:r>
+        <w:rPr>
+          <w:rFonts w:ascii="ArialMT" w:hAnsi="ArialMT"/>
+          <w:sz w:val="22"/>
+          <w:szCs w:val="22"/>
+          <w:lang w:val="en-US"/>
+        </w:rPr>
+        <w:t xml:space="preserve"> and save the results in a ‘clans’ file which can later be loaded and presented in the visualization tool (</w:t>
+      </w:r>
+      <w:r>
+        <w:rPr>
+          <w:rFonts w:ascii="ArialMT" w:hAnsi="ArialMT"/>
+          <w:sz w:val="22"/>
+          <w:szCs w:val="22"/>
+          <w:lang w:val="en-US"/>
+        </w:rPr>
+        <w:t>this is recommended</w:t>
+      </w:r>
+      <w:r>
+        <w:rPr>
+          <w:rFonts w:ascii="ArialMT" w:hAnsi="ArialMT"/>
+          <w:sz w:val="22"/>
+          <w:szCs w:val="22"/>
+          <w:lang w:val="en-US"/>
+        </w:rPr>
+        <w:t xml:space="preserve"> for large </w:t>
+      </w:r>
+      <w:r>
+        <w:rPr>
+          <w:rFonts w:ascii="ArialMT" w:hAnsi="ArialMT"/>
+          <w:sz w:val="22"/>
+          <w:szCs w:val="22"/>
+          <w:lang w:val="en-US"/>
+        </w:rPr>
+        <w:lastRenderedPageBreak/>
+        <w:t>datasets</w:t>
+      </w:r>
+      <w:r>
+        <w:rPr>
+          <w:rFonts w:ascii="ArialMT" w:hAnsi="ArialMT"/>
+          <w:sz w:val="22"/>
+          <w:szCs w:val="22"/>
+          <w:lang w:val="en-US"/>
+        </w:rPr>
+        <w:t xml:space="preserve"> (&gt;5000 sequences, depend on the computer resources)</w:t>
+      </w:r>
+      <w:r>
+        <w:rPr>
+          <w:rFonts w:ascii="ArialMT" w:hAnsi="ArialMT"/>
+          <w:sz w:val="22"/>
+          <w:szCs w:val="22"/>
+          <w:lang w:val="en-US"/>
+        </w:rPr>
+        <w:t xml:space="preserve">, in which the clustering process is </w:t>
+      </w:r>
+      <w:r>
+        <w:rPr>
+          <w:rFonts w:ascii="ArialMT" w:hAnsi="ArialMT"/>
+          <w:sz w:val="22"/>
+          <w:szCs w:val="22"/>
+          <w:lang w:val="en-US"/>
+        </w:rPr>
+        <w:t xml:space="preserve">slow and </w:t>
+      </w:r>
+      <w:r>
+        <w:rPr>
+          <w:rFonts w:ascii="ArialMT" w:hAnsi="ArialMT"/>
+          <w:sz w:val="22"/>
+          <w:szCs w:val="22"/>
+          <w:lang w:val="en-US"/>
+        </w:rPr>
+        <w:t>there is no advantage in visualizing it</w:t>
+      </w:r>
+      <w:r>
+        <w:rPr>
+          <w:rFonts w:ascii="ArialMT" w:hAnsi="ArialMT"/>
+          <w:sz w:val="22"/>
+          <w:szCs w:val="22"/>
+          <w:lang w:val="en-US"/>
+        </w:rPr>
+        <w:t>)</w:t>
       </w:r>
       <w:r>
         <w:rPr>
@@ -2771,6 +3058,8 @@
           <w:ilvl w:val="0"/>
           <w:numId w:val="1"/>
         </w:numPr>
+        <w:spacing w:after="0" w:afterAutospacing="0"/>
+        <w:ind w:left="714" w:hanging="357"/>
         <w:rPr>
           <w:rFonts w:ascii="ArialMT" w:hAnsi="ArialMT"/>
           <w:sz w:val="22"/>
@@ -2789,15 +3078,48 @@
       <w:r>
         <w:rPr>
           <w:rFonts w:ascii="ArialMT" w:hAnsi="ArialMT"/>
-          <w:sz w:val="22"/>
-          <w:szCs w:val="22"/>
-          <w:lang w:val="en-US"/>
-        </w:rPr>
-        <w:t xml:space="preserve">A GUI-based visualizing tool (clans.py), which gets a matrix of sequence similarities </w:t>
+          <w:b/>
+          <w:bCs/>
+          <w:sz w:val="22"/>
+          <w:szCs w:val="22"/>
+          <w:lang w:val="en-US"/>
+        </w:rPr>
+        <w:t>A GUI-based visualiz</w:t>
       </w:r>
       <w:r>
         <w:rPr>
           <w:rFonts w:ascii="ArialMT" w:hAnsi="ArialMT"/>
+          <w:b/>
+          <w:bCs/>
+          <w:sz w:val="22"/>
+          <w:szCs w:val="22"/>
+          <w:lang w:val="en-US"/>
+        </w:rPr>
+        <w:t>ation</w:t>
+      </w:r>
+      <w:r>
+        <w:rPr>
+          <w:rFonts w:ascii="ArialMT" w:hAnsi="ArialMT"/>
+          <w:b/>
+          <w:bCs/>
+          <w:sz w:val="22"/>
+          <w:szCs w:val="22"/>
+          <w:lang w:val="en-US"/>
+        </w:rPr>
+        <w:t xml:space="preserve"> tool (clans.py)</w:t>
+      </w:r>
+      <w:r>
+        <w:rPr>
+          <w:rFonts w:ascii="ArialMT" w:hAnsi="ArialMT"/>
+          <w:sz w:val="22"/>
+          <w:szCs w:val="22"/>
+          <w:lang w:val="en-US"/>
+        </w:rPr>
+        <w:t xml:space="preserve">, which gets a matrix of sequence similarities </w:t>
+      </w:r>
+      <w:r>
+        <w:rPr>
+          <w:rFonts w:ascii="ArialMT" w:hAnsi="ArialMT"/>
           <w:sz w:val="22"/>
           <w:szCs w:val="22"/>
         </w:rPr>
@@ -2854,15 +3176,26 @@
         </w:rPr>
         <w:t>layout.</w:t>
       </w:r>
+      <w:r>
+        <w:rPr>
+          <w:rFonts w:ascii="ArialMT" w:hAnsi="ArialMT"/>
+          <w:sz w:val="22"/>
+          <w:szCs w:val="22"/>
+          <w:lang w:val="en-US"/>
+        </w:rPr>
+        <w:t xml:space="preserve"> </w:t>
+      </w:r>
     </w:p>
     <w:p>
       <w:pPr>
         <w:pStyle w:val="NormalWeb"/>
-        <w:contextualSpacing/>
+        <w:spacing w:before="0" w:beforeAutospacing="0" w:after="0" w:afterAutospacing="0"/>
+        <w:ind w:left="720"/>
         <w:rPr>
           <w:rFonts w:ascii="ArialMT" w:hAnsi="ArialMT"/>
           <w:sz w:val="22"/>
           <w:szCs w:val="22"/>
+          <w:lang w:val="en-US"/>
         </w:rPr>
       </w:pPr>
       <w:r>
@@ -2870,8 +3203,9 @@
           <w:rFonts w:ascii="ArialMT" w:hAnsi="ArialMT"/>
           <w:sz w:val="22"/>
           <w:szCs w:val="22"/>
-        </w:rPr>
-        <w:t xml:space="preserve">The </w:t>
+          <w:lang w:val="en-US"/>
+        </w:rPr>
+        <w:t xml:space="preserve">In addition to clustering the sequences in space, the visualization tool enables to explore the data in </w:t>
       </w:r>
       <w:r>
         <w:rPr>
@@ -2880,15 +3214,16 @@
           <w:szCs w:val="22"/>
           <w:lang w:val="en-US"/>
         </w:rPr>
-        <w:t xml:space="preserve">pairwise similarity scores (E-values in case of BLAST search) </w:t>
+        <w:t xml:space="preserve">various </w:t>
       </w:r>
       <w:r>
         <w:rPr>
           <w:rFonts w:ascii="ArialMT" w:hAnsi="ArialMT"/>
           <w:sz w:val="22"/>
           <w:szCs w:val="22"/>
-        </w:rPr>
-        <w:t xml:space="preserve">are used to calculate the attractive forces between each sequence pair. The </w:t>
+          <w:lang w:val="en-US"/>
+        </w:rPr>
+        <w:t>ways,</w:t>
       </w:r>
       <w:r>
         <w:rPr>
@@ -2897,35 +3232,129 @@
           <w:szCs w:val="22"/>
           <w:lang w:val="en-US"/>
         </w:rPr>
-        <w:t>better the score (lower E-value)</w:t>
+        <w:t xml:space="preserve"> </w:t>
       </w:r>
       <w:r>
         <w:rPr>
           <w:rFonts w:ascii="ArialMT" w:hAnsi="ArialMT"/>
           <w:sz w:val="22"/>
           <w:szCs w:val="22"/>
-        </w:rPr>
-        <w:t xml:space="preserve">, the higher the attractive force. </w:t>
+          <w:lang w:val="en-US"/>
+        </w:rPr>
+        <w:t>which include manual</w:t>
+      </w:r>
+      <w:r>
+        <w:rPr>
+          <w:rFonts w:ascii="ArialMT" w:hAnsi="ArialMT"/>
+          <w:sz w:val="22"/>
+          <w:szCs w:val="22"/>
+          <w:lang w:val="en-US"/>
+        </w:rPr>
+        <w:t xml:space="preserve"> interaction with the graph</w:t>
+      </w:r>
+      <w:r>
+        <w:rPr>
+          <w:rFonts w:ascii="ArialMT" w:hAnsi="ArialMT"/>
+          <w:sz w:val="22"/>
+          <w:szCs w:val="22"/>
+          <w:lang w:val="en-US"/>
+        </w:rPr>
+        <w:t xml:space="preserve"> (rotation, panning, zoom-in and out, selection of data-points)</w:t>
+      </w:r>
+      <w:r>
+        <w:rPr>
+          <w:rFonts w:ascii="ArialMT" w:hAnsi="ArialMT"/>
+          <w:sz w:val="22"/>
+          <w:szCs w:val="22"/>
+          <w:lang w:val="en-US"/>
+        </w:rPr>
+        <w:t>,</w:t>
+      </w:r>
+      <w:r>
+        <w:rPr>
+          <w:rFonts w:ascii="ArialMT" w:hAnsi="ArialMT"/>
+          <w:sz w:val="22"/>
+          <w:szCs w:val="22"/>
+          <w:lang w:val="en-US"/>
+        </w:rPr>
+        <w:t xml:space="preserve"> </w:t>
+      </w:r>
+      <w:r>
+        <w:rPr>
+          <w:rFonts w:ascii="ArialMT" w:hAnsi="ArialMT"/>
+          <w:sz w:val="22"/>
+          <w:szCs w:val="22"/>
+          <w:lang w:val="en-US"/>
+        </w:rPr>
+        <w:t>different views of the data</w:t>
+      </w:r>
+      <w:r>
+        <w:rPr>
+          <w:rFonts w:ascii="ArialMT" w:hAnsi="ArialMT"/>
+          <w:sz w:val="22"/>
+          <w:szCs w:val="22"/>
+          <w:lang w:val="en-US"/>
+        </w:rPr>
+        <w:t xml:space="preserve">, </w:t>
+      </w:r>
+      <w:r>
+        <w:rPr>
+          <w:rFonts w:ascii="ArialMT" w:hAnsi="ArialMT"/>
+          <w:sz w:val="22"/>
+          <w:szCs w:val="22"/>
+          <w:lang w:val="en-US"/>
+        </w:rPr>
+        <w:t>several</w:t>
+      </w:r>
+      <w:r>
+        <w:rPr>
+          <w:rFonts w:ascii="ArialMT" w:hAnsi="ArialMT"/>
+          <w:sz w:val="22"/>
+          <w:szCs w:val="22"/>
+          <w:lang w:val="en-US"/>
+        </w:rPr>
+        <w:t xml:space="preserve"> </w:t>
+      </w:r>
+      <w:r>
+        <w:rPr>
+          <w:rFonts w:ascii="ArialMT" w:hAnsi="ArialMT"/>
+          <w:sz w:val="22"/>
+          <w:szCs w:val="22"/>
+          <w:lang w:val="en-US"/>
+        </w:rPr>
+        <w:t>selection options</w:t>
+      </w:r>
+      <w:r>
+        <w:rPr>
+          <w:rFonts w:ascii="ArialMT" w:hAnsi="ArialMT"/>
+          <w:sz w:val="22"/>
+          <w:szCs w:val="22"/>
+          <w:lang w:val="en-US"/>
+        </w:rPr>
+        <w:t xml:space="preserve">, </w:t>
+      </w:r>
+      <w:r>
+        <w:rPr>
+          <w:rFonts w:ascii="ArialMT" w:hAnsi="ArialMT"/>
+          <w:sz w:val="22"/>
+          <w:szCs w:val="22"/>
+          <w:lang w:val="en-US"/>
+        </w:rPr>
+        <w:t>grouping and coloring the data (or a subset of it) by different features.</w:t>
       </w:r>
     </w:p>
     <w:p>
       <w:pPr>
         <w:pStyle w:val="NormalWeb"/>
+        <w:spacing w:before="0" w:beforeAutospacing="0"/>
+        <w:ind w:left="720"/>
         <w:rPr>
           <w:rFonts w:ascii="ArialMT" w:hAnsi="ArialMT"/>
           <w:sz w:val="22"/>
           <w:szCs w:val="22"/>
-        </w:rPr>
-      </w:pPr>
-      <w:r>
-        <w:rPr>
-          <w:rFonts w:ascii="ArialMT" w:hAnsi="ArialMT"/>
-          <w:sz w:val="22"/>
-          <w:szCs w:val="22"/>
-        </w:rPr>
-        <w:lastRenderedPageBreak/>
-        <w:t xml:space="preserve">In addition, each sequence repulses every other sequence with a certain force (inversely proportional to their distance in space). Clustering is achieved by iteratively moving sequences according to the force vector resulting from all pairwise interactions (attraction and repulsion). </w:t>
-      </w:r>
+          <w:lang w:val="en-US"/>
+        </w:rPr>
+      </w:pPr>
     </w:p>
     <w:p>
       <w:pPr>
@@ -3347,6 +3776,60 @@
         <w:spacing w:before="120" w:beforeAutospacing="0" w:after="120" w:afterAutospacing="0"/>
         <w:ind w:firstLine="720"/>
         <w:rPr>
+          <w:rFonts w:asciiTheme="minorBidi" w:hAnsiTheme="minorBidi" w:cstheme="minorBidi"/>
+          <w:i/>
+          <w:iCs/>
+          <w:color w:val="000000"/>
+          <w:sz w:val="22"/>
+          <w:szCs w:val="22"/>
+          <w:lang w:val="en-GB"/>
+        </w:rPr>
+      </w:pPr>
+      <w:proofErr w:type="spellStart"/>
+      <w:r>
+        <w:rPr>
+          <w:rFonts w:asciiTheme="minorBidi" w:hAnsiTheme="minorBidi" w:cstheme="minorBidi"/>
+          <w:i/>
+          <w:iCs/>
+          <w:color w:val="000000"/>
+          <w:sz w:val="22"/>
+          <w:szCs w:val="22"/>
+          <w:lang w:val="en-GB"/>
+        </w:rPr>
+        <w:t>conda</w:t>
+      </w:r>
+      <w:proofErr w:type="spellEnd"/>
+      <w:r>
+        <w:rPr>
+          <w:rFonts w:asciiTheme="minorBidi" w:hAnsiTheme="minorBidi" w:cstheme="minorBidi"/>
+          <w:i/>
+          <w:iCs/>
+          <w:color w:val="000000"/>
+          <w:sz w:val="22"/>
+          <w:szCs w:val="22"/>
+          <w:lang w:val="en-GB"/>
+        </w:rPr>
+        <w:t xml:space="preserve"> activate </w:t>
+      </w:r>
+      <w:r>
+        <w:rPr>
+          <w:rFonts w:asciiTheme="minorBidi" w:hAnsiTheme="minorBidi" w:cstheme="minorBidi"/>
+          <w:i/>
+          <w:iCs/>
+          <w:color w:val="000000"/>
+          <w:sz w:val="22"/>
+          <w:szCs w:val="22"/>
+          <w:lang w:val="en-GB"/>
+        </w:rPr>
+        <w:t>clans_2_0</w:t>
+      </w:r>
+    </w:p>
+    <w:p>
+      <w:pPr>
+        <w:pStyle w:val="NormalWeb"/>
+        <w:spacing w:before="120" w:beforeAutospacing="0" w:after="120" w:afterAutospacing="0"/>
+        <w:ind w:firstLine="720"/>
+        <w:rPr>
           <w:rFonts w:asciiTheme="minorBidi" w:hAnsiTheme="minorBidi" w:cstheme="minorBidi" w:hint="cs"/>
           <w:i/>
           <w:iCs/>
@@ -3357,44 +3840,6 @@
           <w:lang w:val="en-US"/>
         </w:rPr>
       </w:pPr>
-      <w:proofErr w:type="spellStart"/>
-      <w:r>
-        <w:rPr>
-          <w:rFonts w:asciiTheme="minorBidi" w:hAnsiTheme="minorBidi" w:cstheme="minorBidi"/>
-          <w:i/>
-          <w:iCs/>
-          <w:color w:val="000000"/>
-          <w:sz w:val="22"/>
-          <w:szCs w:val="22"/>
-          <w:lang w:val="en-GB"/>
-        </w:rPr>
-        <w:t>conda</w:t>
-      </w:r>
-      <w:proofErr w:type="spellEnd"/>
-      <w:r>
-        <w:rPr>
-          <w:rFonts w:asciiTheme="minorBidi" w:hAnsiTheme="minorBidi" w:cstheme="minorBidi"/>
-          <w:i/>
-          <w:iCs/>
-          <w:color w:val="000000"/>
-          <w:sz w:val="22"/>
-          <w:szCs w:val="22"/>
-          <w:lang w:val="en-GB"/>
-        </w:rPr>
-        <w:t xml:space="preserve"> activate </w:t>
-      </w:r>
-      <w:r>
-        <w:rPr>
-          <w:rFonts w:asciiTheme="minorBidi" w:hAnsiTheme="minorBidi" w:cstheme="minorBidi"/>
-          <w:i/>
-          <w:iCs/>
-          <w:color w:val="000000"/>
-          <w:sz w:val="22"/>
-          <w:szCs w:val="22"/>
-          <w:lang w:val="en-GB"/>
-        </w:rPr>
-        <w:t>clans_2_0</w:t>
-      </w:r>
     </w:p>
     <w:p>
       <w:pPr>
@@ -5121,18 +5566,6 @@
           <w:lang w:val="en-GB"/>
         </w:rPr>
       </w:pPr>
-      <w:r>
-        <w:rPr>
-          <w:rFonts w:asciiTheme="minorBidi" w:hAnsiTheme="minorBidi" w:cstheme="minorBidi"/>
-          <w:b/>
-          <w:bCs/>
-          <w:color w:val="000000"/>
-          <w:sz w:val="22"/>
-          <w:szCs w:val="22"/>
-          <w:lang w:val="en-GB"/>
-        </w:rPr>
-        <w:t>BLAST-related arguments:</w:t>
-      </w:r>
     </w:p>
     <w:p>
       <w:pPr>
@@ -5155,6 +5588,8 @@
         <w:adjustRightInd w:val="0"/>
         <w:rPr>
           <w:rFonts w:asciiTheme="minorBidi" w:hAnsiTheme="minorBidi" w:cstheme="minorBidi"/>
+          <w:b/>
+          <w:bCs/>
           <w:color w:val="000000"/>
           <w:sz w:val="22"/>
           <w:szCs w:val="22"/>
@@ -5183,82 +5618,14 @@
         <w:adjustRightInd w:val="0"/>
         <w:rPr>
           <w:rFonts w:asciiTheme="minorBidi" w:hAnsiTheme="minorBidi" w:cstheme="minorBidi"/>
-          <w:color w:val="000000"/>
-          <w:sz w:val="22"/>
-          <w:szCs w:val="22"/>
-          <w:lang w:val="en-GB"/>
-        </w:rPr>
-      </w:pPr>
-      <w:r>
-        <w:rPr>
-          <w:rFonts w:asciiTheme="minorBidi" w:hAnsiTheme="minorBidi" w:cstheme="minorBidi"/>
-          <w:color w:val="000000"/>
-          <w:sz w:val="22"/>
-          <w:szCs w:val="22"/>
-          <w:lang w:val="en-GB"/>
-        </w:rPr>
-        <w:t xml:space="preserve">-eval </w:t>
-      </w:r>
-      <w:r>
-        <w:rPr>
-          <w:rFonts w:asciiTheme="minorBidi" w:hAnsiTheme="minorBidi" w:cstheme="minorBidi"/>
-          <w:color w:val="000000"/>
-          <w:sz w:val="22"/>
-          <w:szCs w:val="22"/>
-          <w:lang w:val="en-GB"/>
-        </w:rPr>
-        <w:t>&lt;</w:t>
-      </w:r>
-      <w:r>
-        <w:rPr>
-          <w:rFonts w:asciiTheme="minorBidi" w:hAnsiTheme="minorBidi" w:cstheme="minorBidi"/>
-          <w:color w:val="000000"/>
-          <w:sz w:val="22"/>
-          <w:szCs w:val="22"/>
-          <w:lang w:val="en-GB"/>
-        </w:rPr>
-        <w:t>E-value</w:t>
-      </w:r>
-      <w:r>
-        <w:rPr>
-          <w:rFonts w:asciiTheme="minorBidi" w:hAnsiTheme="minorBidi" w:cstheme="minorBidi"/>
-          <w:color w:val="000000"/>
-          <w:sz w:val="22"/>
-          <w:szCs w:val="22"/>
-          <w:lang w:val="en-GB"/>
-        </w:rPr>
-        <w:t xml:space="preserve"> </w:t>
-      </w:r>
-      <w:r>
-        <w:rPr>
-          <w:rFonts w:asciiTheme="minorBidi" w:hAnsiTheme="minorBidi" w:cstheme="minorBidi"/>
-          <w:color w:val="000000"/>
-          <w:sz w:val="22"/>
-          <w:szCs w:val="22"/>
-          <w:lang w:val="en-GB"/>
-        </w:rPr>
-        <w:t>threshold</w:t>
-      </w:r>
-      <w:r>
-        <w:rPr>
-          <w:rFonts w:asciiTheme="minorBidi" w:hAnsiTheme="minorBidi" w:cstheme="minorBidi"/>
-          <w:color w:val="000000"/>
-          <w:sz w:val="22"/>
-          <w:szCs w:val="22"/>
-          <w:lang w:val="en-GB"/>
-        </w:rPr>
-        <w:t xml:space="preserve">&gt;: </w:t>
-      </w:r>
-      <w:r>
-        <w:rPr>
-          <w:rFonts w:asciiTheme="minorBidi" w:hAnsiTheme="minorBidi" w:cstheme="minorBidi"/>
-          <w:color w:val="000000"/>
-          <w:sz w:val="22"/>
-          <w:szCs w:val="22"/>
-          <w:lang w:val="en-GB"/>
-        </w:rPr>
-        <w:t>E-value threshold for extracting BLAST HSPs (default=1.0)</w:t>
-      </w:r>
+          <w:b/>
+          <w:bCs/>
+          <w:color w:val="000000"/>
+          <w:sz w:val="22"/>
+          <w:szCs w:val="22"/>
+          <w:lang w:val="en-GB"/>
+        </w:rPr>
+      </w:pPr>
     </w:p>
     <w:p>
       <w:pPr>
@@ -5281,232 +5648,12 @@
         <w:adjustRightInd w:val="0"/>
         <w:rPr>
           <w:rFonts w:asciiTheme="minorBidi" w:hAnsiTheme="minorBidi" w:cstheme="minorBidi"/>
-          <w:color w:val="000000"/>
-          <w:sz w:val="22"/>
-          <w:szCs w:val="22"/>
-          <w:lang w:val="en-GB"/>
-        </w:rPr>
-      </w:pPr>
-    </w:p>
-    <w:p>
-      <w:pPr>
-        <w:pStyle w:val="HTMLPreformatted"/>
-        <w:shd w:val="clear" w:color="auto" w:fill="FFFFFF"/>
-        <w:rPr>
-          <w:rFonts w:asciiTheme="minorBidi" w:hAnsiTheme="minorBidi" w:cstheme="minorBidi"/>
-          <w:color w:val="000000"/>
-          <w:sz w:val="22"/>
-          <w:szCs w:val="22"/>
-          <w:lang w:val="en-GB"/>
-        </w:rPr>
-      </w:pPr>
-      <w:r>
-        <w:rPr>
-          <w:rFonts w:asciiTheme="minorBidi" w:hAnsiTheme="minorBidi" w:cstheme="minorBidi"/>
-          <w:color w:val="000000"/>
-          <w:sz w:val="22"/>
-          <w:szCs w:val="22"/>
-          <w:lang w:val="en-GB"/>
-        </w:rPr>
-        <w:t xml:space="preserve">-matrix </w:t>
-      </w:r>
-      <w:r>
-        <w:rPr>
-          <w:rFonts w:asciiTheme="minorBidi" w:hAnsiTheme="minorBidi" w:cstheme="minorBidi"/>
-          <w:color w:val="000000"/>
-          <w:sz w:val="22"/>
-          <w:szCs w:val="22"/>
-          <w:lang w:val="en-GB"/>
-        </w:rPr>
-        <w:t>&lt;</w:t>
-      </w:r>
-      <w:r>
-        <w:rPr>
-          <w:rFonts w:asciiTheme="minorBidi" w:hAnsiTheme="minorBidi" w:cstheme="minorBidi"/>
-          <w:color w:val="000000"/>
-          <w:sz w:val="22"/>
-          <w:szCs w:val="22"/>
-          <w:lang w:val="en-GB"/>
-        </w:rPr>
-        <w:t>scoring</w:t>
-      </w:r>
-      <w:r>
-        <w:rPr>
-          <w:rFonts w:asciiTheme="minorBidi" w:hAnsiTheme="minorBidi" w:cstheme="minorBidi"/>
-          <w:color w:val="000000"/>
-          <w:sz w:val="22"/>
-          <w:szCs w:val="22"/>
-          <w:lang w:val="en-GB"/>
-        </w:rPr>
-        <w:t xml:space="preserve"> </w:t>
-      </w:r>
-      <w:r>
-        <w:rPr>
-          <w:rFonts w:asciiTheme="minorBidi" w:hAnsiTheme="minorBidi" w:cstheme="minorBidi"/>
-          <w:color w:val="000000"/>
-          <w:sz w:val="22"/>
-          <w:szCs w:val="22"/>
-          <w:lang w:val="en-GB"/>
-        </w:rPr>
-        <w:t>matrix</w:t>
-      </w:r>
-      <w:r>
-        <w:rPr>
-          <w:rFonts w:asciiTheme="minorBidi" w:hAnsiTheme="minorBidi" w:cstheme="minorBidi"/>
-          <w:color w:val="000000"/>
-          <w:sz w:val="22"/>
-          <w:szCs w:val="22"/>
-          <w:lang w:val="en-GB"/>
-        </w:rPr>
-        <w:t xml:space="preserve">&gt;: </w:t>
-      </w:r>
-      <w:r>
-        <w:rPr>
-          <w:rFonts w:asciiTheme="minorBidi" w:hAnsiTheme="minorBidi" w:cstheme="minorBidi"/>
-          <w:color w:val="000000"/>
-          <w:sz w:val="22"/>
-          <w:szCs w:val="22"/>
-          <w:lang w:val="en-GB"/>
-        </w:rPr>
-        <w:t>Scoring matrix for BLAST search</w:t>
-      </w:r>
-      <w:r>
-        <w:rPr>
-          <w:rFonts w:asciiTheme="minorBidi" w:hAnsiTheme="minorBidi" w:cstheme="minorBidi"/>
-          <w:color w:val="000000"/>
-          <w:sz w:val="22"/>
-          <w:szCs w:val="22"/>
-          <w:lang w:val="en-GB"/>
-        </w:rPr>
-        <w:t xml:space="preserve">. </w:t>
-      </w:r>
-    </w:p>
-    <w:p>
-      <w:pPr>
-        <w:pStyle w:val="HTMLPreformatted"/>
-        <w:shd w:val="clear" w:color="auto" w:fill="FFFFFF"/>
-        <w:rPr>
-          <w:rFonts w:asciiTheme="minorBidi" w:hAnsiTheme="minorBidi" w:cstheme="minorBidi"/>
-          <w:color w:val="000000"/>
-          <w:sz w:val="22"/>
-          <w:szCs w:val="22"/>
-          <w:lang w:val="de-DE"/>
-        </w:rPr>
-      </w:pPr>
-      <w:r>
-        <w:rPr>
-          <w:rFonts w:asciiTheme="minorBidi" w:hAnsiTheme="minorBidi" w:cstheme="minorBidi"/>
-          <w:color w:val="000000"/>
-          <w:sz w:val="22"/>
-          <w:szCs w:val="22"/>
-          <w:lang w:val="en-US"/>
-        </w:rPr>
-        <w:t xml:space="preserve"> </w:t>
-      </w:r>
-      <w:r>
-        <w:rPr>
-          <w:rFonts w:asciiTheme="minorBidi" w:hAnsiTheme="minorBidi" w:cstheme="minorBidi"/>
-          <w:color w:val="000000"/>
-          <w:sz w:val="22"/>
-          <w:szCs w:val="22"/>
-          <w:lang w:val="de-DE"/>
-        </w:rPr>
-        <w:t xml:space="preserve">Options: </w:t>
-      </w:r>
-      <w:r>
-        <w:rPr>
-          <w:rFonts w:asciiTheme="minorBidi" w:hAnsiTheme="minorBidi" w:cstheme="minorBidi"/>
-          <w:color w:val="000000" w:themeColor="text1"/>
-          <w:sz w:val="22"/>
-          <w:szCs w:val="22"/>
-        </w:rPr>
-        <w:t>'BLOSUM62', 'BLOSUM45', 'BLOSUM80', 'PAM30', 'PAM70'</w:t>
-      </w:r>
-      <w:r>
-        <w:rPr>
-          <w:rFonts w:asciiTheme="minorBidi" w:hAnsiTheme="minorBidi" w:cstheme="minorBidi"/>
-          <w:color w:val="000000" w:themeColor="text1"/>
-          <w:sz w:val="22"/>
-          <w:szCs w:val="22"/>
-          <w:lang w:val="de-DE"/>
-        </w:rPr>
-        <w:t xml:space="preserve"> </w:t>
-      </w:r>
-      <w:r>
-        <w:rPr>
-          <w:rFonts w:asciiTheme="minorBidi" w:hAnsiTheme="minorBidi" w:cstheme="minorBidi"/>
-          <w:color w:val="000000"/>
-          <w:sz w:val="22"/>
-          <w:szCs w:val="22"/>
-          <w:lang w:val="de-DE"/>
-        </w:rPr>
-        <w:t>(</w:t>
-      </w:r>
-      <w:proofErr w:type="spellStart"/>
-      <w:r>
-        <w:rPr>
-          <w:rFonts w:asciiTheme="minorBidi" w:hAnsiTheme="minorBidi" w:cstheme="minorBidi"/>
-          <w:color w:val="000000"/>
-          <w:sz w:val="22"/>
-          <w:szCs w:val="22"/>
-          <w:lang w:val="de-DE"/>
-        </w:rPr>
-        <w:t>default</w:t>
-      </w:r>
-      <w:proofErr w:type="spellEnd"/>
-      <w:r>
-        <w:rPr>
-          <w:rFonts w:asciiTheme="minorBidi" w:hAnsiTheme="minorBidi" w:cstheme="minorBidi"/>
-          <w:color w:val="000000"/>
-          <w:sz w:val="22"/>
-          <w:szCs w:val="22"/>
-          <w:lang w:val="de-DE"/>
-        </w:rPr>
-        <w:t>:</w:t>
-      </w:r>
-      <w:r>
-        <w:rPr>
-          <w:rFonts w:asciiTheme="minorBidi" w:hAnsiTheme="minorBidi" w:cstheme="minorBidi"/>
-          <w:color w:val="000000"/>
-          <w:sz w:val="22"/>
-          <w:szCs w:val="22"/>
-          <w:lang w:val="de-DE"/>
-        </w:rPr>
-        <w:t xml:space="preserve"> </w:t>
-      </w:r>
-      <w:r>
-        <w:rPr>
-          <w:rFonts w:asciiTheme="minorBidi" w:hAnsiTheme="minorBidi" w:cstheme="minorBidi"/>
-          <w:color w:val="000000"/>
-          <w:sz w:val="22"/>
-          <w:szCs w:val="22"/>
-          <w:lang w:val="de-DE"/>
-        </w:rPr>
-        <w:t>BLOSUM62)</w:t>
-      </w:r>
-    </w:p>
-    <w:p>
-      <w:pPr>
-        <w:pStyle w:val="HTMLPreformatted"/>
-        <w:shd w:val="clear" w:color="auto" w:fill="FFFFFF"/>
-        <w:rPr>
-          <w:rFonts w:asciiTheme="minorBidi" w:hAnsiTheme="minorBidi" w:cstheme="minorBidi"/>
-          <w:color w:val="000000"/>
-          <w:sz w:val="22"/>
-          <w:szCs w:val="22"/>
-          <w:lang w:val="de-DE"/>
-        </w:rPr>
-      </w:pPr>
-    </w:p>
-    <w:p>
-      <w:pPr>
-        <w:pStyle w:val="HTMLPreformatted"/>
-        <w:shd w:val="clear" w:color="auto" w:fill="FFFFFF"/>
-        <w:rPr>
-          <w:rFonts w:ascii="Menlo" w:hAnsi="Menlo" w:cs="Menlo"/>
           <w:b/>
           <w:bCs/>
           <w:color w:val="000000"/>
+          <w:sz w:val="22"/>
+          <w:szCs w:val="22"/>
+          <w:lang w:val="en-GB"/>
         </w:rPr>
       </w:pPr>
       <w:r>
@@ -5517,35 +5664,10 @@
           <w:color w:val="000000"/>
           <w:sz w:val="22"/>
           <w:szCs w:val="22"/>
-          <w:lang w:val="en-US"/>
-        </w:rPr>
-        <w:t xml:space="preserve">Clustering-related </w:t>
-      </w:r>
-      <w:proofErr w:type="spellStart"/>
-      <w:r>
-        <w:rPr>
-          <w:rFonts w:asciiTheme="minorBidi" w:hAnsiTheme="minorBidi" w:cstheme="minorBidi"/>
-          <w:b/>
-          <w:bCs/>
-          <w:color w:val="000000"/>
-          <w:sz w:val="22"/>
-          <w:szCs w:val="22"/>
-          <w:lang w:val="en-US"/>
-        </w:rPr>
-        <w:t>argumenets</w:t>
-      </w:r>
-      <w:proofErr w:type="spellEnd"/>
-      <w:r>
-        <w:rPr>
-          <w:rFonts w:asciiTheme="minorBidi" w:hAnsiTheme="minorBidi" w:cstheme="minorBidi"/>
-          <w:b/>
-          <w:bCs/>
-          <w:color w:val="000000"/>
-          <w:sz w:val="22"/>
-          <w:szCs w:val="22"/>
-          <w:lang w:val="en-US"/>
-        </w:rPr>
-        <w:t>:</w:t>
+          <w:lang w:val="en-GB"/>
+        </w:rPr>
+        <w:lastRenderedPageBreak/>
+        <w:t>BLAST-related arguments:</w:t>
       </w:r>
     </w:p>
     <w:p>
@@ -5572,7 +5694,7 @@
           <w:color w:val="000000"/>
           <w:sz w:val="22"/>
           <w:szCs w:val="22"/>
-          <w:lang w:val="en-US"/>
+          <w:lang w:val="en-GB"/>
         </w:rPr>
       </w:pPr>
     </w:p>
@@ -5611,20 +5733,28 @@
           <w:szCs w:val="22"/>
           <w:lang w:val="en-GB"/>
         </w:rPr>
-        <w:t>-</w:t>
-      </w:r>
-      <w:proofErr w:type="spellStart"/>
-      <w:r>
-        <w:rPr>
-          <w:rFonts w:asciiTheme="minorBidi" w:hAnsiTheme="minorBidi" w:cstheme="minorBidi"/>
-          <w:color w:val="000000"/>
-          <w:sz w:val="22"/>
-          <w:szCs w:val="22"/>
-          <w:lang w:val="en-GB"/>
-        </w:rPr>
-        <w:t>dorounds</w:t>
-      </w:r>
-      <w:proofErr w:type="spellEnd"/>
+        <w:t xml:space="preserve">-eval </w:t>
+      </w:r>
+      <w:r>
+        <w:rPr>
+          <w:rFonts w:asciiTheme="minorBidi" w:hAnsiTheme="minorBidi" w:cstheme="minorBidi"/>
+          <w:color w:val="000000"/>
+          <w:sz w:val="22"/>
+          <w:szCs w:val="22"/>
+          <w:lang w:val="en-GB"/>
+        </w:rPr>
+        <w:t>&lt;</w:t>
+      </w:r>
+      <w:r>
+        <w:rPr>
+          <w:rFonts w:asciiTheme="minorBidi" w:hAnsiTheme="minorBidi" w:cstheme="minorBidi"/>
+          <w:color w:val="000000"/>
+          <w:sz w:val="22"/>
+          <w:szCs w:val="22"/>
+          <w:lang w:val="en-GB"/>
+        </w:rPr>
+        <w:t>E-value</w:t>
+      </w:r>
       <w:r>
         <w:rPr>
           <w:rFonts w:asciiTheme="minorBidi" w:hAnsiTheme="minorBidi" w:cstheme="minorBidi"/>
@@ -5643,37 +5773,27 @@
           <w:szCs w:val="22"/>
           <w:lang w:val="en-GB"/>
         </w:rPr>
-        <w:t>&lt;number of iterations&gt;:</w:t>
-      </w:r>
-      <w:r>
-        <w:rPr>
-          <w:rFonts w:asciiTheme="minorBidi" w:hAnsiTheme="minorBidi" w:cstheme="minorBidi"/>
-          <w:color w:val="000000"/>
-          <w:sz w:val="22"/>
-          <w:szCs w:val="22"/>
-          <w:lang w:val="en-GB"/>
-        </w:rPr>
-        <w:t xml:space="preserve"> Number of clustering </w:t>
-      </w:r>
-      <w:r>
-        <w:rPr>
-          <w:rFonts w:asciiTheme="minorBidi" w:hAnsiTheme="minorBidi" w:cstheme="minorBidi"/>
-          <w:color w:val="000000"/>
-          <w:sz w:val="22"/>
-          <w:szCs w:val="22"/>
-          <w:lang w:val="en-GB"/>
-        </w:rPr>
-        <w:t>iterations</w:t>
-      </w:r>
-      <w:r>
-        <w:rPr>
-          <w:rFonts w:asciiTheme="minorBidi" w:hAnsiTheme="minorBidi" w:cstheme="minorBidi"/>
-          <w:color w:val="000000"/>
-          <w:sz w:val="22"/>
-          <w:szCs w:val="22"/>
-          <w:lang w:val="en-GB"/>
-        </w:rPr>
-        <w:t xml:space="preserve"> to perform (default=0)</w:t>
+        <w:t>threshold</w:t>
+      </w:r>
+      <w:r>
+        <w:rPr>
+          <w:rFonts w:asciiTheme="minorBidi" w:hAnsiTheme="minorBidi" w:cstheme="minorBidi"/>
+          <w:color w:val="000000"/>
+          <w:sz w:val="22"/>
+          <w:szCs w:val="22"/>
+          <w:lang w:val="en-GB"/>
+        </w:rPr>
+        <w:t xml:space="preserve">&gt;: </w:t>
+      </w:r>
+      <w:r>
+        <w:rPr>
+          <w:rFonts w:asciiTheme="minorBidi" w:hAnsiTheme="minorBidi" w:cstheme="minorBidi"/>
+          <w:color w:val="000000"/>
+          <w:sz w:val="22"/>
+          <w:szCs w:val="22"/>
+          <w:lang w:val="en-GB"/>
+        </w:rPr>
+        <w:t>E-value threshold for extracting BLAST HSPs (default=1.0)</w:t>
       </w:r>
     </w:p>
     <w:p>
@@ -5706,6 +5826,266 @@
     </w:p>
     <w:p>
       <w:pPr>
+        <w:pStyle w:val="HTMLPreformatted"/>
+        <w:shd w:val="clear" w:color="auto" w:fill="FFFFFF"/>
+        <w:rPr>
+          <w:rFonts w:asciiTheme="minorBidi" w:hAnsiTheme="minorBidi" w:cstheme="minorBidi"/>
+          <w:color w:val="000000"/>
+          <w:sz w:val="22"/>
+          <w:szCs w:val="22"/>
+          <w:lang w:val="en-GB"/>
+        </w:rPr>
+      </w:pPr>
+      <w:r>
+        <w:rPr>
+          <w:rFonts w:asciiTheme="minorBidi" w:hAnsiTheme="minorBidi" w:cstheme="minorBidi"/>
+          <w:color w:val="000000"/>
+          <w:sz w:val="22"/>
+          <w:szCs w:val="22"/>
+          <w:lang w:val="en-GB"/>
+        </w:rPr>
+        <w:t xml:space="preserve">-matrix </w:t>
+      </w:r>
+      <w:r>
+        <w:rPr>
+          <w:rFonts w:asciiTheme="minorBidi" w:hAnsiTheme="minorBidi" w:cstheme="minorBidi"/>
+          <w:color w:val="000000"/>
+          <w:sz w:val="22"/>
+          <w:szCs w:val="22"/>
+          <w:lang w:val="en-GB"/>
+        </w:rPr>
+        <w:t>&lt;</w:t>
+      </w:r>
+      <w:r>
+        <w:rPr>
+          <w:rFonts w:asciiTheme="minorBidi" w:hAnsiTheme="minorBidi" w:cstheme="minorBidi"/>
+          <w:color w:val="000000"/>
+          <w:sz w:val="22"/>
+          <w:szCs w:val="22"/>
+          <w:lang w:val="en-GB"/>
+        </w:rPr>
+        <w:t>scoring</w:t>
+      </w:r>
+      <w:r>
+        <w:rPr>
+          <w:rFonts w:asciiTheme="minorBidi" w:hAnsiTheme="minorBidi" w:cstheme="minorBidi"/>
+          <w:color w:val="000000"/>
+          <w:sz w:val="22"/>
+          <w:szCs w:val="22"/>
+          <w:lang w:val="en-GB"/>
+        </w:rPr>
+        <w:t xml:space="preserve"> </w:t>
+      </w:r>
+      <w:r>
+        <w:rPr>
+          <w:rFonts w:asciiTheme="minorBidi" w:hAnsiTheme="minorBidi" w:cstheme="minorBidi"/>
+          <w:color w:val="000000"/>
+          <w:sz w:val="22"/>
+          <w:szCs w:val="22"/>
+          <w:lang w:val="en-GB"/>
+        </w:rPr>
+        <w:t>matrix</w:t>
+      </w:r>
+      <w:r>
+        <w:rPr>
+          <w:rFonts w:asciiTheme="minorBidi" w:hAnsiTheme="minorBidi" w:cstheme="minorBidi"/>
+          <w:color w:val="000000"/>
+          <w:sz w:val="22"/>
+          <w:szCs w:val="22"/>
+          <w:lang w:val="en-GB"/>
+        </w:rPr>
+        <w:t xml:space="preserve">&gt;: </w:t>
+      </w:r>
+      <w:r>
+        <w:rPr>
+          <w:rFonts w:asciiTheme="minorBidi" w:hAnsiTheme="minorBidi" w:cstheme="minorBidi"/>
+          <w:color w:val="000000"/>
+          <w:sz w:val="22"/>
+          <w:szCs w:val="22"/>
+          <w:lang w:val="en-GB"/>
+        </w:rPr>
+        <w:t>Scoring matrix for BLAST search</w:t>
+      </w:r>
+      <w:r>
+        <w:rPr>
+          <w:rFonts w:asciiTheme="minorBidi" w:hAnsiTheme="minorBidi" w:cstheme="minorBidi"/>
+          <w:color w:val="000000"/>
+          <w:sz w:val="22"/>
+          <w:szCs w:val="22"/>
+          <w:lang w:val="en-GB"/>
+        </w:rPr>
+        <w:t xml:space="preserve">. </w:t>
+      </w:r>
+    </w:p>
+    <w:p>
+      <w:pPr>
+        <w:pStyle w:val="HTMLPreformatted"/>
+        <w:shd w:val="clear" w:color="auto" w:fill="FFFFFF"/>
+        <w:rPr>
+          <w:rFonts w:asciiTheme="minorBidi" w:hAnsiTheme="minorBidi" w:cstheme="minorBidi"/>
+          <w:color w:val="000000"/>
+          <w:sz w:val="22"/>
+          <w:szCs w:val="22"/>
+          <w:lang w:val="de-DE"/>
+        </w:rPr>
+      </w:pPr>
+      <w:r>
+        <w:rPr>
+          <w:rFonts w:asciiTheme="minorBidi" w:hAnsiTheme="minorBidi" w:cstheme="minorBidi"/>
+          <w:color w:val="000000"/>
+          <w:sz w:val="22"/>
+          <w:szCs w:val="22"/>
+          <w:lang w:val="en-US"/>
+        </w:rPr>
+        <w:t xml:space="preserve"> </w:t>
+      </w:r>
+      <w:r>
+        <w:rPr>
+          <w:rFonts w:asciiTheme="minorBidi" w:hAnsiTheme="minorBidi" w:cstheme="minorBidi"/>
+          <w:color w:val="000000"/>
+          <w:sz w:val="22"/>
+          <w:szCs w:val="22"/>
+          <w:lang w:val="de-DE"/>
+        </w:rPr>
+        <w:t xml:space="preserve">Options: </w:t>
+      </w:r>
+      <w:r>
+        <w:rPr>
+          <w:rFonts w:asciiTheme="minorBidi" w:hAnsiTheme="minorBidi" w:cstheme="minorBidi"/>
+          <w:color w:val="000000" w:themeColor="text1"/>
+          <w:sz w:val="22"/>
+          <w:szCs w:val="22"/>
+        </w:rPr>
+        <w:t>'BLOSUM62', 'BLOSUM45', 'BLOSUM80', 'PAM30', 'PAM70'</w:t>
+      </w:r>
+      <w:r>
+        <w:rPr>
+          <w:rFonts w:asciiTheme="minorBidi" w:hAnsiTheme="minorBidi" w:cstheme="minorBidi"/>
+          <w:color w:val="000000" w:themeColor="text1"/>
+          <w:sz w:val="22"/>
+          <w:szCs w:val="22"/>
+          <w:lang w:val="de-DE"/>
+        </w:rPr>
+        <w:t xml:space="preserve"> </w:t>
+      </w:r>
+      <w:r>
+        <w:rPr>
+          <w:rFonts w:asciiTheme="minorBidi" w:hAnsiTheme="minorBidi" w:cstheme="minorBidi"/>
+          <w:color w:val="000000"/>
+          <w:sz w:val="22"/>
+          <w:szCs w:val="22"/>
+          <w:lang w:val="de-DE"/>
+        </w:rPr>
+        <w:t>(</w:t>
+      </w:r>
+      <w:proofErr w:type="spellStart"/>
+      <w:r>
+        <w:rPr>
+          <w:rFonts w:asciiTheme="minorBidi" w:hAnsiTheme="minorBidi" w:cstheme="minorBidi"/>
+          <w:color w:val="000000"/>
+          <w:sz w:val="22"/>
+          <w:szCs w:val="22"/>
+          <w:lang w:val="de-DE"/>
+        </w:rPr>
+        <w:t>default</w:t>
+      </w:r>
+      <w:proofErr w:type="spellEnd"/>
+      <w:r>
+        <w:rPr>
+          <w:rFonts w:asciiTheme="minorBidi" w:hAnsiTheme="minorBidi" w:cstheme="minorBidi"/>
+          <w:color w:val="000000"/>
+          <w:sz w:val="22"/>
+          <w:szCs w:val="22"/>
+          <w:lang w:val="de-DE"/>
+        </w:rPr>
+        <w:t>:</w:t>
+      </w:r>
+      <w:r>
+        <w:rPr>
+          <w:rFonts w:asciiTheme="minorBidi" w:hAnsiTheme="minorBidi" w:cstheme="minorBidi"/>
+          <w:color w:val="000000"/>
+          <w:sz w:val="22"/>
+          <w:szCs w:val="22"/>
+          <w:lang w:val="de-DE"/>
+        </w:rPr>
+        <w:t xml:space="preserve"> </w:t>
+      </w:r>
+      <w:r>
+        <w:rPr>
+          <w:rFonts w:asciiTheme="minorBidi" w:hAnsiTheme="minorBidi" w:cstheme="minorBidi"/>
+          <w:color w:val="000000"/>
+          <w:sz w:val="22"/>
+          <w:szCs w:val="22"/>
+          <w:lang w:val="de-DE"/>
+        </w:rPr>
+        <w:t>BLOSUM62)</w:t>
+      </w:r>
+    </w:p>
+    <w:p>
+      <w:pPr>
+        <w:pStyle w:val="HTMLPreformatted"/>
+        <w:shd w:val="clear" w:color="auto" w:fill="FFFFFF"/>
+        <w:rPr>
+          <w:rFonts w:asciiTheme="minorBidi" w:hAnsiTheme="minorBidi" w:cstheme="minorBidi"/>
+          <w:color w:val="000000"/>
+          <w:sz w:val="22"/>
+          <w:szCs w:val="22"/>
+          <w:lang w:val="de-DE"/>
+        </w:rPr>
+      </w:pPr>
+    </w:p>
+    <w:p>
+      <w:pPr>
+        <w:pStyle w:val="HTMLPreformatted"/>
+        <w:shd w:val="clear" w:color="auto" w:fill="FFFFFF"/>
+        <w:rPr>
+          <w:rFonts w:ascii="Menlo" w:hAnsi="Menlo" w:cs="Menlo"/>
+          <w:b/>
+          <w:bCs/>
+          <w:color w:val="000000"/>
+        </w:rPr>
+      </w:pPr>
+      <w:r>
+        <w:rPr>
+          <w:rFonts w:asciiTheme="minorBidi" w:hAnsiTheme="minorBidi" w:cstheme="minorBidi"/>
+          <w:b/>
+          <w:bCs/>
+          <w:color w:val="000000"/>
+          <w:sz w:val="22"/>
+          <w:szCs w:val="22"/>
+          <w:lang w:val="en-US"/>
+        </w:rPr>
+        <w:t xml:space="preserve">Clustering-related </w:t>
+      </w:r>
+      <w:proofErr w:type="spellStart"/>
+      <w:r>
+        <w:rPr>
+          <w:rFonts w:asciiTheme="minorBidi" w:hAnsiTheme="minorBidi" w:cstheme="minorBidi"/>
+          <w:b/>
+          <w:bCs/>
+          <w:color w:val="000000"/>
+          <w:sz w:val="22"/>
+          <w:szCs w:val="22"/>
+          <w:lang w:val="en-US"/>
+        </w:rPr>
+        <w:t>argumenets</w:t>
+      </w:r>
+      <w:proofErr w:type="spellEnd"/>
+      <w:r>
+        <w:rPr>
+          <w:rFonts w:asciiTheme="minorBidi" w:hAnsiTheme="minorBidi" w:cstheme="minorBidi"/>
+          <w:b/>
+          <w:bCs/>
+          <w:color w:val="000000"/>
+          <w:sz w:val="22"/>
+          <w:szCs w:val="22"/>
+          <w:lang w:val="en-US"/>
+        </w:rPr>
+        <w:t>:</w:t>
+      </w:r>
+    </w:p>
+    <w:p>
+      <w:pPr>
         <w:tabs>
           <w:tab w:val="left" w:pos="560"/>
           <w:tab w:val="left" w:pos="1120"/>
@@ -5728,18 +6108,173 @@
           <w:color w:val="000000"/>
           <w:sz w:val="22"/>
           <w:szCs w:val="22"/>
-          <w:lang w:val="en-GB"/>
-        </w:rPr>
-      </w:pPr>
-      <w:r>
-        <w:rPr>
-          <w:rFonts w:asciiTheme="minorBidi" w:hAnsiTheme="minorBidi" w:cstheme="minorBidi"/>
-          <w:color w:val="000000"/>
-          <w:sz w:val="22"/>
-          <w:szCs w:val="22"/>
-          <w:lang w:val="en-GB"/>
-        </w:rPr>
-        <w:lastRenderedPageBreak/>
+          <w:lang w:val="en-US"/>
+        </w:rPr>
+      </w:pPr>
+    </w:p>
+    <w:p>
+      <w:pPr>
+        <w:tabs>
+          <w:tab w:val="left" w:pos="560"/>
+          <w:tab w:val="left" w:pos="1120"/>
+          <w:tab w:val="left" w:pos="1680"/>
+          <w:tab w:val="left" w:pos="2240"/>
+          <w:tab w:val="left" w:pos="2800"/>
+          <w:tab w:val="left" w:pos="3360"/>
+          <w:tab w:val="left" w:pos="3920"/>
+          <w:tab w:val="left" w:pos="4480"/>
+          <w:tab w:val="left" w:pos="5040"/>
+          <w:tab w:val="left" w:pos="5600"/>
+          <w:tab w:val="left" w:pos="6160"/>
+          <w:tab w:val="left" w:pos="6720"/>
+        </w:tabs>
+        <w:autoSpaceDE w:val="0"/>
+        <w:autoSpaceDN w:val="0"/>
+        <w:adjustRightInd w:val="0"/>
+        <w:rPr>
+          <w:rFonts w:asciiTheme="minorBidi" w:hAnsiTheme="minorBidi" w:cstheme="minorBidi"/>
+          <w:color w:val="000000"/>
+          <w:sz w:val="22"/>
+          <w:szCs w:val="22"/>
+          <w:lang w:val="en-GB"/>
+        </w:rPr>
+      </w:pPr>
+      <w:r>
+        <w:rPr>
+          <w:rFonts w:asciiTheme="minorBidi" w:hAnsiTheme="minorBidi" w:cstheme="minorBidi"/>
+          <w:color w:val="000000"/>
+          <w:sz w:val="22"/>
+          <w:szCs w:val="22"/>
+          <w:lang w:val="en-GB"/>
+        </w:rPr>
+        <w:t>-</w:t>
+      </w:r>
+      <w:proofErr w:type="spellStart"/>
+      <w:r>
+        <w:rPr>
+          <w:rFonts w:asciiTheme="minorBidi" w:hAnsiTheme="minorBidi" w:cstheme="minorBidi"/>
+          <w:color w:val="000000"/>
+          <w:sz w:val="22"/>
+          <w:szCs w:val="22"/>
+          <w:lang w:val="en-GB"/>
+        </w:rPr>
+        <w:t>dorounds</w:t>
+      </w:r>
+      <w:proofErr w:type="spellEnd"/>
+      <w:r>
+        <w:rPr>
+          <w:rFonts w:asciiTheme="minorBidi" w:hAnsiTheme="minorBidi" w:cstheme="minorBidi"/>
+          <w:color w:val="000000"/>
+          <w:sz w:val="22"/>
+          <w:szCs w:val="22"/>
+          <w:lang w:val="en-GB"/>
+        </w:rPr>
+        <w:t xml:space="preserve"> </w:t>
+      </w:r>
+      <w:r>
+        <w:rPr>
+          <w:rFonts w:asciiTheme="minorBidi" w:hAnsiTheme="minorBidi" w:cstheme="minorBidi"/>
+          <w:color w:val="000000"/>
+          <w:sz w:val="22"/>
+          <w:szCs w:val="22"/>
+          <w:lang w:val="en-GB"/>
+        </w:rPr>
+        <w:t>&lt;number of iterations&gt;:</w:t>
+      </w:r>
+      <w:r>
+        <w:rPr>
+          <w:rFonts w:asciiTheme="minorBidi" w:hAnsiTheme="minorBidi" w:cstheme="minorBidi"/>
+          <w:color w:val="000000"/>
+          <w:sz w:val="22"/>
+          <w:szCs w:val="22"/>
+          <w:lang w:val="en-GB"/>
+        </w:rPr>
+        <w:t xml:space="preserve"> Number of clustering </w:t>
+      </w:r>
+      <w:r>
+        <w:rPr>
+          <w:rFonts w:asciiTheme="minorBidi" w:hAnsiTheme="minorBidi" w:cstheme="minorBidi"/>
+          <w:color w:val="000000"/>
+          <w:sz w:val="22"/>
+          <w:szCs w:val="22"/>
+          <w:lang w:val="en-GB"/>
+        </w:rPr>
+        <w:t>iterations</w:t>
+      </w:r>
+      <w:r>
+        <w:rPr>
+          <w:rFonts w:asciiTheme="minorBidi" w:hAnsiTheme="minorBidi" w:cstheme="minorBidi"/>
+          <w:color w:val="000000"/>
+          <w:sz w:val="22"/>
+          <w:szCs w:val="22"/>
+          <w:lang w:val="en-GB"/>
+        </w:rPr>
+        <w:t xml:space="preserve"> to perform (default=0)</w:t>
+      </w:r>
+    </w:p>
+    <w:p>
+      <w:pPr>
+        <w:tabs>
+          <w:tab w:val="left" w:pos="560"/>
+          <w:tab w:val="left" w:pos="1120"/>
+          <w:tab w:val="left" w:pos="1680"/>
+          <w:tab w:val="left" w:pos="2240"/>
+          <w:tab w:val="left" w:pos="2800"/>
+          <w:tab w:val="left" w:pos="3360"/>
+          <w:tab w:val="left" w:pos="3920"/>
+          <w:tab w:val="left" w:pos="4480"/>
+          <w:tab w:val="left" w:pos="5040"/>
+          <w:tab w:val="left" w:pos="5600"/>
+          <w:tab w:val="left" w:pos="6160"/>
+          <w:tab w:val="left" w:pos="6720"/>
+        </w:tabs>
+        <w:autoSpaceDE w:val="0"/>
+        <w:autoSpaceDN w:val="0"/>
+        <w:adjustRightInd w:val="0"/>
+        <w:rPr>
+          <w:rFonts w:asciiTheme="minorBidi" w:hAnsiTheme="minorBidi" w:cstheme="minorBidi"/>
+          <w:color w:val="000000"/>
+          <w:sz w:val="22"/>
+          <w:szCs w:val="22"/>
+          <w:lang w:val="en-GB"/>
+        </w:rPr>
+      </w:pPr>
+    </w:p>
+    <w:p>
+      <w:pPr>
+        <w:tabs>
+          <w:tab w:val="left" w:pos="560"/>
+          <w:tab w:val="left" w:pos="1120"/>
+          <w:tab w:val="left" w:pos="1680"/>
+          <w:tab w:val="left" w:pos="2240"/>
+          <w:tab w:val="left" w:pos="2800"/>
+          <w:tab w:val="left" w:pos="3360"/>
+          <w:tab w:val="left" w:pos="3920"/>
+          <w:tab w:val="left" w:pos="4480"/>
+          <w:tab w:val="left" w:pos="5040"/>
+          <w:tab w:val="left" w:pos="5600"/>
+          <w:tab w:val="left" w:pos="6160"/>
+          <w:tab w:val="left" w:pos="6720"/>
+        </w:tabs>
+        <w:autoSpaceDE w:val="0"/>
+        <w:autoSpaceDN w:val="0"/>
+        <w:adjustRightInd w:val="0"/>
+        <w:rPr>
+          <w:rFonts w:asciiTheme="minorBidi" w:hAnsiTheme="minorBidi" w:cstheme="minorBidi"/>
+          <w:color w:val="000000"/>
+          <w:sz w:val="22"/>
+          <w:szCs w:val="22"/>
+          <w:lang w:val="en-GB"/>
+        </w:rPr>
+      </w:pPr>
+      <w:r>
+        <w:rPr>
+          <w:rFonts w:asciiTheme="minorBidi" w:hAnsiTheme="minorBidi" w:cstheme="minorBidi"/>
+          <w:color w:val="000000"/>
+          <w:sz w:val="22"/>
+          <w:szCs w:val="22"/>
+          <w:lang w:val="en-GB"/>
+        </w:rPr>
         <w:t>-</w:t>
       </w:r>
       <w:proofErr w:type="spellStart"/>
@@ -8365,6 +8900,7 @@
           <w:szCs w:val="22"/>
           <w:lang w:val="en-GB"/>
         </w:rPr>
+        <w:lastRenderedPageBreak/>
         <w:t xml:space="preserve">  </w:t>
       </w:r>
     </w:p>
@@ -8868,7 +9404,7 @@
           <w:szCs w:val="22"/>
           <w:lang w:val="en-GB"/>
         </w:rPr>
-        <w:t xml:space="preserve"> In case the similarity scores type is ‘</w:t>
+        <w:t>In case the similarity scores type is ‘</w:t>
       </w:r>
       <w:proofErr w:type="spellStart"/>
       <w:r>
@@ -8938,7 +9474,7 @@
           <w:szCs w:val="22"/>
           <w:lang w:val="en-GB"/>
         </w:rPr>
-        <w:t xml:space="preserve"> In case the similarity scores type is ‘</w:t>
+        <w:t>In case the similarity scores type is ‘</w:t>
       </w:r>
       <w:proofErr w:type="spellStart"/>
       <w:r>
@@ -8982,7 +9518,6 @@
           <w:u w:val="single"/>
           <w:lang w:val="en-US"/>
         </w:rPr>
-        <w:lastRenderedPageBreak/>
         <w:t xml:space="preserve">Input / Output file </w:t>
       </w:r>
       <w:r>
@@ -10102,13 +10637,34 @@
     <w:p>
       <w:pPr>
         <w:spacing w:before="100" w:beforeAutospacing="1" w:after="100" w:afterAutospacing="1"/>
-      </w:pPr>
-      <w:r>
         <w:rPr>
           <w:rFonts w:ascii="ArialMT" w:hAnsi="ArialMT"/>
           <w:sz w:val="22"/>
           <w:szCs w:val="22"/>
         </w:rPr>
+      </w:pPr>
+    </w:p>
+    <w:p>
+      <w:pPr>
+        <w:spacing w:before="100" w:beforeAutospacing="1" w:after="100" w:afterAutospacing="1"/>
+        <w:rPr>
+          <w:rFonts w:ascii="ArialMT" w:hAnsi="ArialMT"/>
+          <w:sz w:val="22"/>
+          <w:szCs w:val="22"/>
+        </w:rPr>
+      </w:pPr>
+    </w:p>
+    <w:p>
+      <w:pPr>
+        <w:spacing w:before="100" w:beforeAutospacing="1" w:after="100" w:afterAutospacing="1"/>
+      </w:pPr>
+      <w:r>
+        <w:rPr>
+          <w:rFonts w:ascii="ArialMT" w:hAnsi="ArialMT"/>
+          <w:sz w:val="22"/>
+          <w:szCs w:val="22"/>
+        </w:rPr>
+        <w:lastRenderedPageBreak/>
         <w:t xml:space="preserve">The file may contain additional blocks: </w:t>
       </w:r>
     </w:p>
@@ -10459,7 +11015,6 @@
           <w:sz w:val="22"/>
           <w:szCs w:val="22"/>
         </w:rPr>
-        <w:lastRenderedPageBreak/>
         <w:t>minattract=1.0</w:t>
       </w:r>
     </w:p>
@@ -11789,6 +12344,7 @@
           <w:sz w:val="22"/>
           <w:szCs w:val="22"/>
         </w:rPr>
+        <w:lastRenderedPageBreak/>
         <w:t>name=Archaea</w:t>
       </w:r>
     </w:p>
@@ -11910,20 +12466,7 @@
         </w:rPr>
         <w:t>taxonomy&gt;</w:t>
       </w:r>
-    </w:p>
-    <w:p>
-      <w:pPr>
-        <w:pStyle w:val="NormalWeb"/>
-        <w:spacing w:before="120" w:beforeAutospacing="0" w:after="0" w:afterAutospacing="0"/>
-        <w:rPr>
-          <w:rFonts w:ascii="Arial" w:hAnsi="Arial" w:cs="Arial"/>
-          <w:color w:val="000000" w:themeColor="text1"/>
-          <w:sz w:val="22"/>
-          <w:szCs w:val="22"/>
-          <w:u w:val="single"/>
-          <w:lang w:val="en-US"/>
-        </w:rPr>
-      </w:pPr>
+      <w:bookmarkStart w:id="8" w:name="_Toc104884844"/>
     </w:p>
     <w:p>
       <w:pPr>
@@ -11939,7 +12482,21 @@
           <w:lang w:val="en-US"/>
         </w:rPr>
       </w:pPr>
-      <w:bookmarkStart w:id="8" w:name="_Toc104884844"/>
+    </w:p>
+    <w:p>
+      <w:pPr>
+        <w:pStyle w:val="NormalWeb"/>
+        <w:spacing w:before="120" w:beforeAutospacing="0" w:after="0" w:afterAutospacing="0"/>
+        <w:outlineLvl w:val="2"/>
+        <w:rPr>
+          <w:rFonts w:ascii="Arial" w:hAnsi="Arial" w:cs="Arial"/>
+          <w:color w:val="000000" w:themeColor="text1"/>
+          <w:sz w:val="22"/>
+          <w:szCs w:val="22"/>
+          <w:u w:val="single"/>
+          <w:lang w:val="en-US"/>
+        </w:rPr>
+      </w:pPr>
       <w:r>
         <w:rPr>
           <w:rFonts w:ascii="Arial" w:hAnsi="Arial" w:cs="Arial"/>
@@ -12105,7 +12662,6 @@
           <w:szCs w:val="22"/>
           <w:lang w:val="en-US"/>
         </w:rPr>
-        <w:lastRenderedPageBreak/>
         <w:t>Optional column:</w:t>
       </w:r>
     </w:p>
@@ -13563,6 +14119,7 @@
           <w:szCs w:val="22"/>
           <w:lang w:val="en-US"/>
         </w:rPr>
+        <w:lastRenderedPageBreak/>
         <w:t>Data-points</w:t>
       </w:r>
       <w:r>
@@ -14206,7 +14763,6 @@
           <w:sz w:val="20"/>
           <w:szCs w:val="20"/>
         </w:rPr>
-        <w:lastRenderedPageBreak/>
         <w:tab/>
       </w:r>
       <w:r>
@@ -15237,6 +15793,15 @@
         <w:ind w:left="720"/>
         <w:rPr>
           <w:rFonts w:ascii="Arial" w:hAnsi="Arial" w:cs="Arial"/>
+          <w:color w:val="000000" w:themeColor="text1"/>
+          <w:sz w:val="22"/>
+          <w:szCs w:val="22"/>
+          <w:lang w:val="en-US"/>
+        </w:rPr>
+      </w:pPr>
+      <w:r>
+        <w:rPr>
+          <w:rFonts w:ascii="Arial" w:hAnsi="Arial" w:cs="Arial"/>
           <w:b/>
           <w:bCs/>
           <w:color w:val="942093"/>
@@ -15244,8 +15809,214 @@
           <w:szCs w:val="22"/>
           <w:lang w:val="en-US"/>
         </w:rPr>
-      </w:pPr>
-      <w:r>
+        <w:t>Note</w:t>
+      </w:r>
+      <w:r>
+        <w:rPr>
+          <w:rFonts w:ascii="Arial" w:hAnsi="Arial" w:cs="Arial"/>
+          <w:color w:val="942093"/>
+          <w:sz w:val="22"/>
+          <w:szCs w:val="22"/>
+          <w:lang w:val="en-US"/>
+        </w:rPr>
+        <w:t>:</w:t>
+      </w:r>
+      <w:r>
+        <w:rPr>
+          <w:rFonts w:ascii="Arial" w:hAnsi="Arial" w:cs="Arial"/>
+          <w:color w:val="000000" w:themeColor="text1"/>
+          <w:sz w:val="22"/>
+          <w:szCs w:val="22"/>
+          <w:lang w:val="en-US"/>
+        </w:rPr>
+        <w:t xml:space="preserve"> Once the </w:t>
+      </w:r>
+      <w:r>
+        <w:rPr>
+          <w:rFonts w:ascii="Arial" w:hAnsi="Arial" w:cs="Arial"/>
+          <w:color w:val="000000" w:themeColor="text1"/>
+          <w:sz w:val="22"/>
+          <w:szCs w:val="22"/>
+          <w:lang w:val="en-US"/>
+        </w:rPr>
+        <w:t>grouping</w:t>
+      </w:r>
+      <w:r>
+        <w:rPr>
+          <w:rFonts w:ascii="Arial" w:hAnsi="Arial" w:cs="Arial"/>
+          <w:color w:val="000000" w:themeColor="text1"/>
+          <w:sz w:val="22"/>
+          <w:szCs w:val="22"/>
+          <w:lang w:val="en-US"/>
+        </w:rPr>
+        <w:t xml:space="preserve"> by either </w:t>
+      </w:r>
+      <w:r>
+        <w:rPr>
+          <w:rFonts w:ascii="Arial" w:hAnsi="Arial" w:cs="Arial"/>
+          <w:color w:val="000000" w:themeColor="text1"/>
+          <w:sz w:val="22"/>
+          <w:szCs w:val="22"/>
+          <w:lang w:val="en-US"/>
+        </w:rPr>
+        <w:t>taxonomy</w:t>
+      </w:r>
+      <w:r>
+        <w:rPr>
+          <w:rFonts w:ascii="Arial" w:hAnsi="Arial" w:cs="Arial"/>
+          <w:color w:val="000000" w:themeColor="text1"/>
+          <w:sz w:val="22"/>
+          <w:szCs w:val="22"/>
+          <w:lang w:val="en-US"/>
+        </w:rPr>
+        <w:t xml:space="preserve"> or user-defined parameter </w:t>
+      </w:r>
+      <w:r>
+        <w:rPr>
+          <w:rFonts w:ascii="Arial" w:hAnsi="Arial" w:cs="Arial"/>
+          <w:color w:val="000000" w:themeColor="text1"/>
+          <w:sz w:val="22"/>
+          <w:szCs w:val="22"/>
+          <w:lang w:val="en-US"/>
+        </w:rPr>
+        <w:t xml:space="preserve">action </w:t>
+      </w:r>
+      <w:r>
+        <w:rPr>
+          <w:rFonts w:ascii="Arial" w:hAnsi="Arial" w:cs="Arial"/>
+          <w:color w:val="000000" w:themeColor="text1"/>
+          <w:sz w:val="22"/>
+          <w:szCs w:val="22"/>
+          <w:lang w:val="en-US"/>
+        </w:rPr>
+        <w:t>is</w:t>
+      </w:r>
+      <w:r>
+        <w:rPr>
+          <w:rFonts w:ascii="Arial" w:hAnsi="Arial" w:cs="Arial"/>
+          <w:color w:val="000000" w:themeColor="text1"/>
+          <w:sz w:val="22"/>
+          <w:szCs w:val="22"/>
+          <w:lang w:val="en-US"/>
+        </w:rPr>
+        <w:t xml:space="preserve"> </w:t>
+      </w:r>
+      <w:r>
+        <w:rPr>
+          <w:rFonts w:ascii="Arial" w:hAnsi="Arial" w:cs="Arial"/>
+          <w:color w:val="000000" w:themeColor="text1"/>
+          <w:sz w:val="22"/>
+          <w:szCs w:val="22"/>
+          <w:lang w:val="en-US"/>
+        </w:rPr>
+        <w:t>performed</w:t>
+      </w:r>
+      <w:r>
+        <w:rPr>
+          <w:rFonts w:ascii="Arial" w:hAnsi="Arial" w:cs="Arial"/>
+          <w:color w:val="000000" w:themeColor="text1"/>
+          <w:sz w:val="22"/>
+          <w:szCs w:val="22"/>
+          <w:lang w:val="en-US"/>
+        </w:rPr>
+        <w:t>, the ‘</w:t>
+      </w:r>
+      <w:r>
+        <w:rPr>
+          <w:rFonts w:ascii="Arial" w:hAnsi="Arial" w:cs="Arial"/>
+          <w:color w:val="942093"/>
+          <w:sz w:val="22"/>
+          <w:szCs w:val="22"/>
+          <w:lang w:val="en-US"/>
+        </w:rPr>
+        <w:t>Group</w:t>
+      </w:r>
+      <w:r>
+        <w:rPr>
+          <w:rFonts w:ascii="Arial" w:hAnsi="Arial" w:cs="Arial"/>
+          <w:color w:val="942093"/>
+          <w:sz w:val="22"/>
+          <w:szCs w:val="22"/>
+          <w:lang w:val="en-US"/>
+        </w:rPr>
+        <w:t xml:space="preserve"> by</w:t>
+      </w:r>
+      <w:r>
+        <w:rPr>
+          <w:rFonts w:ascii="Arial" w:hAnsi="Arial" w:cs="Arial"/>
+          <w:color w:val="000000" w:themeColor="text1"/>
+          <w:sz w:val="22"/>
+          <w:szCs w:val="22"/>
+          <w:lang w:val="en-US"/>
+        </w:rPr>
+        <w:t xml:space="preserve">’ combo-box is enabled and it is easily possible to switch between the newly added </w:t>
+      </w:r>
+      <w:r>
+        <w:rPr>
+          <w:rFonts w:ascii="Arial" w:hAnsi="Arial" w:cs="Arial"/>
+          <w:color w:val="000000" w:themeColor="text1"/>
+          <w:sz w:val="22"/>
+          <w:szCs w:val="22"/>
+          <w:lang w:val="en-US"/>
+        </w:rPr>
+        <w:t>grouping</w:t>
+      </w:r>
+      <w:r>
+        <w:rPr>
+          <w:rFonts w:ascii="Arial" w:hAnsi="Arial" w:cs="Arial"/>
+          <w:color w:val="000000" w:themeColor="text1"/>
+          <w:sz w:val="22"/>
+          <w:szCs w:val="22"/>
+          <w:lang w:val="en-US"/>
+        </w:rPr>
+        <w:t xml:space="preserve"> options and the </w:t>
+      </w:r>
+      <w:r>
+        <w:rPr>
+          <w:rFonts w:ascii="Arial" w:hAnsi="Arial" w:cs="Arial"/>
+          <w:color w:val="000000" w:themeColor="text1"/>
+          <w:sz w:val="22"/>
+          <w:szCs w:val="22"/>
+          <w:lang w:val="en-US"/>
+        </w:rPr>
+        <w:t>‘Manual definition’</w:t>
+      </w:r>
+      <w:r>
+        <w:rPr>
+          <w:rFonts w:ascii="Arial" w:hAnsi="Arial" w:cs="Arial"/>
+          <w:color w:val="000000" w:themeColor="text1"/>
+          <w:sz w:val="22"/>
+          <w:szCs w:val="22"/>
+          <w:lang w:val="en-US"/>
+        </w:rPr>
+        <w:t xml:space="preserve"> </w:t>
+      </w:r>
+      <w:r>
+        <w:rPr>
+          <w:rFonts w:ascii="Arial" w:hAnsi="Arial" w:cs="Arial"/>
+          <w:color w:val="000000" w:themeColor="text1"/>
+          <w:sz w:val="22"/>
+          <w:szCs w:val="22"/>
+          <w:lang w:val="en-US"/>
+        </w:rPr>
+        <w:t>default grouping option (where groups are manually defined by selecting sequences/data-points)</w:t>
+      </w:r>
+      <w:r>
+        <w:rPr>
+          <w:rFonts w:ascii="Arial" w:hAnsi="Arial" w:cs="Arial"/>
+          <w:color w:val="000000" w:themeColor="text1"/>
+          <w:sz w:val="22"/>
+          <w:szCs w:val="22"/>
+          <w:lang w:val="en-US"/>
+        </w:rPr>
+        <w:t>.</w:t>
+      </w:r>
+    </w:p>
+    <w:p>
+      <w:pPr>
+        <w:pStyle w:val="NormalWeb"/>
+        <w:spacing w:before="120" w:beforeAutospacing="0"/>
+        <w:ind w:left="720"/>
         <w:rPr>
           <w:rFonts w:ascii="Arial" w:hAnsi="Arial" w:cs="Arial"/>
           <w:b/>
@@ -15255,208 +16026,7 @@
           <w:szCs w:val="22"/>
           <w:lang w:val="en-US"/>
         </w:rPr>
-        <w:t>Note</w:t>
-      </w:r>
-      <w:r>
-        <w:rPr>
-          <w:rFonts w:ascii="Arial" w:hAnsi="Arial" w:cs="Arial"/>
-          <w:color w:val="942093"/>
-          <w:sz w:val="22"/>
-          <w:szCs w:val="22"/>
-          <w:lang w:val="en-US"/>
-        </w:rPr>
-        <w:t>:</w:t>
-      </w:r>
-      <w:r>
-        <w:rPr>
-          <w:rFonts w:ascii="Arial" w:hAnsi="Arial" w:cs="Arial"/>
-          <w:color w:val="000000" w:themeColor="text1"/>
-          <w:sz w:val="22"/>
-          <w:szCs w:val="22"/>
-          <w:lang w:val="en-US"/>
-        </w:rPr>
-        <w:t xml:space="preserve"> Once the </w:t>
-      </w:r>
-      <w:r>
-        <w:rPr>
-          <w:rFonts w:ascii="Arial" w:hAnsi="Arial" w:cs="Arial"/>
-          <w:color w:val="000000" w:themeColor="text1"/>
-          <w:sz w:val="22"/>
-          <w:szCs w:val="22"/>
-          <w:lang w:val="en-US"/>
-        </w:rPr>
-        <w:t>grouping</w:t>
-      </w:r>
-      <w:r>
-        <w:rPr>
-          <w:rFonts w:ascii="Arial" w:hAnsi="Arial" w:cs="Arial"/>
-          <w:color w:val="000000" w:themeColor="text1"/>
-          <w:sz w:val="22"/>
-          <w:szCs w:val="22"/>
-          <w:lang w:val="en-US"/>
-        </w:rPr>
-        <w:t xml:space="preserve"> by either </w:t>
-      </w:r>
-      <w:r>
-        <w:rPr>
-          <w:rFonts w:ascii="Arial" w:hAnsi="Arial" w:cs="Arial"/>
-          <w:color w:val="000000" w:themeColor="text1"/>
-          <w:sz w:val="22"/>
-          <w:szCs w:val="22"/>
-          <w:lang w:val="en-US"/>
-        </w:rPr>
-        <w:t>taxonomy</w:t>
-      </w:r>
-      <w:r>
-        <w:rPr>
-          <w:rFonts w:ascii="Arial" w:hAnsi="Arial" w:cs="Arial"/>
-          <w:color w:val="000000" w:themeColor="text1"/>
-          <w:sz w:val="22"/>
-          <w:szCs w:val="22"/>
-          <w:lang w:val="en-US"/>
-        </w:rPr>
-        <w:t xml:space="preserve"> or user-defined parameter </w:t>
-      </w:r>
-      <w:r>
-        <w:rPr>
-          <w:rFonts w:ascii="Arial" w:hAnsi="Arial" w:cs="Arial"/>
-          <w:color w:val="000000" w:themeColor="text1"/>
-          <w:sz w:val="22"/>
-          <w:szCs w:val="22"/>
-          <w:lang w:val="en-US"/>
-        </w:rPr>
-        <w:t xml:space="preserve">action </w:t>
-      </w:r>
-      <w:r>
-        <w:rPr>
-          <w:rFonts w:ascii="Arial" w:hAnsi="Arial" w:cs="Arial"/>
-          <w:color w:val="000000" w:themeColor="text1"/>
-          <w:sz w:val="22"/>
-          <w:szCs w:val="22"/>
-          <w:lang w:val="en-US"/>
-        </w:rPr>
-        <w:t>is</w:t>
-      </w:r>
-      <w:r>
-        <w:rPr>
-          <w:rFonts w:ascii="Arial" w:hAnsi="Arial" w:cs="Arial"/>
-          <w:color w:val="000000" w:themeColor="text1"/>
-          <w:sz w:val="22"/>
-          <w:szCs w:val="22"/>
-          <w:lang w:val="en-US"/>
-        </w:rPr>
-        <w:t xml:space="preserve"> </w:t>
-      </w:r>
-      <w:r>
-        <w:rPr>
-          <w:rFonts w:ascii="Arial" w:hAnsi="Arial" w:cs="Arial"/>
-          <w:color w:val="000000" w:themeColor="text1"/>
-          <w:sz w:val="22"/>
-          <w:szCs w:val="22"/>
-          <w:lang w:val="en-US"/>
-        </w:rPr>
-        <w:t>performed</w:t>
-      </w:r>
-      <w:r>
-        <w:rPr>
-          <w:rFonts w:ascii="Arial" w:hAnsi="Arial" w:cs="Arial"/>
-          <w:color w:val="000000" w:themeColor="text1"/>
-          <w:sz w:val="22"/>
-          <w:szCs w:val="22"/>
-          <w:lang w:val="en-US"/>
-        </w:rPr>
-        <w:t>, the ‘</w:t>
-      </w:r>
-      <w:r>
-        <w:rPr>
-          <w:rFonts w:ascii="Arial" w:hAnsi="Arial" w:cs="Arial"/>
-          <w:color w:val="942093"/>
-          <w:sz w:val="22"/>
-          <w:szCs w:val="22"/>
-          <w:lang w:val="en-US"/>
-        </w:rPr>
-        <w:t>Group</w:t>
-      </w:r>
-      <w:r>
-        <w:rPr>
-          <w:rFonts w:ascii="Arial" w:hAnsi="Arial" w:cs="Arial"/>
-          <w:color w:val="942093"/>
-          <w:sz w:val="22"/>
-          <w:szCs w:val="22"/>
-          <w:lang w:val="en-US"/>
-        </w:rPr>
-        <w:t xml:space="preserve"> by</w:t>
-      </w:r>
-      <w:r>
-        <w:rPr>
-          <w:rFonts w:ascii="Arial" w:hAnsi="Arial" w:cs="Arial"/>
-          <w:color w:val="000000" w:themeColor="text1"/>
-          <w:sz w:val="22"/>
-          <w:szCs w:val="22"/>
-          <w:lang w:val="en-US"/>
-        </w:rPr>
-        <w:t xml:space="preserve">’ combo-box is enabled and it is easily possible to switch between the newly added </w:t>
-      </w:r>
-      <w:r>
-        <w:rPr>
-          <w:rFonts w:ascii="Arial" w:hAnsi="Arial" w:cs="Arial"/>
-          <w:color w:val="000000" w:themeColor="text1"/>
-          <w:sz w:val="22"/>
-          <w:szCs w:val="22"/>
-          <w:lang w:val="en-US"/>
-        </w:rPr>
-        <w:t>grouping</w:t>
-      </w:r>
-      <w:r>
-        <w:rPr>
-          <w:rFonts w:ascii="Arial" w:hAnsi="Arial" w:cs="Arial"/>
-          <w:color w:val="000000" w:themeColor="text1"/>
-          <w:sz w:val="22"/>
-          <w:szCs w:val="22"/>
-          <w:lang w:val="en-US"/>
-        </w:rPr>
-        <w:t xml:space="preserve"> options and the </w:t>
-      </w:r>
-      <w:r>
-        <w:rPr>
-          <w:rFonts w:ascii="Arial" w:hAnsi="Arial" w:cs="Arial"/>
-          <w:color w:val="000000" w:themeColor="text1"/>
-          <w:sz w:val="22"/>
-          <w:szCs w:val="22"/>
-          <w:lang w:val="en-US"/>
-        </w:rPr>
-        <w:t>‘Manual definition’</w:t>
-      </w:r>
-      <w:r>
-        <w:rPr>
-          <w:rFonts w:ascii="Arial" w:hAnsi="Arial" w:cs="Arial"/>
-          <w:color w:val="000000" w:themeColor="text1"/>
-          <w:sz w:val="22"/>
-          <w:szCs w:val="22"/>
-          <w:lang w:val="en-US"/>
-        </w:rPr>
-        <w:t xml:space="preserve"> </w:t>
-      </w:r>
-      <w:r>
-        <w:rPr>
-          <w:rFonts w:ascii="Arial" w:hAnsi="Arial" w:cs="Arial"/>
-          <w:color w:val="000000" w:themeColor="text1"/>
-          <w:sz w:val="22"/>
-          <w:szCs w:val="22"/>
-          <w:lang w:val="en-US"/>
-        </w:rPr>
-        <w:t>default grouping option (where groups are manually defined by selecting sequences/data-points)</w:t>
-      </w:r>
-      <w:r>
-        <w:rPr>
-          <w:rFonts w:ascii="Arial" w:hAnsi="Arial" w:cs="Arial"/>
-          <w:color w:val="000000" w:themeColor="text1"/>
-          <w:sz w:val="22"/>
-          <w:szCs w:val="22"/>
-          <w:lang w:val="en-US"/>
-        </w:rPr>
-        <w:t>.</w:t>
-      </w:r>
+      </w:pPr>
     </w:p>
     <w:p>
       <w:pPr>
@@ -15486,6 +16056,7 @@
           <w:szCs w:val="22"/>
           <w:lang w:val="en-US"/>
         </w:rPr>
+        <w:lastRenderedPageBreak/>
         <w:t>Color data by:</w:t>
       </w:r>
       <w:bookmarkEnd w:id="15"/>
@@ -16190,7 +16761,6 @@
           <w:szCs w:val="22"/>
           <w:lang w:val="en-US"/>
         </w:rPr>
-        <w:lastRenderedPageBreak/>
         <w:t>The sequence name as it is given in the input file. When the input was provided in CLANS/FASTA format, the sequence ID is the sequence header until the first space character.</w:t>
       </w:r>
     </w:p>
@@ -17252,7 +17822,12 @@
         </w:rPr>
       </w:pPr>
       <w:bookmarkStart w:id="19" w:name="_Toc104884855"/>
-      <w:r>
+    </w:p>
+    <w:p>
+      <w:pPr>
+        <w:pStyle w:val="NormalWeb"/>
+        <w:spacing w:before="120" w:beforeAutospacing="0" w:after="0" w:afterAutospacing="0"/>
+        <w:outlineLvl w:val="3"/>
         <w:rPr>
           <w:rFonts w:ascii="Arial" w:hAnsi="Arial" w:cs="Arial"/>
           <w:b/>
@@ -17262,6 +17837,34 @@
           <w:szCs w:val="22"/>
           <w:lang w:val="en-US"/>
         </w:rPr>
+      </w:pPr>
+    </w:p>
+    <w:p>
+      <w:pPr>
+        <w:pStyle w:val="NormalWeb"/>
+        <w:spacing w:before="120" w:beforeAutospacing="0" w:after="0" w:afterAutospacing="0"/>
+        <w:outlineLvl w:val="3"/>
+        <w:rPr>
+          <w:rFonts w:ascii="Arial" w:hAnsi="Arial" w:cs="Arial"/>
+          <w:b/>
+          <w:bCs/>
+          <w:color w:val="000000" w:themeColor="text1"/>
+          <w:sz w:val="22"/>
+          <w:szCs w:val="22"/>
+          <w:lang w:val="en-US"/>
+        </w:rPr>
+      </w:pPr>
+      <w:r>
+        <w:rPr>
+          <w:rFonts w:ascii="Arial" w:hAnsi="Arial" w:cs="Arial"/>
+          <w:b/>
+          <w:bCs/>
+          <w:color w:val="000000" w:themeColor="text1"/>
+          <w:sz w:val="22"/>
+          <w:szCs w:val="22"/>
+          <w:lang w:val="en-US"/>
+        </w:rPr>
+        <w:lastRenderedPageBreak/>
         <w:t>Move/Edit text mode:</w:t>
       </w:r>
       <w:bookmarkEnd w:id="19"/>
@@ -17810,7 +18413,6 @@
           <w:szCs w:val="22"/>
           <w:lang w:val="en-US"/>
         </w:rPr>
-        <w:lastRenderedPageBreak/>
         <w:t>Stop</w:t>
       </w:r>
       <w:r>
@@ -18635,7 +19237,12 @@
         </w:rPr>
       </w:pPr>
       <w:bookmarkStart w:id="24" w:name="_Toc104884860"/>
-      <w:r>
+    </w:p>
+    <w:p>
+      <w:pPr>
+        <w:pStyle w:val="NormalWeb"/>
+        <w:spacing w:before="120" w:beforeAutospacing="0" w:after="0" w:afterAutospacing="0"/>
+        <w:outlineLvl w:val="3"/>
         <w:rPr>
           <w:rFonts w:ascii="Arial" w:hAnsi="Arial" w:cs="Arial"/>
           <w:b/>
@@ -18645,6 +19252,50 @@
           <w:szCs w:val="22"/>
           <w:lang w:val="en-US"/>
         </w:rPr>
+      </w:pPr>
+    </w:p>
+    <w:p>
+      <w:pPr>
+        <w:pStyle w:val="NormalWeb"/>
+        <w:spacing w:before="120" w:beforeAutospacing="0" w:after="0" w:afterAutospacing="0"/>
+        <w:outlineLvl w:val="3"/>
+        <w:rPr>
+          <w:rFonts w:ascii="Arial" w:hAnsi="Arial" w:cs="Arial"/>
+          <w:b/>
+          <w:bCs/>
+          <w:color w:val="000000" w:themeColor="text1"/>
+          <w:sz w:val="22"/>
+          <w:szCs w:val="22"/>
+          <w:lang w:val="en-US"/>
+        </w:rPr>
+      </w:pPr>
+    </w:p>
+    <w:p>
+      <w:pPr>
+        <w:pStyle w:val="NormalWeb"/>
+        <w:spacing w:before="120" w:beforeAutospacing="0" w:after="0" w:afterAutospacing="0"/>
+        <w:outlineLvl w:val="3"/>
+        <w:rPr>
+          <w:rFonts w:ascii="Arial" w:hAnsi="Arial" w:cs="Arial"/>
+          <w:b/>
+          <w:bCs/>
+          <w:color w:val="000000" w:themeColor="text1"/>
+          <w:sz w:val="22"/>
+          <w:szCs w:val="22"/>
+          <w:lang w:val="en-US"/>
+        </w:rPr>
+      </w:pPr>
+      <w:r>
+        <w:rPr>
+          <w:rFonts w:ascii="Arial" w:hAnsi="Arial" w:cs="Arial"/>
+          <w:b/>
+          <w:bCs/>
+          <w:color w:val="000000" w:themeColor="text1"/>
+          <w:sz w:val="22"/>
+          <w:szCs w:val="22"/>
+          <w:lang w:val="en-US"/>
+        </w:rPr>
+        <w:lastRenderedPageBreak/>
         <w:t>Selection options:</w:t>
       </w:r>
       <w:bookmarkEnd w:id="24"/>
@@ -19012,6 +19663,7 @@
         </w:rPr>
         <w:t xml:space="preserve">detailed explanation in the ‘Windows’ section). </w:t>
       </w:r>
+      <w:bookmarkStart w:id="25" w:name="_Toc104884861"/>
     </w:p>
     <w:p>
       <w:pPr>
@@ -19028,13 +19680,7 @@
           <w:lang w:val="en-US"/>
         </w:rPr>
       </w:pPr>
-      <w:bookmarkStart w:id="25" w:name="_Toc104884861"/>
-    </w:p>
-    <w:p>
-      <w:pPr>
-        <w:pStyle w:val="NormalWeb"/>
-        <w:spacing w:before="120" w:beforeAutospacing="0" w:after="0" w:afterAutospacing="0"/>
-        <w:outlineLvl w:val="3"/>
+      <w:r>
         <w:rPr>
           <w:rFonts w:ascii="Arial" w:hAnsi="Arial" w:cs="Arial"/>
           <w:b/>
@@ -19044,18 +19690,6 @@
           <w:szCs w:val="22"/>
           <w:lang w:val="en-US"/>
         </w:rPr>
-      </w:pPr>
-      <w:r>
-        <w:rPr>
-          <w:rFonts w:ascii="Arial" w:hAnsi="Arial" w:cs="Arial"/>
-          <w:b/>
-          <w:bCs/>
-          <w:color w:val="000000" w:themeColor="text1"/>
-          <w:sz w:val="22"/>
-          <w:szCs w:val="22"/>
-          <w:lang w:val="en-US"/>
-        </w:rPr>
-        <w:lastRenderedPageBreak/>
         <w:t>Color by</w:t>
       </w:r>
       <w:r>
@@ -20110,6 +20744,7 @@
           <w:szCs w:val="22"/>
           <w:lang w:val="en-US"/>
         </w:rPr>
+        <w:lastRenderedPageBreak/>
         <w:t>Taxonomy</w:t>
       </w:r>
       <w:r>
@@ -20668,7 +21303,6 @@
           <w:szCs w:val="22"/>
           <w:lang w:val="en-US"/>
         </w:rPr>
-        <w:lastRenderedPageBreak/>
         <w:t>Delete category</w:t>
       </w:r>
       <w:r>
@@ -21318,13 +21952,66 @@
         </w:rPr>
       </w:pPr>
       <w:bookmarkStart w:id="28" w:name="_Toc104884864"/>
-      <w:r>
+    </w:p>
+    <w:p>
+      <w:pPr>
+        <w:pStyle w:val="NormalWeb"/>
+        <w:spacing w:before="120" w:beforeAutospacing="0" w:after="240" w:afterAutospacing="0"/>
+        <w:outlineLvl w:val="2"/>
         <w:rPr>
           <w:rFonts w:ascii="Arial" w:hAnsi="Arial" w:cs="Arial"/>
           <w:color w:val="000000" w:themeColor="text1"/>
           <w:u w:val="single"/>
           <w:lang w:val="en-US"/>
         </w:rPr>
+      </w:pPr>
+    </w:p>
+    <w:p>
+      <w:pPr>
+        <w:pStyle w:val="NormalWeb"/>
+        <w:spacing w:before="120" w:beforeAutospacing="0" w:after="240" w:afterAutospacing="0"/>
+        <w:outlineLvl w:val="2"/>
+        <w:rPr>
+          <w:rFonts w:ascii="Arial" w:hAnsi="Arial" w:cs="Arial"/>
+          <w:color w:val="000000" w:themeColor="text1"/>
+          <w:u w:val="single"/>
+          <w:lang w:val="en-US"/>
+        </w:rPr>
+      </w:pPr>
+    </w:p>
+    <w:p>
+      <w:pPr>
+        <w:pStyle w:val="NormalWeb"/>
+        <w:spacing w:before="120" w:beforeAutospacing="0" w:after="240" w:afterAutospacing="0"/>
+        <w:outlineLvl w:val="2"/>
+        <w:rPr>
+          <w:rFonts w:ascii="Arial" w:hAnsi="Arial" w:cs="Arial"/>
+          <w:color w:val="000000" w:themeColor="text1"/>
+          <w:u w:val="single"/>
+          <w:lang w:val="en-US"/>
+        </w:rPr>
+      </w:pPr>
+    </w:p>
+    <w:p>
+      <w:pPr>
+        <w:pStyle w:val="NormalWeb"/>
+        <w:spacing w:before="120" w:beforeAutospacing="0" w:after="240" w:afterAutospacing="0"/>
+        <w:outlineLvl w:val="2"/>
+        <w:rPr>
+          <w:rFonts w:ascii="Arial" w:hAnsi="Arial" w:cs="Arial"/>
+          <w:color w:val="000000" w:themeColor="text1"/>
+          <w:u w:val="single"/>
+          <w:lang w:val="en-US"/>
+        </w:rPr>
+      </w:pPr>
+      <w:r>
+        <w:rPr>
+          <w:rFonts w:ascii="Arial" w:hAnsi="Arial" w:cs="Arial"/>
+          <w:color w:val="000000" w:themeColor="text1"/>
+          <w:u w:val="single"/>
+          <w:lang w:val="en-US"/>
+        </w:rPr>
+        <w:lastRenderedPageBreak/>
         <w:t>Windows</w:t>
       </w:r>
       <w:bookmarkEnd w:id="28"/>
@@ -22185,7 +22872,6 @@
           <w:szCs w:val="22"/>
           <w:lang w:val="en-US"/>
         </w:rPr>
-        <w:lastRenderedPageBreak/>
         <w:t>New search</w:t>
       </w:r>
       <w:r>

</xml_diff>